<commit_message>
Event-by-Event Rainflow in Memory
Also optimise the SN py_module.
</commit_message>
<xml_diff>
--- a/Manual/BTLS - User Manual.docx
+++ b/Manual/BTLS - User Manual.docx
@@ -7203,10 +7203,10 @@
                   <v:path o:extrusionok="f" gradientshapeok="t" o:connecttype="rect"/>
                   <o:lock v:ext="edit" aspectratio="t"/>
                 </v:shapetype>
-                <v:shape id="_x0000_i1058" type="#_x0000_t75" alt="" style="width:12.5pt;height:13.45pt;mso-width-percent:0;mso-height-percent:0;mso-width-percent:0;mso-height-percent:0" o:ole="">
+                <v:shape id="_x0000_i1058" type="#_x0000_t75" alt="" style="width:12.65pt;height:13.35pt;mso-width-percent:0;mso-height-percent:0;mso-width-percent:0;mso-height-percent:0" o:ole="">
                   <v:imagedata r:id="rId10" o:title=""/>
                 </v:shape>
-                <o:OLEObject Type="Embed" ProgID="Equation.DSMT4" ShapeID="_x0000_i1058" DrawAspect="Content" ObjectID="_1722338634" r:id="rId11"/>
+                <o:OLEObject Type="Embed" ProgID="Equation.DSMT4" ShapeID="_x0000_i1058" DrawAspect="Content" ObjectID="_1723415660" r:id="rId11"/>
               </w:object>
             </w:r>
           </w:p>
@@ -7237,10 +7237,10 @@
                 <w:szCs w:val="24"/>
               </w:rPr>
               <w:object w:dxaOrig="240" w:dyaOrig="260" w14:anchorId="6A1FB9A1">
-                <v:shape id="_x0000_i1057" type="#_x0000_t75" alt="" style="width:12.5pt;height:13.45pt;mso-width-percent:0;mso-height-percent:0;mso-width-percent:0;mso-height-percent:0" o:ole="">
+                <v:shape id="_x0000_i1057" type="#_x0000_t75" alt="" style="width:12.65pt;height:13.35pt;mso-width-percent:0;mso-height-percent:0;mso-width-percent:0;mso-height-percent:0" o:ole="">
                   <v:imagedata r:id="rId12" o:title=""/>
                 </v:shape>
-                <o:OLEObject Type="Embed" ProgID="Equation.DSMT4" ShapeID="_x0000_i1057" DrawAspect="Content" ObjectID="_1722338635" r:id="rId13"/>
+                <o:OLEObject Type="Embed" ProgID="Equation.DSMT4" ShapeID="_x0000_i1057" DrawAspect="Content" ObjectID="_1723415661" r:id="rId13"/>
               </w:object>
             </w:r>
           </w:p>
@@ -7274,10 +7274,10 @@
                 <w:vertAlign w:val="subscript"/>
               </w:rPr>
               <w:object w:dxaOrig="240" w:dyaOrig="220" w14:anchorId="5905FC56">
-                <v:shape id="_x0000_i1056" type="#_x0000_t75" alt="" style="width:12.5pt;height:10.55pt;mso-width-percent:0;mso-height-percent:0;mso-width-percent:0;mso-height-percent:0" o:ole="">
+                <v:shape id="_x0000_i1056" type="#_x0000_t75" alt="" style="width:12.65pt;height:11.35pt;mso-width-percent:0;mso-height-percent:0;mso-width-percent:0;mso-height-percent:0" o:ole="">
                   <v:imagedata r:id="rId14" o:title=""/>
                 </v:shape>
-                <o:OLEObject Type="Embed" ProgID="Equation.DSMT4" ShapeID="_x0000_i1056" DrawAspect="Content" ObjectID="_1722338636" r:id="rId15"/>
+                <o:OLEObject Type="Embed" ProgID="Equation.DSMT4" ShapeID="_x0000_i1056" DrawAspect="Content" ObjectID="_1723415662" r:id="rId15"/>
               </w:object>
             </w:r>
           </w:p>
@@ -7309,10 +7309,10 @@
                 <w:szCs w:val="24"/>
               </w:rPr>
               <w:object w:dxaOrig="240" w:dyaOrig="260" w14:anchorId="55BCE545">
-                <v:shape id="_x0000_i1055" type="#_x0000_t75" alt="" style="width:12.5pt;height:13.45pt;mso-width-percent:0;mso-height-percent:0;mso-width-percent:0;mso-height-percent:0" o:ole="">
+                <v:shape id="_x0000_i1055" type="#_x0000_t75" alt="" style="width:12.65pt;height:13.35pt;mso-width-percent:0;mso-height-percent:0;mso-width-percent:0;mso-height-percent:0" o:ole="">
                   <v:imagedata r:id="rId10" o:title=""/>
                 </v:shape>
-                <o:OLEObject Type="Embed" ProgID="Equation.DSMT4" ShapeID="_x0000_i1055" DrawAspect="Content" ObjectID="_1722338637" r:id="rId16"/>
+                <o:OLEObject Type="Embed" ProgID="Equation.DSMT4" ShapeID="_x0000_i1055" DrawAspect="Content" ObjectID="_1723415663" r:id="rId16"/>
               </w:object>
             </w:r>
           </w:p>
@@ -7343,10 +7343,10 @@
                 <w:szCs w:val="24"/>
               </w:rPr>
               <w:object w:dxaOrig="240" w:dyaOrig="260" w14:anchorId="7BB5337E">
-                <v:shape id="_x0000_i1054" type="#_x0000_t75" alt="" style="width:12.5pt;height:13.45pt;mso-width-percent:0;mso-height-percent:0;mso-width-percent:0;mso-height-percent:0" o:ole="">
+                <v:shape id="_x0000_i1054" type="#_x0000_t75" alt="" style="width:12.65pt;height:13.35pt;mso-width-percent:0;mso-height-percent:0;mso-width-percent:0;mso-height-percent:0" o:ole="">
                   <v:imagedata r:id="rId12" o:title=""/>
                 </v:shape>
-                <o:OLEObject Type="Embed" ProgID="Equation.DSMT4" ShapeID="_x0000_i1054" DrawAspect="Content" ObjectID="_1722338638" r:id="rId17"/>
+                <o:OLEObject Type="Embed" ProgID="Equation.DSMT4" ShapeID="_x0000_i1054" DrawAspect="Content" ObjectID="_1723415664" r:id="rId17"/>
               </w:object>
             </w:r>
           </w:p>
@@ -7380,10 +7380,10 @@
                 <w:vertAlign w:val="subscript"/>
               </w:rPr>
               <w:object w:dxaOrig="240" w:dyaOrig="220" w14:anchorId="72E19E52">
-                <v:shape id="_x0000_i1053" type="#_x0000_t75" alt="" style="width:12.5pt;height:10.55pt;mso-width-percent:0;mso-height-percent:0;mso-width-percent:0;mso-height-percent:0" o:ole="">
+                <v:shape id="_x0000_i1053" type="#_x0000_t75" alt="" style="width:12.65pt;height:11.35pt;mso-width-percent:0;mso-height-percent:0;mso-width-percent:0;mso-height-percent:0" o:ole="">
                   <v:imagedata r:id="rId14" o:title=""/>
                 </v:shape>
-                <o:OLEObject Type="Embed" ProgID="Equation.DSMT4" ShapeID="_x0000_i1053" DrawAspect="Content" ObjectID="_1722338639" r:id="rId18"/>
+                <o:OLEObject Type="Embed" ProgID="Equation.DSMT4" ShapeID="_x0000_i1053" DrawAspect="Content" ObjectID="_1723415665" r:id="rId18"/>
               </w:object>
             </w:r>
           </w:p>
@@ -7415,10 +7415,10 @@
                 <w:szCs w:val="24"/>
               </w:rPr>
               <w:object w:dxaOrig="240" w:dyaOrig="260" w14:anchorId="148404C1">
-                <v:shape id="_x0000_i1052" type="#_x0000_t75" alt="" style="width:12.5pt;height:13.45pt;mso-width-percent:0;mso-height-percent:0;mso-width-percent:0;mso-height-percent:0" o:ole="">
+                <v:shape id="_x0000_i1052" type="#_x0000_t75" alt="" style="width:12.65pt;height:13.35pt;mso-width-percent:0;mso-height-percent:0;mso-width-percent:0;mso-height-percent:0" o:ole="">
                   <v:imagedata r:id="rId10" o:title=""/>
                 </v:shape>
-                <o:OLEObject Type="Embed" ProgID="Equation.DSMT4" ShapeID="_x0000_i1052" DrawAspect="Content" ObjectID="_1722338640" r:id="rId19"/>
+                <o:OLEObject Type="Embed" ProgID="Equation.DSMT4" ShapeID="_x0000_i1052" DrawAspect="Content" ObjectID="_1723415666" r:id="rId19"/>
               </w:object>
             </w:r>
           </w:p>
@@ -7449,10 +7449,10 @@
                 <w:szCs w:val="24"/>
               </w:rPr>
               <w:object w:dxaOrig="240" w:dyaOrig="260" w14:anchorId="6EF89BBA">
-                <v:shape id="_x0000_i1051" type="#_x0000_t75" alt="" style="width:12.5pt;height:13.45pt;mso-width-percent:0;mso-height-percent:0;mso-width-percent:0;mso-height-percent:0" o:ole="">
+                <v:shape id="_x0000_i1051" type="#_x0000_t75" alt="" style="width:12.65pt;height:13.35pt;mso-width-percent:0;mso-height-percent:0;mso-width-percent:0;mso-height-percent:0" o:ole="">
                   <v:imagedata r:id="rId12" o:title=""/>
                 </v:shape>
-                <o:OLEObject Type="Embed" ProgID="Equation.DSMT4" ShapeID="_x0000_i1051" DrawAspect="Content" ObjectID="_1722338641" r:id="rId20"/>
+                <o:OLEObject Type="Embed" ProgID="Equation.DSMT4" ShapeID="_x0000_i1051" DrawAspect="Content" ObjectID="_1723415667" r:id="rId20"/>
               </w:object>
             </w:r>
           </w:p>
@@ -7486,10 +7486,10 @@
                 <w:vertAlign w:val="subscript"/>
               </w:rPr>
               <w:object w:dxaOrig="240" w:dyaOrig="220" w14:anchorId="5A60E1B6">
-                <v:shape id="_x0000_i1050" type="#_x0000_t75" alt="" style="width:12.5pt;height:10.55pt;mso-width-percent:0;mso-height-percent:0;mso-width-percent:0;mso-height-percent:0" o:ole="">
+                <v:shape id="_x0000_i1050" type="#_x0000_t75" alt="" style="width:12.65pt;height:11.35pt;mso-width-percent:0;mso-height-percent:0;mso-width-percent:0;mso-height-percent:0" o:ole="">
                   <v:imagedata r:id="rId14" o:title=""/>
                 </v:shape>
-                <o:OLEObject Type="Embed" ProgID="Equation.DSMT4" ShapeID="_x0000_i1050" DrawAspect="Content" ObjectID="_1722338642" r:id="rId21"/>
+                <o:OLEObject Type="Embed" ProgID="Equation.DSMT4" ShapeID="_x0000_i1050" DrawAspect="Content" ObjectID="_1723415668" r:id="rId21"/>
               </w:object>
             </w:r>
           </w:p>
@@ -7521,10 +7521,10 @@
                 <w:szCs w:val="24"/>
               </w:rPr>
               <w:object w:dxaOrig="240" w:dyaOrig="260" w14:anchorId="0B786AB7">
-                <v:shape id="_x0000_i1049" type="#_x0000_t75" alt="" style="width:12.5pt;height:13.45pt;mso-width-percent:0;mso-height-percent:0;mso-width-percent:0;mso-height-percent:0" o:ole="">
+                <v:shape id="_x0000_i1049" type="#_x0000_t75" alt="" style="width:12.65pt;height:13.35pt;mso-width-percent:0;mso-height-percent:0;mso-width-percent:0;mso-height-percent:0" o:ole="">
                   <v:imagedata r:id="rId10" o:title=""/>
                 </v:shape>
-                <o:OLEObject Type="Embed" ProgID="Equation.DSMT4" ShapeID="_x0000_i1049" DrawAspect="Content" ObjectID="_1722338643" r:id="rId22"/>
+                <o:OLEObject Type="Embed" ProgID="Equation.DSMT4" ShapeID="_x0000_i1049" DrawAspect="Content" ObjectID="_1723415669" r:id="rId22"/>
               </w:object>
             </w:r>
           </w:p>
@@ -7555,10 +7555,10 @@
                 <w:szCs w:val="24"/>
               </w:rPr>
               <w:object w:dxaOrig="240" w:dyaOrig="260" w14:anchorId="0ADEDCDF">
-                <v:shape id="_x0000_i1048" type="#_x0000_t75" alt="" style="width:12.5pt;height:13.45pt;mso-width-percent:0;mso-height-percent:0;mso-width-percent:0;mso-height-percent:0" o:ole="">
+                <v:shape id="_x0000_i1048" type="#_x0000_t75" alt="" style="width:12.65pt;height:13.35pt;mso-width-percent:0;mso-height-percent:0;mso-width-percent:0;mso-height-percent:0" o:ole="">
                   <v:imagedata r:id="rId12" o:title=""/>
                 </v:shape>
-                <o:OLEObject Type="Embed" ProgID="Equation.DSMT4" ShapeID="_x0000_i1048" DrawAspect="Content" ObjectID="_1722338644" r:id="rId23"/>
+                <o:OLEObject Type="Embed" ProgID="Equation.DSMT4" ShapeID="_x0000_i1048" DrawAspect="Content" ObjectID="_1723415670" r:id="rId23"/>
               </w:object>
             </w:r>
           </w:p>
@@ -7592,10 +7592,10 @@
                 <w:vertAlign w:val="subscript"/>
               </w:rPr>
               <w:object w:dxaOrig="240" w:dyaOrig="220" w14:anchorId="43D71960">
-                <v:shape id="_x0000_i1047" type="#_x0000_t75" alt="" style="width:12.5pt;height:10.55pt;mso-width-percent:0;mso-height-percent:0;mso-width-percent:0;mso-height-percent:0" o:ole="">
+                <v:shape id="_x0000_i1047" type="#_x0000_t75" alt="" style="width:12.65pt;height:11.35pt;mso-width-percent:0;mso-height-percent:0;mso-width-percent:0;mso-height-percent:0" o:ole="">
                   <v:imagedata r:id="rId14" o:title=""/>
                 </v:shape>
-                <o:OLEObject Type="Embed" ProgID="Equation.DSMT4" ShapeID="_x0000_i1047" DrawAspect="Content" ObjectID="_1722338645" r:id="rId24"/>
+                <o:OLEObject Type="Embed" ProgID="Equation.DSMT4" ShapeID="_x0000_i1047" DrawAspect="Content" ObjectID="_1723415671" r:id="rId24"/>
               </w:object>
             </w:r>
           </w:p>
@@ -14995,10 +14995,10 @@
                 <w:szCs w:val="24"/>
               </w:rPr>
               <w:object w:dxaOrig="240" w:dyaOrig="260" w14:anchorId="47B445FE">
-                <v:shape id="_x0000_i1046" type="#_x0000_t75" alt="" style="width:12.5pt;height:13.45pt;mso-width-percent:0;mso-height-percent:0;mso-width-percent:0;mso-height-percent:0" o:ole="">
+                <v:shape id="_x0000_i1046" type="#_x0000_t75" alt="" style="width:12.65pt;height:13.35pt;mso-width-percent:0;mso-height-percent:0;mso-width-percent:0;mso-height-percent:0" o:ole="">
                   <v:imagedata r:id="rId10" o:title=""/>
                 </v:shape>
-                <o:OLEObject Type="Embed" ProgID="Equation.DSMT4" ShapeID="_x0000_i1046" DrawAspect="Content" ObjectID="_1722338646" r:id="rId25"/>
+                <o:OLEObject Type="Embed" ProgID="Equation.DSMT4" ShapeID="_x0000_i1046" DrawAspect="Content" ObjectID="_1723415672" r:id="rId25"/>
               </w:object>
             </w:r>
           </w:p>
@@ -15029,10 +15029,10 @@
                 <w:szCs w:val="24"/>
               </w:rPr>
               <w:object w:dxaOrig="240" w:dyaOrig="260" w14:anchorId="79D6BA18">
-                <v:shape id="_x0000_i1045" type="#_x0000_t75" alt="" style="width:12.5pt;height:13.45pt;mso-width-percent:0;mso-height-percent:0;mso-width-percent:0;mso-height-percent:0" o:ole="">
+                <v:shape id="_x0000_i1045" type="#_x0000_t75" alt="" style="width:12.65pt;height:13.35pt;mso-width-percent:0;mso-height-percent:0;mso-width-percent:0;mso-height-percent:0" o:ole="">
                   <v:imagedata r:id="rId12" o:title=""/>
                 </v:shape>
-                <o:OLEObject Type="Embed" ProgID="Equation.DSMT4" ShapeID="_x0000_i1045" DrawAspect="Content" ObjectID="_1722338647" r:id="rId26"/>
+                <o:OLEObject Type="Embed" ProgID="Equation.DSMT4" ShapeID="_x0000_i1045" DrawAspect="Content" ObjectID="_1723415673" r:id="rId26"/>
               </w:object>
             </w:r>
           </w:p>
@@ -15066,10 +15066,10 @@
                 <w:vertAlign w:val="subscript"/>
               </w:rPr>
               <w:object w:dxaOrig="240" w:dyaOrig="220" w14:anchorId="2AF5AC63">
-                <v:shape id="_x0000_i1044" type="#_x0000_t75" alt="" style="width:12.5pt;height:10.55pt;mso-width-percent:0;mso-height-percent:0;mso-width-percent:0;mso-height-percent:0" o:ole="">
+                <v:shape id="_x0000_i1044" type="#_x0000_t75" alt="" style="width:12.65pt;height:11.35pt;mso-width-percent:0;mso-height-percent:0;mso-width-percent:0;mso-height-percent:0" o:ole="">
                   <v:imagedata r:id="rId14" o:title=""/>
                 </v:shape>
-                <o:OLEObject Type="Embed" ProgID="Equation.DSMT4" ShapeID="_x0000_i1044" DrawAspect="Content" ObjectID="_1722338648" r:id="rId27"/>
+                <o:OLEObject Type="Embed" ProgID="Equation.DSMT4" ShapeID="_x0000_i1044" DrawAspect="Content" ObjectID="_1723415674" r:id="rId27"/>
               </w:object>
             </w:r>
           </w:p>
@@ -15101,10 +15101,10 @@
                 <w:szCs w:val="24"/>
               </w:rPr>
               <w:object w:dxaOrig="240" w:dyaOrig="260" w14:anchorId="4B3E9CCA">
-                <v:shape id="_x0000_i1043" type="#_x0000_t75" alt="" style="width:12.5pt;height:13.45pt;mso-width-percent:0;mso-height-percent:0;mso-width-percent:0;mso-height-percent:0" o:ole="">
+                <v:shape id="_x0000_i1043" type="#_x0000_t75" alt="" style="width:12.65pt;height:13.35pt;mso-width-percent:0;mso-height-percent:0;mso-width-percent:0;mso-height-percent:0" o:ole="">
                   <v:imagedata r:id="rId10" o:title=""/>
                 </v:shape>
-                <o:OLEObject Type="Embed" ProgID="Equation.DSMT4" ShapeID="_x0000_i1043" DrawAspect="Content" ObjectID="_1722338649" r:id="rId28"/>
+                <o:OLEObject Type="Embed" ProgID="Equation.DSMT4" ShapeID="_x0000_i1043" DrawAspect="Content" ObjectID="_1723415675" r:id="rId28"/>
               </w:object>
             </w:r>
           </w:p>
@@ -15135,10 +15135,10 @@
                 <w:szCs w:val="24"/>
               </w:rPr>
               <w:object w:dxaOrig="240" w:dyaOrig="260" w14:anchorId="677C01EC">
-                <v:shape id="_x0000_i1042" type="#_x0000_t75" alt="" style="width:12.5pt;height:13.45pt;mso-width-percent:0;mso-height-percent:0;mso-width-percent:0;mso-height-percent:0" o:ole="">
+                <v:shape id="_x0000_i1042" type="#_x0000_t75" alt="" style="width:12.65pt;height:13.35pt;mso-width-percent:0;mso-height-percent:0;mso-width-percent:0;mso-height-percent:0" o:ole="">
                   <v:imagedata r:id="rId12" o:title=""/>
                 </v:shape>
-                <o:OLEObject Type="Embed" ProgID="Equation.DSMT4" ShapeID="_x0000_i1042" DrawAspect="Content" ObjectID="_1722338650" r:id="rId29"/>
+                <o:OLEObject Type="Embed" ProgID="Equation.DSMT4" ShapeID="_x0000_i1042" DrawAspect="Content" ObjectID="_1723415676" r:id="rId29"/>
               </w:object>
             </w:r>
           </w:p>
@@ -15172,10 +15172,10 @@
                 <w:vertAlign w:val="subscript"/>
               </w:rPr>
               <w:object w:dxaOrig="240" w:dyaOrig="220" w14:anchorId="561F43AC">
-                <v:shape id="_x0000_i1041" type="#_x0000_t75" alt="" style="width:12.5pt;height:10.55pt;mso-width-percent:0;mso-height-percent:0;mso-width-percent:0;mso-height-percent:0" o:ole="">
+                <v:shape id="_x0000_i1041" type="#_x0000_t75" alt="" style="width:12.65pt;height:11.35pt;mso-width-percent:0;mso-height-percent:0;mso-width-percent:0;mso-height-percent:0" o:ole="">
                   <v:imagedata r:id="rId14" o:title=""/>
                 </v:shape>
-                <o:OLEObject Type="Embed" ProgID="Equation.DSMT4" ShapeID="_x0000_i1041" DrawAspect="Content" ObjectID="_1722338651" r:id="rId30"/>
+                <o:OLEObject Type="Embed" ProgID="Equation.DSMT4" ShapeID="_x0000_i1041" DrawAspect="Content" ObjectID="_1723415677" r:id="rId30"/>
               </w:object>
             </w:r>
           </w:p>
@@ -15207,10 +15207,10 @@
                 <w:szCs w:val="24"/>
               </w:rPr>
               <w:object w:dxaOrig="240" w:dyaOrig="260" w14:anchorId="14BBE92F">
-                <v:shape id="_x0000_i1040" type="#_x0000_t75" alt="" style="width:12.5pt;height:13.45pt;mso-width-percent:0;mso-height-percent:0;mso-width-percent:0;mso-height-percent:0" o:ole="">
+                <v:shape id="_x0000_i1040" type="#_x0000_t75" alt="" style="width:12.65pt;height:13.35pt;mso-width-percent:0;mso-height-percent:0;mso-width-percent:0;mso-height-percent:0" o:ole="">
                   <v:imagedata r:id="rId10" o:title=""/>
                 </v:shape>
-                <o:OLEObject Type="Embed" ProgID="Equation.DSMT4" ShapeID="_x0000_i1040" DrawAspect="Content" ObjectID="_1722338652" r:id="rId31"/>
+                <o:OLEObject Type="Embed" ProgID="Equation.DSMT4" ShapeID="_x0000_i1040" DrawAspect="Content" ObjectID="_1723415678" r:id="rId31"/>
               </w:object>
             </w:r>
           </w:p>
@@ -15241,10 +15241,10 @@
                 <w:szCs w:val="24"/>
               </w:rPr>
               <w:object w:dxaOrig="240" w:dyaOrig="260" w14:anchorId="1232168D">
-                <v:shape id="_x0000_i1039" type="#_x0000_t75" alt="" style="width:12.5pt;height:13.45pt;mso-width-percent:0;mso-height-percent:0;mso-width-percent:0;mso-height-percent:0" o:ole="">
+                <v:shape id="_x0000_i1039" type="#_x0000_t75" alt="" style="width:12.65pt;height:13.35pt;mso-width-percent:0;mso-height-percent:0;mso-width-percent:0;mso-height-percent:0" o:ole="">
                   <v:imagedata r:id="rId12" o:title=""/>
                 </v:shape>
-                <o:OLEObject Type="Embed" ProgID="Equation.DSMT4" ShapeID="_x0000_i1039" DrawAspect="Content" ObjectID="_1722338653" r:id="rId32"/>
+                <o:OLEObject Type="Embed" ProgID="Equation.DSMT4" ShapeID="_x0000_i1039" DrawAspect="Content" ObjectID="_1723415679" r:id="rId32"/>
               </w:object>
             </w:r>
           </w:p>
@@ -15278,10 +15278,10 @@
                 <w:vertAlign w:val="subscript"/>
               </w:rPr>
               <w:object w:dxaOrig="240" w:dyaOrig="220" w14:anchorId="63EF537B">
-                <v:shape id="_x0000_i1038" type="#_x0000_t75" alt="" style="width:12.5pt;height:10.55pt;mso-width-percent:0;mso-height-percent:0;mso-width-percent:0;mso-height-percent:0" o:ole="">
+                <v:shape id="_x0000_i1038" type="#_x0000_t75" alt="" style="width:12.65pt;height:11.35pt;mso-width-percent:0;mso-height-percent:0;mso-width-percent:0;mso-height-percent:0" o:ole="">
                   <v:imagedata r:id="rId14" o:title=""/>
                 </v:shape>
-                <o:OLEObject Type="Embed" ProgID="Equation.DSMT4" ShapeID="_x0000_i1038" DrawAspect="Content" ObjectID="_1722338654" r:id="rId33"/>
+                <o:OLEObject Type="Embed" ProgID="Equation.DSMT4" ShapeID="_x0000_i1038" DrawAspect="Content" ObjectID="_1723415680" r:id="rId33"/>
               </w:object>
             </w:r>
           </w:p>
@@ -24975,10 +24975,10 @@
           <w:lang w:eastAsia="en-US"/>
         </w:rPr>
         <w:object w:dxaOrig="1359" w:dyaOrig="360" w14:anchorId="5AB9DD7C">
-          <v:shape id="_x0000_i1037" type="#_x0000_t75" alt="" style="width:68.15pt;height:18.25pt;mso-width-percent:0;mso-height-percent:0;mso-width-percent:0;mso-height-percent:0" o:ole="">
+          <v:shape id="_x0000_i1037" type="#_x0000_t75" alt="" style="width:68pt;height:18pt;mso-width-percent:0;mso-height-percent:0;mso-width-percent:0;mso-height-percent:0" o:ole="">
             <v:imagedata r:id="rId35" o:title=""/>
           </v:shape>
-          <o:OLEObject Type="Embed" ProgID="Equation.DSMT4" ShapeID="_x0000_i1037" DrawAspect="Content" ObjectID="_1722338655" r:id="rId36"/>
+          <o:OLEObject Type="Embed" ProgID="Equation.DSMT4" ShapeID="_x0000_i1037" DrawAspect="Content" ObjectID="_1723415681" r:id="rId36"/>
         </w:object>
       </w:r>
     </w:p>
@@ -25009,10 +25009,10 @@
           <w:lang w:eastAsia="en-US"/>
         </w:rPr>
         <w:object w:dxaOrig="380" w:dyaOrig="340" w14:anchorId="257443DF">
-          <v:shape id="_x0000_i1036" type="#_x0000_t75" alt="" style="width:19.2pt;height:17.3pt;mso-width-percent:0;mso-height-percent:0;mso-width-percent:0;mso-height-percent:0" o:ole="">
+          <v:shape id="_x0000_i1036" type="#_x0000_t75" alt="" style="width:19.35pt;height:17.35pt;mso-width-percent:0;mso-height-percent:0;mso-width-percent:0;mso-height-percent:0" o:ole="">
             <v:imagedata r:id="rId37" o:title=""/>
           </v:shape>
-          <o:OLEObject Type="Embed" ProgID="Equation.DSMT4" ShapeID="_x0000_i1036" DrawAspect="Content" ObjectID="_1722338656" r:id="rId38"/>
+          <o:OLEObject Type="Embed" ProgID="Equation.DSMT4" ShapeID="_x0000_i1036" DrawAspect="Content" ObjectID="_1723415682" r:id="rId38"/>
         </w:object>
       </w:r>
       <w:r>
@@ -26197,6 +26197,63 @@
       <w:pPr>
         <w:pStyle w:val="Heading4"/>
         <w:rPr>
+          <w:ins w:id="27" w:author="Ziyi Zhou" w:date="2022-08-31T01:45:00Z"/>
+          <w:lang w:eastAsia="en-US"/>
+        </w:rPr>
+        <w:pPrChange w:id="28" w:author="Ziyi Zhou" w:date="2022-08-31T01:46:00Z">
+          <w:pPr/>
+        </w:pPrChange>
+      </w:pPr>
+      <w:ins w:id="29" w:author="Ziyi Zhou" w:date="2022-08-31T01:46:00Z">
+        <w:r>
+          <w:rPr>
+            <w:lang w:eastAsia="en-US"/>
+          </w:rPr>
+          <w:t>Line 25:</w:t>
+        </w:r>
+      </w:ins>
+    </w:p>
+    <w:p>
+      <w:pPr>
+        <w:rPr>
+          <w:lang w:eastAsia="en-US"/>
+        </w:rPr>
+      </w:pPr>
+      <w:ins w:id="30" w:author="Ziyi Zhou" w:date="2022-08-31T01:47:00Z">
+        <w:r>
+          <w:rPr>
+            <w:lang w:eastAsia="en-US"/>
+          </w:rPr>
+          <w:t>This option if “1” will c</w:t>
+        </w:r>
+      </w:ins>
+      <w:ins w:id="31" w:author="Ziyi Zhou" w:date="2022-08-31T01:46:00Z">
+        <w:r>
+          <w:rPr>
+            <w:lang w:eastAsia="en-US"/>
+          </w:rPr>
+          <w:t xml:space="preserve">onduct </w:t>
+        </w:r>
+        <w:proofErr w:type="spellStart"/>
+        <w:r>
+          <w:rPr>
+            <w:lang w:eastAsia="en-US"/>
+          </w:rPr>
+          <w:t>Rainflow</w:t>
+        </w:r>
+        <w:proofErr w:type="spellEnd"/>
+        <w:r>
+          <w:rPr>
+            <w:lang w:eastAsia="en-US"/>
+          </w:rPr>
+          <w:t xml:space="preserve"> algorithm for the simulation. </w:t>
+        </w:r>
+      </w:ins>
+    </w:p>
+    <w:p>
+      <w:pPr>
+        <w:pStyle w:val="Heading4"/>
+        <w:rPr>
           <w:lang w:eastAsia="en-US"/>
         </w:rPr>
       </w:pPr>
@@ -26257,7 +26314,7 @@
           <w:lang w:eastAsia="en-US"/>
         </w:rPr>
       </w:pPr>
-      <w:bookmarkStart w:id="27" w:name="OLE_LINK38"/>
+      <w:bookmarkStart w:id="32" w:name="OLE_LINK38"/>
       <w:r>
         <w:rPr>
           <w:lang w:eastAsia="en-US"/>
@@ -26324,7 +26381,7 @@
         <w:t>Line 27:</w:t>
       </w:r>
     </w:p>
-    <w:bookmarkEnd w:id="27"/>
+    <w:bookmarkEnd w:id="32"/>
     <w:p>
       <w:pPr>
         <w:rPr>
@@ -26438,6 +26495,7 @@
           <w:color w:val="000000" w:themeColor="text1"/>
           <w:lang w:eastAsia="en-US"/>
         </w:rPr>
+        <w:lastRenderedPageBreak/>
         <w:t>Line 2</w:t>
       </w:r>
       <w:r>
@@ -26479,6 +26537,524 @@
       <w:r>
         <w:rPr>
           <w:color w:val="FF0000"/>
+          <w:lang w:eastAsia="en-US"/>
+        </w:rPr>
+        <w:t xml:space="preserve">Line </w:t>
+      </w:r>
+      <w:r>
+        <w:rPr>
+          <w:color w:val="FF0000"/>
+          <w:lang w:eastAsia="en-US"/>
+        </w:rPr>
+        <w:t>30</w:t>
+      </w:r>
+      <w:r>
+        <w:rPr>
+          <w:color w:val="FF0000"/>
+          <w:lang w:eastAsia="en-US"/>
+        </w:rPr>
+        <w:t>:</w:t>
+      </w:r>
+    </w:p>
+    <w:p>
+      <w:pPr>
+        <w:rPr>
+          <w:lang w:eastAsia="en-US"/>
+        </w:rPr>
+      </w:pPr>
+      <w:r>
+        <w:rPr>
+          <w:lang w:eastAsia="en-US"/>
+        </w:rPr>
+        <w:t>If this option is “1” calculations are performed that can be used to write block maxima output. Set to “0” to override all block maxima output and calculations.</w:t>
+      </w:r>
+    </w:p>
+    <w:p>
+      <w:pPr>
+        <w:pStyle w:val="Heading4"/>
+        <w:rPr>
+          <w:lang w:eastAsia="en-US"/>
+        </w:rPr>
+      </w:pPr>
+      <w:bookmarkStart w:id="33" w:name="OLE_LINK42"/>
+      <w:r>
+        <w:rPr>
+          <w:lang w:eastAsia="en-US"/>
+        </w:rPr>
+        <w:t xml:space="preserve">Line </w:t>
+      </w:r>
+      <w:r>
+        <w:rPr>
+          <w:lang w:eastAsia="en-US"/>
+        </w:rPr>
+        <w:t>31</w:t>
+      </w:r>
+      <w:r>
+        <w:rPr>
+          <w:lang w:eastAsia="en-US"/>
+        </w:rPr>
+        <w:t>:</w:t>
+      </w:r>
+    </w:p>
+    <w:p>
+      <w:pPr>
+        <w:rPr>
+          <w:lang w:eastAsia="en-US"/>
+        </w:rPr>
+      </w:pPr>
+      <w:r>
+        <w:rPr>
+          <w:lang w:eastAsia="en-US"/>
+        </w:rPr>
+        <w:t xml:space="preserve">For block maximum output, this specifies the block size in days for which the maximum is retained (it can be zero if Line </w:t>
+      </w:r>
+      <w:r>
+        <w:rPr>
+          <w:lang w:eastAsia="en-US"/>
+        </w:rPr>
+        <w:t>32</w:t>
+      </w:r>
+      <w:r>
+        <w:rPr>
+          <w:lang w:eastAsia="en-US"/>
+        </w:rPr>
+        <w:t xml:space="preserve"> has a number &gt;</w:t>
+      </w:r>
+      <w:r>
+        <w:rPr>
+          <w:lang w:eastAsia="en-US"/>
+        </w:rPr>
+        <w:t xml:space="preserve"> </w:t>
+      </w:r>
+      <w:r>
+        <w:rPr>
+          <w:lang w:eastAsia="en-US"/>
+        </w:rPr>
+        <w:t>0).</w:t>
+      </w:r>
+    </w:p>
+    <w:p>
+      <w:pPr>
+        <w:pStyle w:val="Heading4"/>
+        <w:rPr>
+          <w:lang w:eastAsia="en-US"/>
+        </w:rPr>
+      </w:pPr>
+      <w:r>
+        <w:rPr>
+          <w:lang w:eastAsia="en-US"/>
+        </w:rPr>
+        <w:t xml:space="preserve">Line </w:t>
+      </w:r>
+      <w:r>
+        <w:rPr>
+          <w:lang w:eastAsia="en-US"/>
+        </w:rPr>
+        <w:t>32</w:t>
+      </w:r>
+      <w:r>
+        <w:rPr>
+          <w:lang w:eastAsia="en-US"/>
+        </w:rPr>
+        <w:t>:</w:t>
+      </w:r>
+    </w:p>
+    <w:p>
+      <w:pPr>
+        <w:rPr>
+          <w:lang w:eastAsia="en-US"/>
+        </w:rPr>
+      </w:pPr>
+      <w:r>
+        <w:rPr>
+          <w:lang w:eastAsia="en-US"/>
+        </w:rPr>
+        <w:t xml:space="preserve">For block maximum output, this specifies the block size in seconds for which the maximum is retained (it can be zero if Line </w:t>
+      </w:r>
+      <w:r>
+        <w:rPr>
+          <w:lang w:eastAsia="en-US"/>
+        </w:rPr>
+        <w:t>31</w:t>
+      </w:r>
+      <w:r>
+        <w:rPr>
+          <w:lang w:eastAsia="en-US"/>
+        </w:rPr>
+        <w:t xml:space="preserve"> has a number &gt;</w:t>
+      </w:r>
+      <w:r>
+        <w:rPr>
+          <w:lang w:eastAsia="en-US"/>
+        </w:rPr>
+        <w:t xml:space="preserve"> </w:t>
+      </w:r>
+      <w:r>
+        <w:rPr>
+          <w:lang w:eastAsia="en-US"/>
+        </w:rPr>
+        <w:t>0).</w:t>
+      </w:r>
+    </w:p>
+    <w:bookmarkEnd w:id="33"/>
+    <w:p>
+      <w:pPr>
+        <w:pStyle w:val="Heading4"/>
+        <w:rPr>
+          <w:lang w:eastAsia="en-US"/>
+        </w:rPr>
+      </w:pPr>
+      <w:r>
+        <w:rPr>
+          <w:lang w:eastAsia="en-US"/>
+        </w:rPr>
+        <w:t xml:space="preserve">Line </w:t>
+      </w:r>
+      <w:r>
+        <w:rPr>
+          <w:lang w:eastAsia="en-US"/>
+        </w:rPr>
+        <w:t>33</w:t>
+      </w:r>
+      <w:r>
+        <w:rPr>
+          <w:lang w:eastAsia="en-US"/>
+        </w:rPr>
+        <w:t>:</w:t>
+      </w:r>
+    </w:p>
+    <w:p>
+      <w:pPr>
+        <w:rPr>
+          <w:lang w:eastAsia="en-US"/>
+        </w:rPr>
+      </w:pPr>
+      <w:r>
+        <w:rPr>
+          <w:lang w:eastAsia="en-US"/>
+        </w:rPr>
+        <w:t xml:space="preserve">Specify “1” to write block maximum load effect </w:t>
+      </w:r>
+      <w:r>
+        <w:rPr>
+          <w:lang w:eastAsia="en-US"/>
+        </w:rPr>
+        <w:t xml:space="preserve">and vehicle </w:t>
+      </w:r>
+      <w:r>
+        <w:rPr>
+          <w:lang w:eastAsia="en-US"/>
+        </w:rPr>
+        <w:t>output files</w:t>
+      </w:r>
+      <w:r>
+        <w:rPr>
+          <w:lang w:eastAsia="en-US"/>
+        </w:rPr>
+        <w:t xml:space="preserve"> for each number of vehicles comprising the events</w:t>
+      </w:r>
+      <w:r>
+        <w:rPr>
+          <w:lang w:eastAsia="en-US"/>
+        </w:rPr>
+        <w:t xml:space="preserve">. See section on BTLS Output </w:t>
+      </w:r>
+      <w:bookmarkStart w:id="34" w:name="OLE_LINK40"/>
+      <w:r>
+        <w:rPr>
+          <w:lang w:eastAsia="en-US"/>
+        </w:rPr>
+        <w:t>(Section</w:t>
+      </w:r>
+      <w:r>
+        <w:rPr>
+          <w:lang w:eastAsia="en-US"/>
+        </w:rPr>
+        <w:t xml:space="preserve"> </w:t>
+      </w:r>
+      <w:bookmarkStart w:id="35" w:name="OLE_LINK44"/>
+      <w:r>
+        <w:rPr>
+          <w:lang w:eastAsia="en-US"/>
+        </w:rPr>
+        <w:fldChar w:fldCharType="begin"/>
+      </w:r>
+      <w:r>
+        <w:rPr>
+          <w:lang w:eastAsia="en-US"/>
+        </w:rPr>
+        <w:instrText xml:space="preserve"> REF _Ref341827799 \r \h </w:instrText>
+      </w:r>
+      <w:r>
+        <w:rPr>
+          <w:lang w:eastAsia="en-US"/>
+        </w:rPr>
+      </w:r>
+      <w:r>
+        <w:rPr>
+          <w:lang w:eastAsia="en-US"/>
+        </w:rPr>
+        <w:fldChar w:fldCharType="separate"/>
+      </w:r>
+      <w:r>
+        <w:rPr>
+          <w:cs/>
+          <w:lang w:eastAsia="en-US"/>
+        </w:rPr>
+        <w:t>‎</w:t>
+      </w:r>
+      <w:r>
+        <w:rPr>
+          <w:lang w:eastAsia="en-US"/>
+        </w:rPr>
+        <w:t>5.4</w:t>
+      </w:r>
+      <w:r>
+        <w:rPr>
+          <w:lang w:eastAsia="en-US"/>
+        </w:rPr>
+        <w:fldChar w:fldCharType="end"/>
+      </w:r>
+      <w:bookmarkEnd w:id="35"/>
+      <w:r>
+        <w:rPr>
+          <w:lang w:eastAsia="en-US"/>
+        </w:rPr>
+        <w:t xml:space="preserve">) </w:t>
+      </w:r>
+      <w:bookmarkEnd w:id="34"/>
+      <w:r>
+        <w:rPr>
+          <w:lang w:eastAsia="en-US"/>
+        </w:rPr>
+        <w:t>for more details.</w:t>
+      </w:r>
+    </w:p>
+    <w:p>
+      <w:pPr>
+        <w:pStyle w:val="Heading4"/>
+        <w:rPr>
+          <w:lang w:eastAsia="en-US"/>
+        </w:rPr>
+      </w:pPr>
+      <w:r>
+        <w:rPr>
+          <w:lang w:eastAsia="en-US"/>
+        </w:rPr>
+        <w:t xml:space="preserve">Line </w:t>
+      </w:r>
+      <w:r>
+        <w:rPr>
+          <w:lang w:eastAsia="en-US"/>
+        </w:rPr>
+        <w:t>34</w:t>
+      </w:r>
+      <w:r>
+        <w:rPr>
+          <w:lang w:eastAsia="en-US"/>
+        </w:rPr>
+        <w:t>:</w:t>
+      </w:r>
+    </w:p>
+    <w:p>
+      <w:pPr>
+        <w:rPr>
+          <w:lang w:eastAsia="en-US"/>
+        </w:rPr>
+      </w:pPr>
+      <w:r>
+        <w:rPr>
+          <w:lang w:eastAsia="en-US"/>
+        </w:rPr>
+        <w:t xml:space="preserve">Specify whether to write the block maximum summary files (“1” or “0”). See section on BTLS Output </w:t>
+      </w:r>
+      <w:r>
+        <w:rPr>
+          <w:lang w:eastAsia="en-US"/>
+        </w:rPr>
+        <w:t xml:space="preserve">(Section </w:t>
+      </w:r>
+      <w:r>
+        <w:rPr>
+          <w:lang w:eastAsia="en-US"/>
+        </w:rPr>
+        <w:fldChar w:fldCharType="begin"/>
+      </w:r>
+      <w:r>
+        <w:rPr>
+          <w:lang w:eastAsia="en-US"/>
+        </w:rPr>
+        <w:instrText xml:space="preserve"> REF _Ref341827799 \r \h </w:instrText>
+      </w:r>
+      <w:r>
+        <w:rPr>
+          <w:lang w:eastAsia="en-US"/>
+        </w:rPr>
+      </w:r>
+      <w:r>
+        <w:rPr>
+          <w:lang w:eastAsia="en-US"/>
+        </w:rPr>
+        <w:fldChar w:fldCharType="separate"/>
+      </w:r>
+      <w:r>
+        <w:rPr>
+          <w:cs/>
+          <w:lang w:eastAsia="en-US"/>
+        </w:rPr>
+        <w:t>‎</w:t>
+      </w:r>
+      <w:r>
+        <w:rPr>
+          <w:lang w:eastAsia="en-US"/>
+        </w:rPr>
+        <w:t>5.4</w:t>
+      </w:r>
+      <w:r>
+        <w:rPr>
+          <w:lang w:eastAsia="en-US"/>
+        </w:rPr>
+        <w:fldChar w:fldCharType="end"/>
+      </w:r>
+      <w:r>
+        <w:rPr>
+          <w:lang w:eastAsia="en-US"/>
+        </w:rPr>
+        <w:t xml:space="preserve">) </w:t>
+      </w:r>
+      <w:r>
+        <w:rPr>
+          <w:lang w:eastAsia="en-US"/>
+        </w:rPr>
+        <w:t>for more details.</w:t>
+      </w:r>
+      <w:r>
+        <w:rPr>
+          <w:lang w:eastAsia="en-US"/>
+        </w:rPr>
+        <w:t xml:space="preserve"> </w:t>
+      </w:r>
+    </w:p>
+    <w:p>
+      <w:pPr>
+        <w:pStyle w:val="Heading4"/>
+        <w:rPr>
+          <w:lang w:eastAsia="en-US"/>
+        </w:rPr>
+      </w:pPr>
+      <w:r>
+        <w:rPr>
+          <w:lang w:eastAsia="en-US"/>
+        </w:rPr>
+        <w:t xml:space="preserve">Line </w:t>
+      </w:r>
+      <w:r>
+        <w:rPr>
+          <w:lang w:eastAsia="en-US"/>
+        </w:rPr>
+        <w:t>35</w:t>
+      </w:r>
+      <w:r>
+        <w:rPr>
+          <w:lang w:eastAsia="en-US"/>
+        </w:rPr>
+        <w:t>:</w:t>
+      </w:r>
+    </w:p>
+    <w:p>
+      <w:pPr>
+        <w:rPr>
+          <w:lang w:eastAsia="en-US"/>
+        </w:rPr>
+      </w:pPr>
+      <w:r>
+        <w:rPr>
+          <w:lang w:eastAsia="en-US"/>
+        </w:rPr>
+        <w:t>Specify “1” to write block maximum load effect output files</w:t>
+      </w:r>
+      <w:r>
+        <w:rPr>
+          <w:lang w:eastAsia="en-US"/>
+        </w:rPr>
+        <w:t xml:space="preserve"> for which the events are not separated by the number of vehicles in the event</w:t>
+      </w:r>
+      <w:r>
+        <w:rPr>
+          <w:lang w:eastAsia="en-US"/>
+        </w:rPr>
+        <w:t xml:space="preserve">, or “0” to not. See section on BTLS Output </w:t>
+      </w:r>
+      <w:r>
+        <w:rPr>
+          <w:lang w:eastAsia="en-US"/>
+        </w:rPr>
+        <w:t xml:space="preserve">(Section </w:t>
+      </w:r>
+      <w:r>
+        <w:rPr>
+          <w:lang w:eastAsia="en-US"/>
+        </w:rPr>
+        <w:fldChar w:fldCharType="begin"/>
+      </w:r>
+      <w:r>
+        <w:rPr>
+          <w:lang w:eastAsia="en-US"/>
+        </w:rPr>
+        <w:instrText xml:space="preserve"> REF _Ref341827799 \r \h </w:instrText>
+      </w:r>
+      <w:r>
+        <w:rPr>
+          <w:lang w:eastAsia="en-US"/>
+        </w:rPr>
+      </w:r>
+      <w:r>
+        <w:rPr>
+          <w:lang w:eastAsia="en-US"/>
+        </w:rPr>
+        <w:fldChar w:fldCharType="separate"/>
+      </w:r>
+      <w:r>
+        <w:rPr>
+          <w:cs/>
+          <w:lang w:eastAsia="en-US"/>
+        </w:rPr>
+        <w:t>‎</w:t>
+      </w:r>
+      <w:r>
+        <w:rPr>
+          <w:lang w:eastAsia="en-US"/>
+        </w:rPr>
+        <w:t>5.4</w:t>
+      </w:r>
+      <w:r>
+        <w:rPr>
+          <w:lang w:eastAsia="en-US"/>
+        </w:rPr>
+        <w:fldChar w:fldCharType="end"/>
+      </w:r>
+      <w:r>
+        <w:rPr>
+          <w:lang w:eastAsia="en-US"/>
+        </w:rPr>
+        <w:t xml:space="preserve">) </w:t>
+      </w:r>
+      <w:r>
+        <w:rPr>
+          <w:lang w:eastAsia="en-US"/>
+        </w:rPr>
+        <w:t>for more details.</w:t>
+      </w:r>
+    </w:p>
+    <w:p>
+      <w:pPr>
+        <w:pStyle w:val="Heading4"/>
+        <w:rPr>
+          <w:lang w:eastAsia="en-US"/>
+        </w:rPr>
+      </w:pPr>
+      <w:r>
+        <w:rPr>
           <w:lang w:eastAsia="en-US"/>
         </w:rPr>
         <w:lastRenderedPageBreak/>
@@ -26486,16 +27062,128 @@
       </w:r>
       <w:r>
         <w:rPr>
+          <w:lang w:eastAsia="en-US"/>
+        </w:rPr>
+        <w:t>3</w:t>
+      </w:r>
+      <w:r>
+        <w:rPr>
+          <w:lang w:eastAsia="en-US"/>
+        </w:rPr>
+        <w:t>6</w:t>
+      </w:r>
+      <w:r>
+        <w:rPr>
+          <w:lang w:eastAsia="en-US"/>
+        </w:rPr>
+        <w:t>:</w:t>
+      </w:r>
+    </w:p>
+    <w:p>
+      <w:pPr>
+        <w:rPr>
+          <w:lang w:eastAsia="en-US"/>
+        </w:rPr>
+      </w:pPr>
+      <w:r>
+        <w:rPr>
+          <w:lang w:eastAsia="en-US"/>
+        </w:rPr>
+        <w:t xml:space="preserve">If block maximum output is to be written (Line </w:t>
+      </w:r>
+      <w:r>
+        <w:rPr>
+          <w:lang w:eastAsia="en-US"/>
+        </w:rPr>
+        <w:t>30</w:t>
+      </w:r>
+      <w:r>
+        <w:rPr>
+          <w:lang w:eastAsia="en-US"/>
+        </w:rPr>
+        <w:t xml:space="preserve">), this option if set to “1” specifies the number of events that are stored in memory before writing to the hard drive. See section on BTLS Output </w:t>
+      </w:r>
+      <w:r>
+        <w:rPr>
+          <w:lang w:eastAsia="en-US"/>
+        </w:rPr>
+        <w:t xml:space="preserve">(Section </w:t>
+      </w:r>
+      <w:r>
+        <w:rPr>
+          <w:lang w:eastAsia="en-US"/>
+        </w:rPr>
+        <w:fldChar w:fldCharType="begin"/>
+      </w:r>
+      <w:r>
+        <w:rPr>
+          <w:lang w:eastAsia="en-US"/>
+        </w:rPr>
+        <w:instrText xml:space="preserve"> REF _Ref341827799 \r \h </w:instrText>
+      </w:r>
+      <w:r>
+        <w:rPr>
+          <w:lang w:eastAsia="en-US"/>
+        </w:rPr>
+      </w:r>
+      <w:r>
+        <w:rPr>
+          <w:lang w:eastAsia="en-US"/>
+        </w:rPr>
+        <w:fldChar w:fldCharType="separate"/>
+      </w:r>
+      <w:r>
+        <w:rPr>
+          <w:cs/>
+          <w:lang w:eastAsia="en-US"/>
+        </w:rPr>
+        <w:t>‎</w:t>
+      </w:r>
+      <w:r>
+        <w:rPr>
+          <w:lang w:eastAsia="en-US"/>
+        </w:rPr>
+        <w:t>5.4</w:t>
+      </w:r>
+      <w:r>
+        <w:rPr>
+          <w:lang w:eastAsia="en-US"/>
+        </w:rPr>
+        <w:fldChar w:fldCharType="end"/>
+      </w:r>
+      <w:r>
+        <w:rPr>
+          <w:lang w:eastAsia="en-US"/>
+        </w:rPr>
+        <w:t xml:space="preserve">) </w:t>
+      </w:r>
+      <w:r>
+        <w:rPr>
+          <w:lang w:eastAsia="en-US"/>
+        </w:rPr>
+        <w:t>for more details.</w:t>
+      </w:r>
+    </w:p>
+    <w:p>
+      <w:pPr>
+        <w:pStyle w:val="Heading4"/>
+        <w:rPr>
           <w:color w:val="FF0000"/>
           <w:lang w:eastAsia="en-US"/>
         </w:rPr>
-        <w:t>30</w:t>
-      </w:r>
+      </w:pPr>
       <w:r>
         <w:rPr>
           <w:color w:val="FF0000"/>
           <w:lang w:eastAsia="en-US"/>
         </w:rPr>
+        <w:t>Line 37</w:t>
+      </w:r>
+      <w:r>
+        <w:rPr>
+          <w:color w:val="FF0000"/>
+          <w:lang w:eastAsia="en-US"/>
+        </w:rPr>
         <w:t>:</w:t>
       </w:r>
     </w:p>
@@ -26509,7 +27197,73 @@
         <w:rPr>
           <w:lang w:eastAsia="en-US"/>
         </w:rPr>
-        <w:t>If this option is “1” calculations are performed that can be used to write block maxima output. Set to “0” to override all block maxima output and calculations.</w:t>
+        <w:t>If this option is “1” calculations are performed that can be used to write peaks-over-threshold (POT) output. Set to “0” to override all POT output and calculations.</w:t>
+      </w:r>
+      <w:r>
+        <w:rPr>
+          <w:lang w:eastAsia="en-US"/>
+        </w:rPr>
+        <w:t xml:space="preserve"> Note that the thresholds for each load effect are set in the Bridge Definition File</w:t>
+      </w:r>
+      <w:r>
+        <w:rPr>
+          <w:lang w:eastAsia="en-US"/>
+        </w:rPr>
+        <w:t xml:space="preserve"> (Section </w:t>
+      </w:r>
+      <w:r>
+        <w:rPr>
+          <w:lang w:eastAsia="en-US"/>
+        </w:rPr>
+        <w:fldChar w:fldCharType="begin"/>
+      </w:r>
+      <w:r>
+        <w:rPr>
+          <w:lang w:eastAsia="en-US"/>
+        </w:rPr>
+        <w:instrText xml:space="preserve"> REF _Ref341827580 \r \h </w:instrText>
+      </w:r>
+      <w:r>
+        <w:rPr>
+          <w:lang w:eastAsia="en-US"/>
+        </w:rPr>
+      </w:r>
+      <w:r>
+        <w:rPr>
+          <w:lang w:eastAsia="en-US"/>
+        </w:rPr>
+        <w:fldChar w:fldCharType="separate"/>
+      </w:r>
+      <w:r>
+        <w:rPr>
+          <w:cs/>
+          <w:lang w:eastAsia="en-US"/>
+        </w:rPr>
+        <w:t>‎</w:t>
+      </w:r>
+      <w:r>
+        <w:rPr>
+          <w:lang w:eastAsia="en-US"/>
+        </w:rPr>
+        <w:t>3.4</w:t>
+      </w:r>
+      <w:r>
+        <w:rPr>
+          <w:lang w:eastAsia="en-US"/>
+        </w:rPr>
+        <w:fldChar w:fldCharType="end"/>
+      </w:r>
+      <w:r>
+        <w:rPr>
+          <w:lang w:eastAsia="en-US"/>
+        </w:rPr>
+        <w:t>)</w:t>
+      </w:r>
+      <w:r>
+        <w:rPr>
+          <w:lang w:eastAsia="en-US"/>
+        </w:rPr>
+        <w:t>.</w:t>
       </w:r>
     </w:p>
     <w:p>
@@ -26519,7 +27273,6 @@
           <w:lang w:eastAsia="en-US"/>
         </w:rPr>
       </w:pPr>
-      <w:bookmarkStart w:id="28" w:name="OLE_LINK42"/>
       <w:r>
         <w:rPr>
           <w:lang w:eastAsia="en-US"/>
@@ -26530,7 +27283,13 @@
         <w:rPr>
           <w:lang w:eastAsia="en-US"/>
         </w:rPr>
-        <w:t>31</w:t>
+        <w:t>3</w:t>
+      </w:r>
+      <w:r>
+        <w:rPr>
+          <w:lang w:eastAsia="en-US"/>
+        </w:rPr>
+        <w:t>8</w:t>
       </w:r>
       <w:r>
         <w:rPr>
@@ -26549,13 +27308,446 @@
         <w:rPr>
           <w:lang w:eastAsia="en-US"/>
         </w:rPr>
-        <w:t xml:space="preserve">For block maximum output, this specifies the block size in days for which the maximum is retained (it can be zero if Line </w:t>
-      </w:r>
-      <w:r>
-        <w:rPr>
-          <w:lang w:eastAsia="en-US"/>
-        </w:rPr>
-        <w:t>32</w:t>
+        <w:t xml:space="preserve">For </w:t>
+      </w:r>
+      <w:r>
+        <w:rPr>
+          <w:lang w:eastAsia="en-US"/>
+        </w:rPr>
+        <w:t>POT</w:t>
+      </w:r>
+      <w:r>
+        <w:rPr>
+          <w:lang w:eastAsia="en-US"/>
+        </w:rPr>
+        <w:t xml:space="preserve"> output, this specifies </w:t>
+      </w:r>
+      <w:r>
+        <w:rPr>
+          <w:lang w:eastAsia="en-US"/>
+        </w:rPr>
+        <w:t>if the vehicles comprising the peak events are to be output to a vehicle-event file</w:t>
+      </w:r>
+      <w:r>
+        <w:rPr>
+          <w:lang w:eastAsia="en-US"/>
+        </w:rPr>
+        <w:t>.</w:t>
+      </w:r>
+      <w:r>
+        <w:rPr>
+          <w:lang w:eastAsia="en-US"/>
+        </w:rPr>
+        <w:t xml:space="preserve"> </w:t>
+      </w:r>
+      <w:r>
+        <w:rPr>
+          <w:lang w:eastAsia="en-US"/>
+        </w:rPr>
+        <w:t xml:space="preserve">See section on BTLS Output </w:t>
+      </w:r>
+      <w:r>
+        <w:rPr>
+          <w:lang w:eastAsia="en-US"/>
+        </w:rPr>
+        <w:t>(Section</w:t>
+      </w:r>
+      <w:r>
+        <w:rPr>
+          <w:lang w:eastAsia="en-US"/>
+        </w:rPr>
+        <w:t xml:space="preserve"> </w:t>
+      </w:r>
+      <w:bookmarkStart w:id="36" w:name="OLE_LINK45"/>
+      <w:r>
+        <w:rPr>
+          <w:lang w:eastAsia="en-US"/>
+        </w:rPr>
+        <w:fldChar w:fldCharType="begin"/>
+      </w:r>
+      <w:r>
+        <w:rPr>
+          <w:lang w:eastAsia="en-US"/>
+        </w:rPr>
+        <w:instrText xml:space="preserve"> REF _Ref341827834 \r \h </w:instrText>
+      </w:r>
+      <w:r>
+        <w:rPr>
+          <w:lang w:eastAsia="en-US"/>
+        </w:rPr>
+      </w:r>
+      <w:r>
+        <w:rPr>
+          <w:lang w:eastAsia="en-US"/>
+        </w:rPr>
+        <w:fldChar w:fldCharType="separate"/>
+      </w:r>
+      <w:r>
+        <w:rPr>
+          <w:cs/>
+          <w:lang w:eastAsia="en-US"/>
+        </w:rPr>
+        <w:t>‎</w:t>
+      </w:r>
+      <w:r>
+        <w:rPr>
+          <w:lang w:eastAsia="en-US"/>
+        </w:rPr>
+        <w:t>5.5</w:t>
+      </w:r>
+      <w:r>
+        <w:rPr>
+          <w:lang w:eastAsia="en-US"/>
+        </w:rPr>
+        <w:fldChar w:fldCharType="end"/>
+      </w:r>
+      <w:bookmarkEnd w:id="36"/>
+      <w:r>
+        <w:rPr>
+          <w:lang w:eastAsia="en-US"/>
+        </w:rPr>
+        <w:t xml:space="preserve">) </w:t>
+      </w:r>
+      <w:r>
+        <w:rPr>
+          <w:lang w:eastAsia="en-US"/>
+        </w:rPr>
+        <w:t>for more details.</w:t>
+      </w:r>
+    </w:p>
+    <w:p>
+      <w:pPr>
+        <w:pStyle w:val="Heading4"/>
+        <w:rPr>
+          <w:lang w:eastAsia="en-US"/>
+        </w:rPr>
+      </w:pPr>
+      <w:bookmarkStart w:id="37" w:name="OLE_LINK41"/>
+      <w:r>
+        <w:rPr>
+          <w:lang w:eastAsia="en-US"/>
+        </w:rPr>
+        <w:t xml:space="preserve">Line </w:t>
+      </w:r>
+      <w:r>
+        <w:rPr>
+          <w:lang w:eastAsia="en-US"/>
+        </w:rPr>
+        <w:t>3</w:t>
+      </w:r>
+      <w:r>
+        <w:rPr>
+          <w:lang w:eastAsia="en-US"/>
+        </w:rPr>
+        <w:t>9</w:t>
+      </w:r>
+      <w:r>
+        <w:rPr>
+          <w:lang w:eastAsia="en-US"/>
+        </w:rPr>
+        <w:t>:</w:t>
+      </w:r>
+    </w:p>
+    <w:p>
+      <w:pPr>
+        <w:rPr>
+          <w:lang w:eastAsia="en-US"/>
+        </w:rPr>
+      </w:pPr>
+      <w:r>
+        <w:rPr>
+          <w:lang w:eastAsia="en-US"/>
+        </w:rPr>
+        <w:t xml:space="preserve">For </w:t>
+      </w:r>
+      <w:r>
+        <w:rPr>
+          <w:lang w:eastAsia="en-US"/>
+        </w:rPr>
+        <w:t>POT</w:t>
+      </w:r>
+      <w:r>
+        <w:rPr>
+          <w:lang w:eastAsia="en-US"/>
+        </w:rPr>
+        <w:t xml:space="preserve"> output, this specifies </w:t>
+      </w:r>
+      <w:r>
+        <w:rPr>
+          <w:lang w:eastAsia="en-US"/>
+        </w:rPr>
+        <w:t xml:space="preserve">if summary files are to be written. </w:t>
+      </w:r>
+      <w:r>
+        <w:rPr>
+          <w:lang w:eastAsia="en-US"/>
+        </w:rPr>
+        <w:t xml:space="preserve">See section on BTLS Output </w:t>
+      </w:r>
+      <w:r>
+        <w:rPr>
+          <w:lang w:eastAsia="en-US"/>
+        </w:rPr>
+        <w:t xml:space="preserve">(Section </w:t>
+      </w:r>
+      <w:r>
+        <w:rPr>
+          <w:lang w:eastAsia="en-US"/>
+        </w:rPr>
+        <w:fldChar w:fldCharType="begin"/>
+      </w:r>
+      <w:r>
+        <w:rPr>
+          <w:lang w:eastAsia="en-US"/>
+        </w:rPr>
+        <w:instrText xml:space="preserve"> REF _Ref341827834 \r \h </w:instrText>
+      </w:r>
+      <w:r>
+        <w:rPr>
+          <w:lang w:eastAsia="en-US"/>
+        </w:rPr>
+      </w:r>
+      <w:r>
+        <w:rPr>
+          <w:lang w:eastAsia="en-US"/>
+        </w:rPr>
+        <w:fldChar w:fldCharType="separate"/>
+      </w:r>
+      <w:r>
+        <w:rPr>
+          <w:cs/>
+          <w:lang w:eastAsia="en-US"/>
+        </w:rPr>
+        <w:t>‎</w:t>
+      </w:r>
+      <w:r>
+        <w:rPr>
+          <w:lang w:eastAsia="en-US"/>
+        </w:rPr>
+        <w:t>5.5</w:t>
+      </w:r>
+      <w:r>
+        <w:rPr>
+          <w:lang w:eastAsia="en-US"/>
+        </w:rPr>
+        <w:fldChar w:fldCharType="end"/>
+      </w:r>
+      <w:r>
+        <w:rPr>
+          <w:lang w:eastAsia="en-US"/>
+        </w:rPr>
+        <w:t xml:space="preserve">) </w:t>
+      </w:r>
+      <w:r>
+        <w:rPr>
+          <w:lang w:eastAsia="en-US"/>
+        </w:rPr>
+        <w:t>for more details.</w:t>
+      </w:r>
+    </w:p>
+    <w:p>
+      <w:pPr>
+        <w:pStyle w:val="Heading4"/>
+        <w:rPr>
+          <w:lang w:eastAsia="en-US"/>
+        </w:rPr>
+      </w:pPr>
+      <w:r>
+        <w:rPr>
+          <w:lang w:eastAsia="en-US"/>
+        </w:rPr>
+        <w:t xml:space="preserve">Line </w:t>
+      </w:r>
+      <w:r>
+        <w:rPr>
+          <w:lang w:eastAsia="en-US"/>
+        </w:rPr>
+        <w:t>40</w:t>
+      </w:r>
+      <w:r>
+        <w:rPr>
+          <w:lang w:eastAsia="en-US"/>
+        </w:rPr>
+        <w:t>:</w:t>
+      </w:r>
+    </w:p>
+    <w:p>
+      <w:pPr>
+        <w:rPr>
+          <w:lang w:eastAsia="en-US"/>
+        </w:rPr>
+      </w:pPr>
+      <w:r>
+        <w:rPr>
+          <w:lang w:eastAsia="en-US"/>
+        </w:rPr>
+        <w:t xml:space="preserve">For </w:t>
+      </w:r>
+      <w:r>
+        <w:rPr>
+          <w:lang w:eastAsia="en-US"/>
+        </w:rPr>
+        <w:t>POT</w:t>
+      </w:r>
+      <w:r>
+        <w:rPr>
+          <w:lang w:eastAsia="en-US"/>
+        </w:rPr>
+        <w:t xml:space="preserve"> output, this specifies </w:t>
+      </w:r>
+      <w:r>
+        <w:rPr>
+          <w:lang w:eastAsia="en-US"/>
+        </w:rPr>
+        <w:t xml:space="preserve">if a peaks counter file is to be written. </w:t>
+      </w:r>
+      <w:r>
+        <w:rPr>
+          <w:lang w:eastAsia="en-US"/>
+        </w:rPr>
+        <w:t xml:space="preserve">See section on BTLS Output </w:t>
+      </w:r>
+      <w:r>
+        <w:rPr>
+          <w:lang w:eastAsia="en-US"/>
+        </w:rPr>
+        <w:t xml:space="preserve">(Section </w:t>
+      </w:r>
+      <w:r>
+        <w:rPr>
+          <w:lang w:eastAsia="en-US"/>
+        </w:rPr>
+        <w:fldChar w:fldCharType="begin"/>
+      </w:r>
+      <w:r>
+        <w:rPr>
+          <w:lang w:eastAsia="en-US"/>
+        </w:rPr>
+        <w:instrText xml:space="preserve"> REF _Ref341827834 \r \h </w:instrText>
+      </w:r>
+      <w:r>
+        <w:rPr>
+          <w:lang w:eastAsia="en-US"/>
+        </w:rPr>
+      </w:r>
+      <w:r>
+        <w:rPr>
+          <w:lang w:eastAsia="en-US"/>
+        </w:rPr>
+        <w:fldChar w:fldCharType="separate"/>
+      </w:r>
+      <w:r>
+        <w:rPr>
+          <w:cs/>
+          <w:lang w:eastAsia="en-US"/>
+        </w:rPr>
+        <w:t>‎</w:t>
+      </w:r>
+      <w:r>
+        <w:rPr>
+          <w:lang w:eastAsia="en-US"/>
+        </w:rPr>
+        <w:t>5.5</w:t>
+      </w:r>
+      <w:r>
+        <w:rPr>
+          <w:lang w:eastAsia="en-US"/>
+        </w:rPr>
+        <w:fldChar w:fldCharType="end"/>
+      </w:r>
+      <w:r>
+        <w:rPr>
+          <w:lang w:eastAsia="en-US"/>
+        </w:rPr>
+        <w:t xml:space="preserve">) </w:t>
+      </w:r>
+      <w:r>
+        <w:rPr>
+          <w:lang w:eastAsia="en-US"/>
+        </w:rPr>
+        <w:t>for more details.</w:t>
+      </w:r>
+    </w:p>
+    <w:p>
+      <w:pPr>
+        <w:pStyle w:val="Heading4"/>
+        <w:rPr>
+          <w:lang w:eastAsia="en-US"/>
+        </w:rPr>
+      </w:pPr>
+      <w:r>
+        <w:rPr>
+          <w:lang w:eastAsia="en-US"/>
+        </w:rPr>
+        <w:t xml:space="preserve">Line </w:t>
+      </w:r>
+      <w:r>
+        <w:rPr>
+          <w:lang w:eastAsia="en-US"/>
+        </w:rPr>
+        <w:t>41</w:t>
+      </w:r>
+      <w:r>
+        <w:rPr>
+          <w:lang w:eastAsia="en-US"/>
+        </w:rPr>
+        <w:t>:</w:t>
+      </w:r>
+    </w:p>
+    <w:p>
+      <w:pPr>
+        <w:rPr>
+          <w:lang w:eastAsia="en-US"/>
+        </w:rPr>
+      </w:pPr>
+      <w:bookmarkStart w:id="38" w:name="OLE_LINK43"/>
+      <w:r>
+        <w:rPr>
+          <w:lang w:eastAsia="en-US"/>
+        </w:rPr>
+        <w:t xml:space="preserve">For </w:t>
+      </w:r>
+      <w:r>
+        <w:rPr>
+          <w:lang w:eastAsia="en-US"/>
+        </w:rPr>
+        <w:t>peaks counter</w:t>
+      </w:r>
+      <w:r>
+        <w:rPr>
+          <w:lang w:eastAsia="en-US"/>
+        </w:rPr>
+        <w:t xml:space="preserve"> output, this specifies the </w:t>
+      </w:r>
+      <w:r>
+        <w:rPr>
+          <w:lang w:eastAsia="en-US"/>
+        </w:rPr>
+        <w:t>interval</w:t>
+      </w:r>
+      <w:r>
+        <w:rPr>
+          <w:lang w:eastAsia="en-US"/>
+        </w:rPr>
+        <w:t xml:space="preserve"> size in days for which the </w:t>
+      </w:r>
+      <w:r>
+        <w:rPr>
+          <w:lang w:eastAsia="en-US"/>
+        </w:rPr>
+        <w:t>peaks are counted</w:t>
+      </w:r>
+      <w:r>
+        <w:rPr>
+          <w:lang w:eastAsia="en-US"/>
+        </w:rPr>
+        <w:t xml:space="preserve"> (it can be zero if Line </w:t>
+      </w:r>
+      <w:r>
+        <w:rPr>
+          <w:lang w:eastAsia="en-US"/>
+        </w:rPr>
+        <w:t>42</w:t>
       </w:r>
       <w:r>
         <w:rPr>
@@ -26576,6 +27768,7 @@
         <w:t>0).</w:t>
       </w:r>
     </w:p>
+    <w:bookmarkEnd w:id="38"/>
     <w:p>
       <w:pPr>
         <w:pStyle w:val="Heading4"/>
@@ -26593,7 +27786,7 @@
         <w:rPr>
           <w:lang w:eastAsia="en-US"/>
         </w:rPr>
-        <w:t>32</w:t>
+        <w:t>42</w:t>
       </w:r>
       <w:r>
         <w:rPr>
@@ -26612,13 +27805,61 @@
         <w:rPr>
           <w:lang w:eastAsia="en-US"/>
         </w:rPr>
-        <w:t xml:space="preserve">For block maximum output, this specifies the block size in seconds for which the maximum is retained (it can be zero if Line </w:t>
-      </w:r>
-      <w:r>
-        <w:rPr>
-          <w:lang w:eastAsia="en-US"/>
-        </w:rPr>
-        <w:t>31</w:t>
+        <w:t xml:space="preserve">For </w:t>
+      </w:r>
+      <w:r>
+        <w:rPr>
+          <w:lang w:eastAsia="en-US"/>
+        </w:rPr>
+        <w:t>peaks counter</w:t>
+      </w:r>
+      <w:r>
+        <w:rPr>
+          <w:lang w:eastAsia="en-US"/>
+        </w:rPr>
+        <w:t xml:space="preserve"> output, this specifies the </w:t>
+      </w:r>
+      <w:r>
+        <w:rPr>
+          <w:lang w:eastAsia="en-US"/>
+        </w:rPr>
+        <w:t>interval</w:t>
+      </w:r>
+      <w:r>
+        <w:rPr>
+          <w:lang w:eastAsia="en-US"/>
+        </w:rPr>
+        <w:t xml:space="preserve"> size in </w:t>
+      </w:r>
+      <w:r>
+        <w:rPr>
+          <w:lang w:eastAsia="en-US"/>
+        </w:rPr>
+        <w:t>seconds</w:t>
+      </w:r>
+      <w:r>
+        <w:rPr>
+          <w:lang w:eastAsia="en-US"/>
+        </w:rPr>
+        <w:t xml:space="preserve"> for which the </w:t>
+      </w:r>
+      <w:r>
+        <w:rPr>
+          <w:lang w:eastAsia="en-US"/>
+        </w:rPr>
+        <w:t>peaks are counted</w:t>
+      </w:r>
+      <w:r>
+        <w:rPr>
+          <w:lang w:eastAsia="en-US"/>
+        </w:rPr>
+        <w:t xml:space="preserve"> (it can be zero if Line </w:t>
+      </w:r>
+      <w:r>
+        <w:rPr>
+          <w:lang w:eastAsia="en-US"/>
+        </w:rPr>
+        <w:t>41</w:t>
       </w:r>
       <w:r>
         <w:rPr>
@@ -26639,1311 +27880,7 @@
         <w:t>0).</w:t>
       </w:r>
     </w:p>
-    <w:bookmarkEnd w:id="28"/>
-    <w:p>
-      <w:pPr>
-        <w:pStyle w:val="Heading4"/>
-        <w:rPr>
-          <w:lang w:eastAsia="en-US"/>
-        </w:rPr>
-      </w:pPr>
-      <w:r>
-        <w:rPr>
-          <w:lang w:eastAsia="en-US"/>
-        </w:rPr>
-        <w:t xml:space="preserve">Line </w:t>
-      </w:r>
-      <w:r>
-        <w:rPr>
-          <w:lang w:eastAsia="en-US"/>
-        </w:rPr>
-        <w:t>33</w:t>
-      </w:r>
-      <w:r>
-        <w:rPr>
-          <w:lang w:eastAsia="en-US"/>
-        </w:rPr>
-        <w:t>:</w:t>
-      </w:r>
-    </w:p>
-    <w:p>
-      <w:pPr>
-        <w:rPr>
-          <w:lang w:eastAsia="en-US"/>
-        </w:rPr>
-      </w:pPr>
-      <w:r>
-        <w:rPr>
-          <w:lang w:eastAsia="en-US"/>
-        </w:rPr>
-        <w:t xml:space="preserve">Specify “1” to write block maximum load effect </w:t>
-      </w:r>
-      <w:r>
-        <w:rPr>
-          <w:lang w:eastAsia="en-US"/>
-        </w:rPr>
-        <w:t xml:space="preserve">and vehicle </w:t>
-      </w:r>
-      <w:r>
-        <w:rPr>
-          <w:lang w:eastAsia="en-US"/>
-        </w:rPr>
-        <w:t>output files</w:t>
-      </w:r>
-      <w:r>
-        <w:rPr>
-          <w:lang w:eastAsia="en-US"/>
-        </w:rPr>
-        <w:t xml:space="preserve"> for each number of vehicles comprising the events</w:t>
-      </w:r>
-      <w:r>
-        <w:rPr>
-          <w:lang w:eastAsia="en-US"/>
-        </w:rPr>
-        <w:t xml:space="preserve">. See section on BTLS Output </w:t>
-      </w:r>
-      <w:bookmarkStart w:id="29" w:name="OLE_LINK40"/>
-      <w:r>
-        <w:rPr>
-          <w:lang w:eastAsia="en-US"/>
-        </w:rPr>
-        <w:t>(Section</w:t>
-      </w:r>
-      <w:r>
-        <w:rPr>
-          <w:lang w:eastAsia="en-US"/>
-        </w:rPr>
-        <w:t xml:space="preserve"> </w:t>
-      </w:r>
-      <w:bookmarkStart w:id="30" w:name="OLE_LINK44"/>
-      <w:r>
-        <w:rPr>
-          <w:lang w:eastAsia="en-US"/>
-        </w:rPr>
-        <w:fldChar w:fldCharType="begin"/>
-      </w:r>
-      <w:r>
-        <w:rPr>
-          <w:lang w:eastAsia="en-US"/>
-        </w:rPr>
-        <w:instrText xml:space="preserve"> REF _Ref341827799 \r \h </w:instrText>
-      </w:r>
-      <w:r>
-        <w:rPr>
-          <w:lang w:eastAsia="en-US"/>
-        </w:rPr>
-      </w:r>
-      <w:r>
-        <w:rPr>
-          <w:lang w:eastAsia="en-US"/>
-        </w:rPr>
-        <w:fldChar w:fldCharType="separate"/>
-      </w:r>
-      <w:r>
-        <w:rPr>
-          <w:cs/>
-          <w:lang w:eastAsia="en-US"/>
-        </w:rPr>
-        <w:t>‎</w:t>
-      </w:r>
-      <w:r>
-        <w:rPr>
-          <w:lang w:eastAsia="en-US"/>
-        </w:rPr>
-        <w:t>5.4</w:t>
-      </w:r>
-      <w:r>
-        <w:rPr>
-          <w:lang w:eastAsia="en-US"/>
-        </w:rPr>
-        <w:fldChar w:fldCharType="end"/>
-      </w:r>
-      <w:bookmarkEnd w:id="30"/>
-      <w:r>
-        <w:rPr>
-          <w:lang w:eastAsia="en-US"/>
-        </w:rPr>
-        <w:t xml:space="preserve">) </w:t>
-      </w:r>
-      <w:bookmarkEnd w:id="29"/>
-      <w:r>
-        <w:rPr>
-          <w:lang w:eastAsia="en-US"/>
-        </w:rPr>
-        <w:t>for more details.</w:t>
-      </w:r>
-    </w:p>
-    <w:p>
-      <w:pPr>
-        <w:pStyle w:val="Heading4"/>
-        <w:rPr>
-          <w:lang w:eastAsia="en-US"/>
-        </w:rPr>
-      </w:pPr>
-      <w:r>
-        <w:rPr>
-          <w:lang w:eastAsia="en-US"/>
-        </w:rPr>
-        <w:t xml:space="preserve">Line </w:t>
-      </w:r>
-      <w:r>
-        <w:rPr>
-          <w:lang w:eastAsia="en-US"/>
-        </w:rPr>
-        <w:t>34</w:t>
-      </w:r>
-      <w:r>
-        <w:rPr>
-          <w:lang w:eastAsia="en-US"/>
-        </w:rPr>
-        <w:t>:</w:t>
-      </w:r>
-    </w:p>
-    <w:p>
-      <w:pPr>
-        <w:rPr>
-          <w:lang w:eastAsia="en-US"/>
-        </w:rPr>
-      </w:pPr>
-      <w:r>
-        <w:rPr>
-          <w:lang w:eastAsia="en-US"/>
-        </w:rPr>
-        <w:t xml:space="preserve">Specify whether to write the block maximum summary files (“1” or “0”). See section on BTLS Output </w:t>
-      </w:r>
-      <w:r>
-        <w:rPr>
-          <w:lang w:eastAsia="en-US"/>
-        </w:rPr>
-        <w:t xml:space="preserve">(Section </w:t>
-      </w:r>
-      <w:r>
-        <w:rPr>
-          <w:lang w:eastAsia="en-US"/>
-        </w:rPr>
-        <w:fldChar w:fldCharType="begin"/>
-      </w:r>
-      <w:r>
-        <w:rPr>
-          <w:lang w:eastAsia="en-US"/>
-        </w:rPr>
-        <w:instrText xml:space="preserve"> REF _Ref341827799 \r \h </w:instrText>
-      </w:r>
-      <w:r>
-        <w:rPr>
-          <w:lang w:eastAsia="en-US"/>
-        </w:rPr>
-      </w:r>
-      <w:r>
-        <w:rPr>
-          <w:lang w:eastAsia="en-US"/>
-        </w:rPr>
-        <w:fldChar w:fldCharType="separate"/>
-      </w:r>
-      <w:r>
-        <w:rPr>
-          <w:cs/>
-          <w:lang w:eastAsia="en-US"/>
-        </w:rPr>
-        <w:t>‎</w:t>
-      </w:r>
-      <w:r>
-        <w:rPr>
-          <w:lang w:eastAsia="en-US"/>
-        </w:rPr>
-        <w:t>5.4</w:t>
-      </w:r>
-      <w:r>
-        <w:rPr>
-          <w:lang w:eastAsia="en-US"/>
-        </w:rPr>
-        <w:fldChar w:fldCharType="end"/>
-      </w:r>
-      <w:r>
-        <w:rPr>
-          <w:lang w:eastAsia="en-US"/>
-        </w:rPr>
-        <w:t xml:space="preserve">) </w:t>
-      </w:r>
-      <w:r>
-        <w:rPr>
-          <w:lang w:eastAsia="en-US"/>
-        </w:rPr>
-        <w:t>for more details.</w:t>
-      </w:r>
-      <w:r>
-        <w:rPr>
-          <w:lang w:eastAsia="en-US"/>
-        </w:rPr>
-        <w:t xml:space="preserve"> </w:t>
-      </w:r>
-    </w:p>
-    <w:p>
-      <w:pPr>
-        <w:pStyle w:val="Heading4"/>
-        <w:rPr>
-          <w:lang w:eastAsia="en-US"/>
-        </w:rPr>
-      </w:pPr>
-      <w:r>
-        <w:rPr>
-          <w:lang w:eastAsia="en-US"/>
-        </w:rPr>
-        <w:t xml:space="preserve">Line </w:t>
-      </w:r>
-      <w:r>
-        <w:rPr>
-          <w:lang w:eastAsia="en-US"/>
-        </w:rPr>
-        <w:t>35</w:t>
-      </w:r>
-      <w:r>
-        <w:rPr>
-          <w:lang w:eastAsia="en-US"/>
-        </w:rPr>
-        <w:t>:</w:t>
-      </w:r>
-    </w:p>
-    <w:p>
-      <w:pPr>
-        <w:rPr>
-          <w:lang w:eastAsia="en-US"/>
-        </w:rPr>
-      </w:pPr>
-      <w:r>
-        <w:rPr>
-          <w:lang w:eastAsia="en-US"/>
-        </w:rPr>
-        <w:t>Specify “1” to write block maximum load effect output files</w:t>
-      </w:r>
-      <w:r>
-        <w:rPr>
-          <w:lang w:eastAsia="en-US"/>
-        </w:rPr>
-        <w:t xml:space="preserve"> for which the events are not separated by the number of vehicles in the event</w:t>
-      </w:r>
-      <w:r>
-        <w:rPr>
-          <w:lang w:eastAsia="en-US"/>
-        </w:rPr>
-        <w:t xml:space="preserve">, or “0” to not. See section on BTLS Output </w:t>
-      </w:r>
-      <w:r>
-        <w:rPr>
-          <w:lang w:eastAsia="en-US"/>
-        </w:rPr>
-        <w:t xml:space="preserve">(Section </w:t>
-      </w:r>
-      <w:r>
-        <w:rPr>
-          <w:lang w:eastAsia="en-US"/>
-        </w:rPr>
-        <w:fldChar w:fldCharType="begin"/>
-      </w:r>
-      <w:r>
-        <w:rPr>
-          <w:lang w:eastAsia="en-US"/>
-        </w:rPr>
-        <w:instrText xml:space="preserve"> REF _Ref341827799 \r \h </w:instrText>
-      </w:r>
-      <w:r>
-        <w:rPr>
-          <w:lang w:eastAsia="en-US"/>
-        </w:rPr>
-      </w:r>
-      <w:r>
-        <w:rPr>
-          <w:lang w:eastAsia="en-US"/>
-        </w:rPr>
-        <w:fldChar w:fldCharType="separate"/>
-      </w:r>
-      <w:r>
-        <w:rPr>
-          <w:cs/>
-          <w:lang w:eastAsia="en-US"/>
-        </w:rPr>
-        <w:t>‎</w:t>
-      </w:r>
-      <w:r>
-        <w:rPr>
-          <w:lang w:eastAsia="en-US"/>
-        </w:rPr>
-        <w:t>5.4</w:t>
-      </w:r>
-      <w:r>
-        <w:rPr>
-          <w:lang w:eastAsia="en-US"/>
-        </w:rPr>
-        <w:fldChar w:fldCharType="end"/>
-      </w:r>
-      <w:r>
-        <w:rPr>
-          <w:lang w:eastAsia="en-US"/>
-        </w:rPr>
-        <w:t xml:space="preserve">) </w:t>
-      </w:r>
-      <w:r>
-        <w:rPr>
-          <w:lang w:eastAsia="en-US"/>
-        </w:rPr>
-        <w:t>for more details.</w:t>
-      </w:r>
-    </w:p>
-    <w:p>
-      <w:pPr>
-        <w:pStyle w:val="Heading4"/>
-        <w:rPr>
-          <w:lang w:eastAsia="en-US"/>
-        </w:rPr>
-      </w:pPr>
-      <w:r>
-        <w:rPr>
-          <w:lang w:eastAsia="en-US"/>
-        </w:rPr>
-        <w:t xml:space="preserve">Line </w:t>
-      </w:r>
-      <w:r>
-        <w:rPr>
-          <w:lang w:eastAsia="en-US"/>
-        </w:rPr>
-        <w:t>3</w:t>
-      </w:r>
-      <w:r>
-        <w:rPr>
-          <w:lang w:eastAsia="en-US"/>
-        </w:rPr>
-        <w:t>6</w:t>
-      </w:r>
-      <w:r>
-        <w:rPr>
-          <w:lang w:eastAsia="en-US"/>
-        </w:rPr>
-        <w:t>:</w:t>
-      </w:r>
-    </w:p>
-    <w:p>
-      <w:pPr>
-        <w:rPr>
-          <w:lang w:eastAsia="en-US"/>
-        </w:rPr>
-      </w:pPr>
-      <w:r>
-        <w:rPr>
-          <w:lang w:eastAsia="en-US"/>
-        </w:rPr>
-        <w:t xml:space="preserve">If block maximum output is to be written (Line </w:t>
-      </w:r>
-      <w:r>
-        <w:rPr>
-          <w:lang w:eastAsia="en-US"/>
-        </w:rPr>
-        <w:t>30</w:t>
-      </w:r>
-      <w:r>
-        <w:rPr>
-          <w:lang w:eastAsia="en-US"/>
-        </w:rPr>
-        <w:t xml:space="preserve">), this option if set to “1” specifies the number of events that are stored in memory before writing to the hard drive. See section on BTLS Output </w:t>
-      </w:r>
-      <w:r>
-        <w:rPr>
-          <w:lang w:eastAsia="en-US"/>
-        </w:rPr>
-        <w:t xml:space="preserve">(Section </w:t>
-      </w:r>
-      <w:r>
-        <w:rPr>
-          <w:lang w:eastAsia="en-US"/>
-        </w:rPr>
-        <w:fldChar w:fldCharType="begin"/>
-      </w:r>
-      <w:r>
-        <w:rPr>
-          <w:lang w:eastAsia="en-US"/>
-        </w:rPr>
-        <w:instrText xml:space="preserve"> REF _Ref341827799 \r \h </w:instrText>
-      </w:r>
-      <w:r>
-        <w:rPr>
-          <w:lang w:eastAsia="en-US"/>
-        </w:rPr>
-      </w:r>
-      <w:r>
-        <w:rPr>
-          <w:lang w:eastAsia="en-US"/>
-        </w:rPr>
-        <w:fldChar w:fldCharType="separate"/>
-      </w:r>
-      <w:r>
-        <w:rPr>
-          <w:cs/>
-          <w:lang w:eastAsia="en-US"/>
-        </w:rPr>
-        <w:t>‎</w:t>
-      </w:r>
-      <w:r>
-        <w:rPr>
-          <w:lang w:eastAsia="en-US"/>
-        </w:rPr>
-        <w:t>5.4</w:t>
-      </w:r>
-      <w:r>
-        <w:rPr>
-          <w:lang w:eastAsia="en-US"/>
-        </w:rPr>
-        <w:fldChar w:fldCharType="end"/>
-      </w:r>
-      <w:r>
-        <w:rPr>
-          <w:lang w:eastAsia="en-US"/>
-        </w:rPr>
-        <w:t xml:space="preserve">) </w:t>
-      </w:r>
-      <w:r>
-        <w:rPr>
-          <w:lang w:eastAsia="en-US"/>
-        </w:rPr>
-        <w:t>for more details.</w:t>
-      </w:r>
-    </w:p>
-    <w:p>
-      <w:pPr>
-        <w:pStyle w:val="Heading4"/>
-        <w:rPr>
-          <w:lang w:eastAsia="en-US"/>
-        </w:rPr>
-      </w:pPr>
-      <w:r>
-        <w:rPr>
-          <w:lang w:eastAsia="en-US"/>
-        </w:rPr>
-        <w:lastRenderedPageBreak/>
-        <w:t>Line 37</w:t>
-      </w:r>
-      <w:r>
-        <w:rPr>
-          <w:lang w:eastAsia="en-US"/>
-        </w:rPr>
-        <w:t>:</w:t>
-      </w:r>
-    </w:p>
-    <w:p>
-      <w:pPr>
-        <w:rPr>
-          <w:lang w:eastAsia="en-US"/>
-        </w:rPr>
-      </w:pPr>
-      <w:r>
-        <w:rPr>
-          <w:lang w:eastAsia="en-US"/>
-        </w:rPr>
-        <w:t>If this option is “1” calculations are performed that can be used to write peaks-over-threshold (POT) output. Set to “0” to override all POT output and calculations.</w:t>
-      </w:r>
-      <w:r>
-        <w:rPr>
-          <w:lang w:eastAsia="en-US"/>
-        </w:rPr>
-        <w:t xml:space="preserve"> Note that the thresholds for each load effect are set in the Bridge Definition File</w:t>
-      </w:r>
-      <w:r>
-        <w:rPr>
-          <w:lang w:eastAsia="en-US"/>
-        </w:rPr>
-        <w:t xml:space="preserve"> (Section </w:t>
-      </w:r>
-      <w:r>
-        <w:rPr>
-          <w:lang w:eastAsia="en-US"/>
-        </w:rPr>
-        <w:fldChar w:fldCharType="begin"/>
-      </w:r>
-      <w:r>
-        <w:rPr>
-          <w:lang w:eastAsia="en-US"/>
-        </w:rPr>
-        <w:instrText xml:space="preserve"> REF _Ref341827580 \r \h </w:instrText>
-      </w:r>
-      <w:r>
-        <w:rPr>
-          <w:lang w:eastAsia="en-US"/>
-        </w:rPr>
-      </w:r>
-      <w:r>
-        <w:rPr>
-          <w:lang w:eastAsia="en-US"/>
-        </w:rPr>
-        <w:fldChar w:fldCharType="separate"/>
-      </w:r>
-      <w:r>
-        <w:rPr>
-          <w:cs/>
-          <w:lang w:eastAsia="en-US"/>
-        </w:rPr>
-        <w:t>‎</w:t>
-      </w:r>
-      <w:r>
-        <w:rPr>
-          <w:lang w:eastAsia="en-US"/>
-        </w:rPr>
-        <w:t>3.4</w:t>
-      </w:r>
-      <w:r>
-        <w:rPr>
-          <w:lang w:eastAsia="en-US"/>
-        </w:rPr>
-        <w:fldChar w:fldCharType="end"/>
-      </w:r>
-      <w:r>
-        <w:rPr>
-          <w:lang w:eastAsia="en-US"/>
-        </w:rPr>
-        <w:t>)</w:t>
-      </w:r>
-      <w:r>
-        <w:rPr>
-          <w:lang w:eastAsia="en-US"/>
-        </w:rPr>
-        <w:t>.</w:t>
-      </w:r>
-    </w:p>
-    <w:p>
-      <w:pPr>
-        <w:pStyle w:val="Heading4"/>
-        <w:rPr>
-          <w:lang w:eastAsia="en-US"/>
-        </w:rPr>
-      </w:pPr>
-      <w:r>
-        <w:rPr>
-          <w:lang w:eastAsia="en-US"/>
-        </w:rPr>
-        <w:t xml:space="preserve">Line </w:t>
-      </w:r>
-      <w:r>
-        <w:rPr>
-          <w:lang w:eastAsia="en-US"/>
-        </w:rPr>
-        <w:t>3</w:t>
-      </w:r>
-      <w:r>
-        <w:rPr>
-          <w:lang w:eastAsia="en-US"/>
-        </w:rPr>
-        <w:t>8</w:t>
-      </w:r>
-      <w:r>
-        <w:rPr>
-          <w:lang w:eastAsia="en-US"/>
-        </w:rPr>
-        <w:t>:</w:t>
-      </w:r>
-    </w:p>
-    <w:p>
-      <w:pPr>
-        <w:rPr>
-          <w:lang w:eastAsia="en-US"/>
-        </w:rPr>
-      </w:pPr>
-      <w:r>
-        <w:rPr>
-          <w:lang w:eastAsia="en-US"/>
-        </w:rPr>
-        <w:t xml:space="preserve">For </w:t>
-      </w:r>
-      <w:r>
-        <w:rPr>
-          <w:lang w:eastAsia="en-US"/>
-        </w:rPr>
-        <w:t>POT</w:t>
-      </w:r>
-      <w:r>
-        <w:rPr>
-          <w:lang w:eastAsia="en-US"/>
-        </w:rPr>
-        <w:t xml:space="preserve"> output, this specifies </w:t>
-      </w:r>
-      <w:r>
-        <w:rPr>
-          <w:lang w:eastAsia="en-US"/>
-        </w:rPr>
-        <w:t>if the vehicles comprising the peak events are to be output to a vehicle-event file</w:t>
-      </w:r>
-      <w:r>
-        <w:rPr>
-          <w:lang w:eastAsia="en-US"/>
-        </w:rPr>
-        <w:t>.</w:t>
-      </w:r>
-      <w:r>
-        <w:rPr>
-          <w:lang w:eastAsia="en-US"/>
-        </w:rPr>
-        <w:t xml:space="preserve"> </w:t>
-      </w:r>
-      <w:r>
-        <w:rPr>
-          <w:lang w:eastAsia="en-US"/>
-        </w:rPr>
-        <w:t xml:space="preserve">See section on BTLS Output </w:t>
-      </w:r>
-      <w:r>
-        <w:rPr>
-          <w:lang w:eastAsia="en-US"/>
-        </w:rPr>
-        <w:t>(Section</w:t>
-      </w:r>
-      <w:r>
-        <w:rPr>
-          <w:lang w:eastAsia="en-US"/>
-        </w:rPr>
-        <w:t xml:space="preserve"> </w:t>
-      </w:r>
-      <w:bookmarkStart w:id="31" w:name="OLE_LINK45"/>
-      <w:r>
-        <w:rPr>
-          <w:lang w:eastAsia="en-US"/>
-        </w:rPr>
-        <w:fldChar w:fldCharType="begin"/>
-      </w:r>
-      <w:r>
-        <w:rPr>
-          <w:lang w:eastAsia="en-US"/>
-        </w:rPr>
-        <w:instrText xml:space="preserve"> REF _Ref341827834 \r \h </w:instrText>
-      </w:r>
-      <w:r>
-        <w:rPr>
-          <w:lang w:eastAsia="en-US"/>
-        </w:rPr>
-      </w:r>
-      <w:r>
-        <w:rPr>
-          <w:lang w:eastAsia="en-US"/>
-        </w:rPr>
-        <w:fldChar w:fldCharType="separate"/>
-      </w:r>
-      <w:r>
-        <w:rPr>
-          <w:cs/>
-          <w:lang w:eastAsia="en-US"/>
-        </w:rPr>
-        <w:t>‎</w:t>
-      </w:r>
-      <w:r>
-        <w:rPr>
-          <w:lang w:eastAsia="en-US"/>
-        </w:rPr>
-        <w:t>5.5</w:t>
-      </w:r>
-      <w:r>
-        <w:rPr>
-          <w:lang w:eastAsia="en-US"/>
-        </w:rPr>
-        <w:fldChar w:fldCharType="end"/>
-      </w:r>
-      <w:bookmarkEnd w:id="31"/>
-      <w:r>
-        <w:rPr>
-          <w:lang w:eastAsia="en-US"/>
-        </w:rPr>
-        <w:t xml:space="preserve">) </w:t>
-      </w:r>
-      <w:r>
-        <w:rPr>
-          <w:lang w:eastAsia="en-US"/>
-        </w:rPr>
-        <w:t>for more details.</w:t>
-      </w:r>
-    </w:p>
-    <w:p>
-      <w:pPr>
-        <w:pStyle w:val="Heading4"/>
-        <w:rPr>
-          <w:lang w:eastAsia="en-US"/>
-        </w:rPr>
-      </w:pPr>
-      <w:bookmarkStart w:id="32" w:name="OLE_LINK41"/>
-      <w:r>
-        <w:rPr>
-          <w:lang w:eastAsia="en-US"/>
-        </w:rPr>
-        <w:t xml:space="preserve">Line </w:t>
-      </w:r>
-      <w:r>
-        <w:rPr>
-          <w:lang w:eastAsia="en-US"/>
-        </w:rPr>
-        <w:t>3</w:t>
-      </w:r>
-      <w:r>
-        <w:rPr>
-          <w:lang w:eastAsia="en-US"/>
-        </w:rPr>
-        <w:t>9</w:t>
-      </w:r>
-      <w:r>
-        <w:rPr>
-          <w:lang w:eastAsia="en-US"/>
-        </w:rPr>
-        <w:t>:</w:t>
-      </w:r>
-    </w:p>
-    <w:p>
-      <w:pPr>
-        <w:rPr>
-          <w:lang w:eastAsia="en-US"/>
-        </w:rPr>
-      </w:pPr>
-      <w:r>
-        <w:rPr>
-          <w:lang w:eastAsia="en-US"/>
-        </w:rPr>
-        <w:t xml:space="preserve">For </w:t>
-      </w:r>
-      <w:r>
-        <w:rPr>
-          <w:lang w:eastAsia="en-US"/>
-        </w:rPr>
-        <w:t>POT</w:t>
-      </w:r>
-      <w:r>
-        <w:rPr>
-          <w:lang w:eastAsia="en-US"/>
-        </w:rPr>
-        <w:t xml:space="preserve"> output, this specifies </w:t>
-      </w:r>
-      <w:r>
-        <w:rPr>
-          <w:lang w:eastAsia="en-US"/>
-        </w:rPr>
-        <w:t xml:space="preserve">if summary files are to be written. </w:t>
-      </w:r>
-      <w:r>
-        <w:rPr>
-          <w:lang w:eastAsia="en-US"/>
-        </w:rPr>
-        <w:t xml:space="preserve">See section on BTLS Output </w:t>
-      </w:r>
-      <w:r>
-        <w:rPr>
-          <w:lang w:eastAsia="en-US"/>
-        </w:rPr>
-        <w:t xml:space="preserve">(Section </w:t>
-      </w:r>
-      <w:r>
-        <w:rPr>
-          <w:lang w:eastAsia="en-US"/>
-        </w:rPr>
-        <w:fldChar w:fldCharType="begin"/>
-      </w:r>
-      <w:r>
-        <w:rPr>
-          <w:lang w:eastAsia="en-US"/>
-        </w:rPr>
-        <w:instrText xml:space="preserve"> REF _Ref341827834 \r \h </w:instrText>
-      </w:r>
-      <w:r>
-        <w:rPr>
-          <w:lang w:eastAsia="en-US"/>
-        </w:rPr>
-      </w:r>
-      <w:r>
-        <w:rPr>
-          <w:lang w:eastAsia="en-US"/>
-        </w:rPr>
-        <w:fldChar w:fldCharType="separate"/>
-      </w:r>
-      <w:r>
-        <w:rPr>
-          <w:cs/>
-          <w:lang w:eastAsia="en-US"/>
-        </w:rPr>
-        <w:t>‎</w:t>
-      </w:r>
-      <w:r>
-        <w:rPr>
-          <w:lang w:eastAsia="en-US"/>
-        </w:rPr>
-        <w:t>5.5</w:t>
-      </w:r>
-      <w:r>
-        <w:rPr>
-          <w:lang w:eastAsia="en-US"/>
-        </w:rPr>
-        <w:fldChar w:fldCharType="end"/>
-      </w:r>
-      <w:r>
-        <w:rPr>
-          <w:lang w:eastAsia="en-US"/>
-        </w:rPr>
-        <w:t xml:space="preserve">) </w:t>
-      </w:r>
-      <w:r>
-        <w:rPr>
-          <w:lang w:eastAsia="en-US"/>
-        </w:rPr>
-        <w:t>for more details.</w:t>
-      </w:r>
-    </w:p>
-    <w:p>
-      <w:pPr>
-        <w:pStyle w:val="Heading4"/>
-        <w:rPr>
-          <w:lang w:eastAsia="en-US"/>
-        </w:rPr>
-      </w:pPr>
-      <w:r>
-        <w:rPr>
-          <w:lang w:eastAsia="en-US"/>
-        </w:rPr>
-        <w:t xml:space="preserve">Line </w:t>
-      </w:r>
-      <w:r>
-        <w:rPr>
-          <w:lang w:eastAsia="en-US"/>
-        </w:rPr>
-        <w:t>40</w:t>
-      </w:r>
-      <w:r>
-        <w:rPr>
-          <w:lang w:eastAsia="en-US"/>
-        </w:rPr>
-        <w:t>:</w:t>
-      </w:r>
-    </w:p>
-    <w:p>
-      <w:pPr>
-        <w:rPr>
-          <w:lang w:eastAsia="en-US"/>
-        </w:rPr>
-      </w:pPr>
-      <w:r>
-        <w:rPr>
-          <w:lang w:eastAsia="en-US"/>
-        </w:rPr>
-        <w:t xml:space="preserve">For </w:t>
-      </w:r>
-      <w:r>
-        <w:rPr>
-          <w:lang w:eastAsia="en-US"/>
-        </w:rPr>
-        <w:t>POT</w:t>
-      </w:r>
-      <w:r>
-        <w:rPr>
-          <w:lang w:eastAsia="en-US"/>
-        </w:rPr>
-        <w:t xml:space="preserve"> output, this specifies </w:t>
-      </w:r>
-      <w:r>
-        <w:rPr>
-          <w:lang w:eastAsia="en-US"/>
-        </w:rPr>
-        <w:t xml:space="preserve">if a peaks counter file is to be written. </w:t>
-      </w:r>
-      <w:r>
-        <w:rPr>
-          <w:lang w:eastAsia="en-US"/>
-        </w:rPr>
-        <w:t xml:space="preserve">See section on BTLS Output </w:t>
-      </w:r>
-      <w:r>
-        <w:rPr>
-          <w:lang w:eastAsia="en-US"/>
-        </w:rPr>
-        <w:t xml:space="preserve">(Section </w:t>
-      </w:r>
-      <w:r>
-        <w:rPr>
-          <w:lang w:eastAsia="en-US"/>
-        </w:rPr>
-        <w:fldChar w:fldCharType="begin"/>
-      </w:r>
-      <w:r>
-        <w:rPr>
-          <w:lang w:eastAsia="en-US"/>
-        </w:rPr>
-        <w:instrText xml:space="preserve"> REF _Ref341827834 \r \h </w:instrText>
-      </w:r>
-      <w:r>
-        <w:rPr>
-          <w:lang w:eastAsia="en-US"/>
-        </w:rPr>
-      </w:r>
-      <w:r>
-        <w:rPr>
-          <w:lang w:eastAsia="en-US"/>
-        </w:rPr>
-        <w:fldChar w:fldCharType="separate"/>
-      </w:r>
-      <w:r>
-        <w:rPr>
-          <w:cs/>
-          <w:lang w:eastAsia="en-US"/>
-        </w:rPr>
-        <w:t>‎</w:t>
-      </w:r>
-      <w:r>
-        <w:rPr>
-          <w:lang w:eastAsia="en-US"/>
-        </w:rPr>
-        <w:t>5.5</w:t>
-      </w:r>
-      <w:r>
-        <w:rPr>
-          <w:lang w:eastAsia="en-US"/>
-        </w:rPr>
-        <w:fldChar w:fldCharType="end"/>
-      </w:r>
-      <w:r>
-        <w:rPr>
-          <w:lang w:eastAsia="en-US"/>
-        </w:rPr>
-        <w:t xml:space="preserve">) </w:t>
-      </w:r>
-      <w:r>
-        <w:rPr>
-          <w:lang w:eastAsia="en-US"/>
-        </w:rPr>
-        <w:t>for more details.</w:t>
-      </w:r>
-    </w:p>
-    <w:p>
-      <w:pPr>
-        <w:pStyle w:val="Heading4"/>
-        <w:rPr>
-          <w:lang w:eastAsia="en-US"/>
-        </w:rPr>
-      </w:pPr>
-      <w:r>
-        <w:rPr>
-          <w:lang w:eastAsia="en-US"/>
-        </w:rPr>
-        <w:t xml:space="preserve">Line </w:t>
-      </w:r>
-      <w:r>
-        <w:rPr>
-          <w:lang w:eastAsia="en-US"/>
-        </w:rPr>
-        <w:t>41</w:t>
-      </w:r>
-      <w:r>
-        <w:rPr>
-          <w:lang w:eastAsia="en-US"/>
-        </w:rPr>
-        <w:t>:</w:t>
-      </w:r>
-    </w:p>
-    <w:p>
-      <w:pPr>
-        <w:rPr>
-          <w:lang w:eastAsia="en-US"/>
-        </w:rPr>
-      </w:pPr>
-      <w:bookmarkStart w:id="33" w:name="OLE_LINK43"/>
-      <w:r>
-        <w:rPr>
-          <w:lang w:eastAsia="en-US"/>
-        </w:rPr>
-        <w:t xml:space="preserve">For </w:t>
-      </w:r>
-      <w:r>
-        <w:rPr>
-          <w:lang w:eastAsia="en-US"/>
-        </w:rPr>
-        <w:t>peaks counter</w:t>
-      </w:r>
-      <w:r>
-        <w:rPr>
-          <w:lang w:eastAsia="en-US"/>
-        </w:rPr>
-        <w:t xml:space="preserve"> output, this specifies the </w:t>
-      </w:r>
-      <w:r>
-        <w:rPr>
-          <w:lang w:eastAsia="en-US"/>
-        </w:rPr>
-        <w:t>interval</w:t>
-      </w:r>
-      <w:r>
-        <w:rPr>
-          <w:lang w:eastAsia="en-US"/>
-        </w:rPr>
-        <w:t xml:space="preserve"> size in days for which the </w:t>
-      </w:r>
-      <w:r>
-        <w:rPr>
-          <w:lang w:eastAsia="en-US"/>
-        </w:rPr>
-        <w:t>peaks are counted</w:t>
-      </w:r>
-      <w:r>
-        <w:rPr>
-          <w:lang w:eastAsia="en-US"/>
-        </w:rPr>
-        <w:t xml:space="preserve"> (it can be zero if Line </w:t>
-      </w:r>
-      <w:r>
-        <w:rPr>
-          <w:lang w:eastAsia="en-US"/>
-        </w:rPr>
-        <w:t>42</w:t>
-      </w:r>
-      <w:r>
-        <w:rPr>
-          <w:lang w:eastAsia="en-US"/>
-        </w:rPr>
-        <w:t xml:space="preserve"> has a number &gt;</w:t>
-      </w:r>
-      <w:r>
-        <w:rPr>
-          <w:lang w:eastAsia="en-US"/>
-        </w:rPr>
-        <w:t xml:space="preserve"> </w:t>
-      </w:r>
-      <w:r>
-        <w:rPr>
-          <w:lang w:eastAsia="en-US"/>
-        </w:rPr>
-        <w:t>0).</w:t>
-      </w:r>
-    </w:p>
-    <w:bookmarkEnd w:id="33"/>
-    <w:p>
-      <w:pPr>
-        <w:pStyle w:val="Heading4"/>
-        <w:rPr>
-          <w:lang w:eastAsia="en-US"/>
-        </w:rPr>
-      </w:pPr>
-      <w:r>
-        <w:rPr>
-          <w:lang w:eastAsia="en-US"/>
-        </w:rPr>
-        <w:t xml:space="preserve">Line </w:t>
-      </w:r>
-      <w:r>
-        <w:rPr>
-          <w:lang w:eastAsia="en-US"/>
-        </w:rPr>
-        <w:t>42</w:t>
-      </w:r>
-      <w:r>
-        <w:rPr>
-          <w:lang w:eastAsia="en-US"/>
-        </w:rPr>
-        <w:t>:</w:t>
-      </w:r>
-    </w:p>
-    <w:p>
-      <w:pPr>
-        <w:rPr>
-          <w:lang w:eastAsia="en-US"/>
-        </w:rPr>
-      </w:pPr>
-      <w:r>
-        <w:rPr>
-          <w:lang w:eastAsia="en-US"/>
-        </w:rPr>
-        <w:t xml:space="preserve">For </w:t>
-      </w:r>
-      <w:r>
-        <w:rPr>
-          <w:lang w:eastAsia="en-US"/>
-        </w:rPr>
-        <w:t>peaks counter</w:t>
-      </w:r>
-      <w:r>
-        <w:rPr>
-          <w:lang w:eastAsia="en-US"/>
-        </w:rPr>
-        <w:t xml:space="preserve"> output, this specifies the </w:t>
-      </w:r>
-      <w:r>
-        <w:rPr>
-          <w:lang w:eastAsia="en-US"/>
-        </w:rPr>
-        <w:t>interval</w:t>
-      </w:r>
-      <w:r>
-        <w:rPr>
-          <w:lang w:eastAsia="en-US"/>
-        </w:rPr>
-        <w:t xml:space="preserve"> size in </w:t>
-      </w:r>
-      <w:r>
-        <w:rPr>
-          <w:lang w:eastAsia="en-US"/>
-        </w:rPr>
-        <w:t>seconds</w:t>
-      </w:r>
-      <w:r>
-        <w:rPr>
-          <w:lang w:eastAsia="en-US"/>
-        </w:rPr>
-        <w:t xml:space="preserve"> for which the </w:t>
-      </w:r>
-      <w:r>
-        <w:rPr>
-          <w:lang w:eastAsia="en-US"/>
-        </w:rPr>
-        <w:t>peaks are counted</w:t>
-      </w:r>
-      <w:r>
-        <w:rPr>
-          <w:lang w:eastAsia="en-US"/>
-        </w:rPr>
-        <w:t xml:space="preserve"> (it can be zero if Line </w:t>
-      </w:r>
-      <w:r>
-        <w:rPr>
-          <w:lang w:eastAsia="en-US"/>
-        </w:rPr>
-        <w:t>41</w:t>
-      </w:r>
-      <w:r>
-        <w:rPr>
-          <w:lang w:eastAsia="en-US"/>
-        </w:rPr>
-        <w:t xml:space="preserve"> has a number &gt;</w:t>
-      </w:r>
-      <w:r>
-        <w:rPr>
-          <w:lang w:eastAsia="en-US"/>
-        </w:rPr>
-        <w:t xml:space="preserve"> </w:t>
-      </w:r>
-      <w:r>
-        <w:rPr>
-          <w:lang w:eastAsia="en-US"/>
-        </w:rPr>
-        <w:t>0).</w:t>
-      </w:r>
-    </w:p>
-    <w:bookmarkEnd w:id="32"/>
-    <w:p>
-      <w:pPr>
-        <w:pStyle w:val="Heading4"/>
-        <w:rPr>
-          <w:lang w:eastAsia="en-US"/>
-        </w:rPr>
-      </w:pPr>
-      <w:r>
-        <w:rPr>
-          <w:lang w:eastAsia="en-US"/>
-        </w:rPr>
-        <w:t xml:space="preserve">Line </w:t>
-      </w:r>
-      <w:r>
-        <w:rPr>
-          <w:lang w:eastAsia="en-US"/>
-        </w:rPr>
-        <w:t>43</w:t>
-      </w:r>
-      <w:r>
-        <w:rPr>
-          <w:lang w:eastAsia="en-US"/>
-        </w:rPr>
-        <w:t>:</w:t>
-      </w:r>
-    </w:p>
-    <w:p>
-      <w:pPr>
-        <w:rPr>
-          <w:lang w:eastAsia="en-US"/>
-        </w:rPr>
-      </w:pPr>
-      <w:r>
-        <w:rPr>
-          <w:lang w:eastAsia="en-US"/>
-        </w:rPr>
-        <w:t xml:space="preserve">If </w:t>
-      </w:r>
-      <w:r>
-        <w:rPr>
-          <w:lang w:eastAsia="en-US"/>
-        </w:rPr>
-        <w:t>POT</w:t>
-      </w:r>
-      <w:r>
-        <w:rPr>
-          <w:lang w:eastAsia="en-US"/>
-        </w:rPr>
-        <w:t xml:space="preserve"> output is to be written (Line </w:t>
-      </w:r>
-      <w:r>
-        <w:rPr>
-          <w:lang w:eastAsia="en-US"/>
-        </w:rPr>
-        <w:t>37</w:t>
-      </w:r>
-      <w:r>
-        <w:rPr>
-          <w:lang w:eastAsia="en-US"/>
-        </w:rPr>
-        <w:t xml:space="preserve">), this option if set to “1” specifies the number of events that are stored in memory before writing to the hard drive. See section on BTLS Output </w:t>
-      </w:r>
-      <w:r>
-        <w:rPr>
-          <w:lang w:eastAsia="en-US"/>
-        </w:rPr>
-        <w:t xml:space="preserve">(Section </w:t>
-      </w:r>
-      <w:r>
-        <w:rPr>
-          <w:lang w:eastAsia="en-US"/>
-        </w:rPr>
-        <w:fldChar w:fldCharType="begin"/>
-      </w:r>
-      <w:r>
-        <w:rPr>
-          <w:lang w:eastAsia="en-US"/>
-        </w:rPr>
-        <w:instrText xml:space="preserve"> REF _Ref341827834 \r \h </w:instrText>
-      </w:r>
-      <w:r>
-        <w:rPr>
-          <w:lang w:eastAsia="en-US"/>
-        </w:rPr>
-      </w:r>
-      <w:r>
-        <w:rPr>
-          <w:lang w:eastAsia="en-US"/>
-        </w:rPr>
-        <w:fldChar w:fldCharType="separate"/>
-      </w:r>
-      <w:r>
-        <w:rPr>
-          <w:cs/>
-          <w:lang w:eastAsia="en-US"/>
-        </w:rPr>
-        <w:t>‎</w:t>
-      </w:r>
-      <w:r>
-        <w:rPr>
-          <w:lang w:eastAsia="en-US"/>
-        </w:rPr>
-        <w:t>5.5</w:t>
-      </w:r>
-      <w:r>
-        <w:rPr>
-          <w:lang w:eastAsia="en-US"/>
-        </w:rPr>
-        <w:fldChar w:fldCharType="end"/>
-      </w:r>
-      <w:r>
-        <w:rPr>
-          <w:lang w:eastAsia="en-US"/>
-        </w:rPr>
-        <w:t xml:space="preserve">) </w:t>
-      </w:r>
-      <w:r>
-        <w:rPr>
-          <w:lang w:eastAsia="en-US"/>
-        </w:rPr>
-        <w:t>for more details.</w:t>
-      </w:r>
-    </w:p>
+    <w:bookmarkEnd w:id="37"/>
     <w:p>
       <w:pPr>
         <w:pStyle w:val="Heading4"/>
@@ -27962,10 +27899,137 @@
         <w:rPr>
           <w:lang w:eastAsia="en-US"/>
         </w:rPr>
+        <w:t>43</w:t>
+      </w:r>
+      <w:r>
+        <w:rPr>
+          <w:lang w:eastAsia="en-US"/>
+        </w:rPr>
+        <w:t>:</w:t>
+      </w:r>
+    </w:p>
+    <w:p>
+      <w:pPr>
+        <w:rPr>
+          <w:lang w:eastAsia="en-US"/>
+        </w:rPr>
+      </w:pPr>
+      <w:r>
+        <w:rPr>
+          <w:lang w:eastAsia="en-US"/>
+        </w:rPr>
+        <w:t xml:space="preserve">If </w:t>
+      </w:r>
+      <w:r>
+        <w:rPr>
+          <w:lang w:eastAsia="en-US"/>
+        </w:rPr>
+        <w:t>POT</w:t>
+      </w:r>
+      <w:r>
+        <w:rPr>
+          <w:lang w:eastAsia="en-US"/>
+        </w:rPr>
+        <w:t xml:space="preserve"> output is to be written (Line </w:t>
+      </w:r>
+      <w:r>
+        <w:rPr>
+          <w:lang w:eastAsia="en-US"/>
+        </w:rPr>
+        <w:t>37</w:t>
+      </w:r>
+      <w:r>
+        <w:rPr>
+          <w:lang w:eastAsia="en-US"/>
+        </w:rPr>
+        <w:t xml:space="preserve">), this option if set to “1” specifies the number of events that are stored in memory before writing to the hard drive. See section on BTLS Output </w:t>
+      </w:r>
+      <w:r>
+        <w:rPr>
+          <w:lang w:eastAsia="en-US"/>
+        </w:rPr>
+        <w:t xml:space="preserve">(Section </w:t>
+      </w:r>
+      <w:r>
+        <w:rPr>
+          <w:lang w:eastAsia="en-US"/>
+        </w:rPr>
+        <w:fldChar w:fldCharType="begin"/>
+      </w:r>
+      <w:r>
+        <w:rPr>
+          <w:lang w:eastAsia="en-US"/>
+        </w:rPr>
+        <w:instrText xml:space="preserve"> REF _Ref341827834 \r \h </w:instrText>
+      </w:r>
+      <w:r>
+        <w:rPr>
+          <w:lang w:eastAsia="en-US"/>
+        </w:rPr>
+      </w:r>
+      <w:r>
+        <w:rPr>
+          <w:lang w:eastAsia="en-US"/>
+        </w:rPr>
+        <w:fldChar w:fldCharType="separate"/>
+      </w:r>
+      <w:r>
+        <w:rPr>
+          <w:cs/>
+          <w:lang w:eastAsia="en-US"/>
+        </w:rPr>
+        <w:t>‎</w:t>
+      </w:r>
+      <w:r>
+        <w:rPr>
+          <w:lang w:eastAsia="en-US"/>
+        </w:rPr>
+        <w:t>5.5</w:t>
+      </w:r>
+      <w:r>
+        <w:rPr>
+          <w:lang w:eastAsia="en-US"/>
+        </w:rPr>
+        <w:fldChar w:fldCharType="end"/>
+      </w:r>
+      <w:r>
+        <w:rPr>
+          <w:lang w:eastAsia="en-US"/>
+        </w:rPr>
+        <w:t xml:space="preserve">) </w:t>
+      </w:r>
+      <w:r>
+        <w:rPr>
+          <w:lang w:eastAsia="en-US"/>
+        </w:rPr>
+        <w:t>for more details.</w:t>
+      </w:r>
+    </w:p>
+    <w:p>
+      <w:pPr>
+        <w:pStyle w:val="Heading4"/>
+        <w:rPr>
+          <w:color w:val="FF0000"/>
+          <w:lang w:eastAsia="en-US"/>
+        </w:rPr>
+      </w:pPr>
+      <w:r>
+        <w:rPr>
+          <w:color w:val="FF0000"/>
+          <w:lang w:eastAsia="en-US"/>
+        </w:rPr>
+        <w:t xml:space="preserve">Line </w:t>
+      </w:r>
+      <w:r>
+        <w:rPr>
+          <w:color w:val="FF0000"/>
+          <w:lang w:eastAsia="en-US"/>
+        </w:rPr>
         <w:t>44</w:t>
       </w:r>
       <w:r>
         <w:rPr>
+          <w:color w:val="FF0000"/>
           <w:lang w:eastAsia="en-US"/>
         </w:rPr>
         <w:t>:</w:t>
@@ -28058,7 +28122,7 @@
         </w:rPr>
         <w:t xml:space="preserve">(Section </w:t>
       </w:r>
-      <w:bookmarkStart w:id="34" w:name="OLE_LINK46"/>
+      <w:bookmarkStart w:id="39" w:name="OLE_LINK46"/>
       <w:r>
         <w:rPr>
           <w:lang w:eastAsia="en-US"/>
@@ -28101,7 +28165,7 @@
         </w:rPr>
         <w:fldChar w:fldCharType="end"/>
       </w:r>
-      <w:bookmarkEnd w:id="34"/>
+      <w:bookmarkEnd w:id="39"/>
       <w:r>
         <w:rPr>
           <w:lang w:eastAsia="en-US"/>
@@ -28414,9 +28478,9 @@
           <w:lang w:val="en-IE"/>
         </w:rPr>
       </w:pPr>
-      <w:bookmarkStart w:id="35" w:name="_Ref341827163"/>
-      <w:bookmarkStart w:id="36" w:name="_Ref341827580"/>
-      <w:bookmarkStart w:id="37" w:name="_Toc343728224"/>
+      <w:bookmarkStart w:id="40" w:name="_Ref341827163"/>
+      <w:bookmarkStart w:id="41" w:name="_Ref341827580"/>
+      <w:bookmarkStart w:id="42" w:name="_Toc343728224"/>
       <w:r>
         <w:rPr>
           <w:lang w:val="en-IE"/>
@@ -28430,9 +28494,9 @@
         </w:rPr>
         <w:t xml:space="preserve"> File</w:t>
       </w:r>
-      <w:bookmarkEnd w:id="35"/>
-      <w:bookmarkEnd w:id="36"/>
-      <w:bookmarkEnd w:id="37"/>
+      <w:bookmarkEnd w:id="40"/>
+      <w:bookmarkEnd w:id="41"/>
+      <w:bookmarkEnd w:id="42"/>
     </w:p>
     <w:p>
       <w:pPr>
@@ -29044,7 +29108,7 @@
               </w:rPr>
               <w:tab/>
             </w:r>
-            <w:bookmarkStart w:id="38" w:name="OLE_LINK31"/>
+            <w:bookmarkStart w:id="43" w:name="OLE_LINK31"/>
             <w:r>
               <w:rPr>
                 <w:rFonts w:ascii="Courier New" w:hAnsi="Courier New" w:cs="Courier New"/>
@@ -29053,7 +29117,7 @@
               </w:rPr>
               <w:t>0.728125</w:t>
             </w:r>
-            <w:bookmarkEnd w:id="38"/>
+            <w:bookmarkEnd w:id="43"/>
           </w:p>
           <w:p>
             <w:pPr>
@@ -29088,7 +29152,7 @@
               </w:rPr>
               <w:tab/>
             </w:r>
-            <w:bookmarkStart w:id="39" w:name="OLE_LINK32"/>
+            <w:bookmarkStart w:id="44" w:name="OLE_LINK32"/>
             <w:r>
               <w:rPr>
                 <w:rFonts w:ascii="Courier New" w:hAnsi="Courier New" w:cs="Courier New"/>
@@ -29097,7 +29161,7 @@
               </w:rPr>
               <w:t>0.271875</w:t>
             </w:r>
-            <w:bookmarkEnd w:id="39"/>
+            <w:bookmarkEnd w:id="44"/>
           </w:p>
           <w:p>
             <w:pPr>
@@ -29475,7 +29539,7 @@
           <w:lang w:eastAsia="en-IE"/>
         </w:rPr>
       </w:pPr>
-      <w:bookmarkStart w:id="40" w:name="OLE_LINK22"/>
+      <w:bookmarkStart w:id="45" w:name="OLE_LINK22"/>
       <w:r>
         <w:rPr>
           <w:lang w:eastAsia="en-IE"/>
@@ -29488,7 +29552,7 @@
         </w:rPr>
         <w:t xml:space="preserve"> </w:t>
       </w:r>
-      <w:bookmarkEnd w:id="40"/>
+      <w:bookmarkEnd w:id="45"/>
       <w:r>
         <w:rPr>
           <w:lang w:eastAsia="en-IE"/>
@@ -29524,7 +29588,7 @@
         </w:rPr>
         <w:t xml:space="preserve">2: the </w:t>
       </w:r>
-      <w:bookmarkStart w:id="41" w:name="OLE_LINK25"/>
+      <w:bookmarkStart w:id="46" w:name="OLE_LINK25"/>
       <w:r>
         <w:rPr>
           <w:lang w:eastAsia="en-IE"/>
@@ -29537,7 +29601,7 @@
         </w:rPr>
         <w:t xml:space="preserve"> definition type</w:t>
       </w:r>
-      <w:bookmarkEnd w:id="41"/>
+      <w:bookmarkEnd w:id="46"/>
       <w:r>
         <w:rPr>
           <w:lang w:eastAsia="en-IE"/>
@@ -29620,14 +29684,14 @@
         </w:rPr>
         <w:t xml:space="preserve">– </w:t>
       </w:r>
-      <w:bookmarkStart w:id="42" w:name="OLE_LINK28"/>
+      <w:bookmarkStart w:id="47" w:name="OLE_LINK28"/>
       <w:r>
         <w:rPr>
           <w:lang w:eastAsia="en-IE"/>
         </w:rPr>
         <w:t>separate influence lines and lane weights are applied to each lane</w:t>
       </w:r>
-      <w:bookmarkEnd w:id="42"/>
+      <w:bookmarkEnd w:id="47"/>
       <w:r>
         <w:rPr>
           <w:lang w:eastAsia="en-IE"/>
@@ -29771,7 +29835,7 @@
           <w:lang w:eastAsia="en-IE"/>
         </w:rPr>
       </w:pPr>
-      <w:bookmarkStart w:id="43" w:name="OLE_LINK27"/>
+      <w:bookmarkStart w:id="48" w:name="OLE_LINK27"/>
       <w:r>
         <w:rPr>
           <w:b/>
@@ -29844,8 +29908,8 @@
           <w:lang w:eastAsia="en-IE"/>
         </w:rPr>
       </w:pPr>
-      <w:bookmarkStart w:id="44" w:name="OLE_LINK29"/>
-      <w:bookmarkEnd w:id="43"/>
+      <w:bookmarkStart w:id="49" w:name="OLE_LINK29"/>
+      <w:bookmarkEnd w:id="48"/>
       <w:r>
         <w:rPr>
           <w:lang w:eastAsia="en-IE"/>
@@ -29921,7 +29985,7 @@
         <w:t>Fields3+: the lane factors to be applied to the influence line for Lane 1, 2 etc.</w:t>
       </w:r>
     </w:p>
-    <w:bookmarkEnd w:id="44"/>
+    <w:bookmarkEnd w:id="49"/>
     <w:p>
       <w:pPr>
         <w:rPr>
@@ -29949,7 +30013,7 @@
           <w:lang w:eastAsia="en-IE"/>
         </w:rPr>
       </w:pPr>
-      <w:bookmarkStart w:id="45" w:name="OLE_LINK33"/>
+      <w:bookmarkStart w:id="50" w:name="OLE_LINK33"/>
       <w:r>
         <w:rPr>
           <w:b/>
@@ -30027,7 +30091,7 @@
         <w:t>In this case a line is required, corresponding to each lane, formatted as follows:</w:t>
       </w:r>
     </w:p>
-    <w:bookmarkEnd w:id="45"/>
+    <w:bookmarkEnd w:id="50"/>
     <w:p>
       <w:pPr>
         <w:numPr>
@@ -31764,7 +31828,7 @@
           <w:lang w:val="en-IE"/>
         </w:rPr>
       </w:pPr>
-      <w:bookmarkStart w:id="46" w:name="_Toc343728225"/>
+      <w:bookmarkStart w:id="51" w:name="_Toc343728225"/>
       <w:r>
         <w:rPr>
           <w:lang w:val="en-IE"/>
@@ -31778,7 +31842,7 @@
         </w:rPr>
         <w:t xml:space="preserve"> File</w:t>
       </w:r>
-      <w:bookmarkEnd w:id="46"/>
+      <w:bookmarkEnd w:id="51"/>
     </w:p>
     <w:p>
       <w:pPr>
@@ -33710,9 +33774,9 @@
           <w:lang w:val="en-IE"/>
         </w:rPr>
       </w:pPr>
-      <w:bookmarkStart w:id="47" w:name="_Ref341827184"/>
-      <w:bookmarkStart w:id="48" w:name="_Toc343728226"/>
-      <w:bookmarkStart w:id="49" w:name="OLE_LINK17"/>
+      <w:bookmarkStart w:id="52" w:name="_Ref341827184"/>
+      <w:bookmarkStart w:id="53" w:name="_Toc343728226"/>
+      <w:bookmarkStart w:id="54" w:name="OLE_LINK17"/>
       <w:r>
         <w:rPr>
           <w:lang w:val="en-IE"/>
@@ -33726,23 +33790,23 @@
         </w:rPr>
         <w:t xml:space="preserve"> File</w:t>
       </w:r>
-      <w:bookmarkEnd w:id="47"/>
-      <w:bookmarkEnd w:id="48"/>
-    </w:p>
-    <w:p>
-      <w:pPr>
-        <w:rPr>
-          <w:lang w:eastAsia="en-US"/>
-        </w:rPr>
-      </w:pPr>
-      <w:bookmarkStart w:id="50" w:name="OLE_LINK18"/>
+      <w:bookmarkEnd w:id="52"/>
+      <w:bookmarkEnd w:id="53"/>
+    </w:p>
+    <w:p>
+      <w:pPr>
+        <w:rPr>
+          <w:lang w:eastAsia="en-US"/>
+        </w:rPr>
+      </w:pPr>
+      <w:bookmarkStart w:id="55" w:name="OLE_LINK18"/>
       <w:r>
         <w:rPr>
           <w:lang w:eastAsia="en-US"/>
         </w:rPr>
         <w:t xml:space="preserve">This file stores the definitions of any discrete influence lines that are required. It must </w:t>
       </w:r>
-      <w:bookmarkEnd w:id="49"/>
+      <w:bookmarkEnd w:id="54"/>
       <w:r>
         <w:rPr>
           <w:lang w:eastAsia="en-US"/>
@@ -33840,7 +33904,7 @@
         <w:t xml:space="preserve"> Subsequently, each influence line is defined with the following structure:</w:t>
       </w:r>
     </w:p>
-    <w:bookmarkEnd w:id="50"/>
+    <w:bookmarkEnd w:id="55"/>
     <w:p>
       <w:pPr>
         <w:numPr>
@@ -36205,8 +36269,8 @@
           <w:lang w:val="en-IE"/>
         </w:rPr>
       </w:pPr>
-      <w:bookmarkStart w:id="51" w:name="_Ref341827193"/>
-      <w:bookmarkStart w:id="52" w:name="_Toc343728227"/>
+      <w:bookmarkStart w:id="56" w:name="_Ref341827193"/>
+      <w:bookmarkStart w:id="57" w:name="_Toc343728227"/>
       <w:r>
         <w:rPr>
           <w:lang w:val="en-IE"/>
@@ -36220,8 +36284,8 @@
         </w:rPr>
         <w:t>Surface Definition File</w:t>
       </w:r>
-      <w:bookmarkEnd w:id="51"/>
-      <w:bookmarkEnd w:id="52"/>
+      <w:bookmarkEnd w:id="56"/>
+      <w:bookmarkEnd w:id="57"/>
     </w:p>
     <w:p>
       <w:pPr>
@@ -36987,7 +37051,7 @@
           <w:lang w:val="en-IE" w:eastAsia="en-US"/>
         </w:rPr>
       </w:pPr>
-      <w:bookmarkStart w:id="53" w:name="_Toc343728228"/>
+      <w:bookmarkStart w:id="58" w:name="_Toc343728228"/>
       <w:r>
         <w:rPr>
           <w:lang w:val="en-IE" w:eastAsia="en-US"/>
@@ -36995,7 +37059,7 @@
         <w:lastRenderedPageBreak/>
         <w:t>Using BTLS</w:t>
       </w:r>
-      <w:bookmarkEnd w:id="53"/>
+      <w:bookmarkEnd w:id="58"/>
     </w:p>
     <w:p>
       <w:pPr>
@@ -37004,14 +37068,14 @@
           <w:lang w:val="en-IE"/>
         </w:rPr>
       </w:pPr>
-      <w:bookmarkStart w:id="54" w:name="_Toc343728229"/>
+      <w:bookmarkStart w:id="59" w:name="_Toc343728229"/>
       <w:r>
         <w:rPr>
           <w:lang w:val="en-IE"/>
         </w:rPr>
         <w:t>Running the program</w:t>
       </w:r>
-      <w:bookmarkEnd w:id="54"/>
+      <w:bookmarkEnd w:id="59"/>
     </w:p>
     <w:p>
       <w:pPr>
@@ -37181,7 +37245,7 @@
           <w:lang w:val="en-IE"/>
         </w:rPr>
       </w:pPr>
-      <w:bookmarkStart w:id="55" w:name="_Toc343728230"/>
+      <w:bookmarkStart w:id="60" w:name="_Toc343728230"/>
       <w:r>
         <w:rPr>
           <w:lang w:val="en-IE"/>
@@ -37189,7 +37253,7 @@
         <w:lastRenderedPageBreak/>
         <w:t>Console output</w:t>
       </w:r>
-      <w:bookmarkEnd w:id="55"/>
+      <w:bookmarkEnd w:id="60"/>
     </w:p>
     <w:p>
       <w:pPr>
@@ -37724,7 +37788,7 @@
           <w:lang w:val="en-IE"/>
         </w:rPr>
       </w:pPr>
-      <w:bookmarkStart w:id="56" w:name="_Toc343728231"/>
+      <w:bookmarkStart w:id="61" w:name="_Toc343728231"/>
       <w:r>
         <w:rPr>
           <w:lang w:val="en-IE"/>
@@ -37732,7 +37796,7 @@
         <w:lastRenderedPageBreak/>
         <w:t>Input Errors</w:t>
       </w:r>
-      <w:bookmarkEnd w:id="56"/>
+      <w:bookmarkEnd w:id="61"/>
     </w:p>
     <w:p>
       <w:pPr>
@@ -37984,9 +38048,9 @@
           <w:lang w:val="en-IE" w:eastAsia="en-US"/>
         </w:rPr>
       </w:pPr>
-      <w:bookmarkStart w:id="57" w:name="_Ref341827276"/>
-      <w:bookmarkStart w:id="58" w:name="_Ref341827459"/>
-      <w:bookmarkStart w:id="59" w:name="_Toc343728232"/>
+      <w:bookmarkStart w:id="62" w:name="_Ref341827276"/>
+      <w:bookmarkStart w:id="63" w:name="_Ref341827459"/>
+      <w:bookmarkStart w:id="64" w:name="_Toc343728232"/>
       <w:r>
         <w:rPr>
           <w:lang w:val="en-IE" w:eastAsia="en-US"/>
@@ -38000,9 +38064,9 @@
         </w:rPr>
         <w:t>Output</w:t>
       </w:r>
-      <w:bookmarkEnd w:id="57"/>
-      <w:bookmarkEnd w:id="58"/>
-      <w:bookmarkEnd w:id="59"/>
+      <w:bookmarkEnd w:id="62"/>
+      <w:bookmarkEnd w:id="63"/>
+      <w:bookmarkEnd w:id="64"/>
     </w:p>
     <w:p>
       <w:pPr>
@@ -38011,14 +38075,14 @@
           <w:lang w:val="en-IE"/>
         </w:rPr>
       </w:pPr>
-      <w:bookmarkStart w:id="60" w:name="_Toc343728233"/>
+      <w:bookmarkStart w:id="65" w:name="_Toc343728233"/>
       <w:r>
         <w:rPr>
           <w:lang w:val="en-IE"/>
         </w:rPr>
         <w:t>Introduction</w:t>
       </w:r>
-      <w:bookmarkEnd w:id="60"/>
+      <w:bookmarkEnd w:id="65"/>
     </w:p>
     <w:p>
       <w:r>
@@ -38134,12 +38198,12 @@
       <w:pPr>
         <w:pStyle w:val="Heading2"/>
       </w:pPr>
-      <w:bookmarkStart w:id="61" w:name="_Toc343728234"/>
+      <w:bookmarkStart w:id="66" w:name="_Toc343728234"/>
       <w:r>
         <w:lastRenderedPageBreak/>
         <w:t>Miscellaneous Output</w:t>
       </w:r>
-      <w:bookmarkEnd w:id="61"/>
+      <w:bookmarkEnd w:id="66"/>
     </w:p>
     <w:p>
       <w:pPr>
@@ -39117,7 +39181,6 @@
     <w:p>
       <w:pPr>
         <w:rPr>
-          <w:rFonts w:hint="eastAsia"/>
           <w:lang w:val="en-US" w:eastAsia="zh-CN"/>
         </w:rPr>
       </w:pPr>
@@ -39129,12 +39192,12 @@
       <w:pPr>
         <w:pStyle w:val="Heading2"/>
       </w:pPr>
-      <w:bookmarkStart w:id="62" w:name="_Toc343728235"/>
+      <w:bookmarkStart w:id="67" w:name="_Toc343728235"/>
       <w:r>
         <w:lastRenderedPageBreak/>
         <w:t>Vehicle Output</w:t>
       </w:r>
-      <w:bookmarkEnd w:id="62"/>
+      <w:bookmarkEnd w:id="67"/>
     </w:p>
     <w:p>
       <w:pPr>
@@ -39657,8 +39720,8 @@
           <w:lang w:val="en-IE"/>
         </w:rPr>
       </w:pPr>
-      <w:bookmarkStart w:id="63" w:name="_Ref341827799"/>
-      <w:bookmarkStart w:id="64" w:name="_Toc343728236"/>
+      <w:bookmarkStart w:id="68" w:name="_Ref341827799"/>
+      <w:bookmarkStart w:id="69" w:name="_Toc343728236"/>
       <w:r>
         <w:rPr>
           <w:lang w:val="en-IE"/>
@@ -39666,8 +39729,8 @@
         <w:lastRenderedPageBreak/>
         <w:t>Block Maximum Files</w:t>
       </w:r>
-      <w:bookmarkEnd w:id="63"/>
-      <w:bookmarkEnd w:id="64"/>
+      <w:bookmarkEnd w:id="68"/>
+      <w:bookmarkEnd w:id="69"/>
     </w:p>
     <w:p>
       <w:pPr>
@@ -40474,8 +40537,8 @@
           <w:lang w:val="en-IE"/>
         </w:rPr>
       </w:pPr>
-      <w:bookmarkStart w:id="65" w:name="_Ref341827834"/>
-      <w:bookmarkStart w:id="66" w:name="_Toc343728237"/>
+      <w:bookmarkStart w:id="70" w:name="_Ref341827834"/>
+      <w:bookmarkStart w:id="71" w:name="_Toc343728237"/>
       <w:r>
         <w:rPr>
           <w:lang w:val="en-IE"/>
@@ -40489,8 +40552,8 @@
         </w:rPr>
         <w:t xml:space="preserve"> Files</w:t>
       </w:r>
-      <w:bookmarkEnd w:id="65"/>
-      <w:bookmarkEnd w:id="66"/>
+      <w:bookmarkEnd w:id="70"/>
+      <w:bookmarkEnd w:id="71"/>
     </w:p>
     <w:p>
       <w:pPr>
@@ -40696,7 +40759,7 @@
       </w:r>
     </w:p>
     <w:p>
-      <w:bookmarkStart w:id="67" w:name="OLE_LINK5"/>
+      <w:bookmarkStart w:id="72" w:name="OLE_LINK5"/>
       <w:r>
         <w:rPr>
           <w:lang w:eastAsia="en-US"/>
@@ -40936,7 +40999,7 @@
         <w:t xml:space="preserve"> should be large to prevent frequent disk writing which is slow.</w:t>
       </w:r>
     </w:p>
-    <w:bookmarkEnd w:id="67"/>
+    <w:bookmarkEnd w:id="72"/>
     <w:p>
       <w:pPr>
         <w:pStyle w:val="Heading3"/>
@@ -40993,14 +41056,14 @@
       <w:r>
         <w:t xml:space="preserve">counter </w:t>
       </w:r>
-      <w:bookmarkStart w:id="68" w:name="OLE_LINK6"/>
+      <w:bookmarkStart w:id="73" w:name="OLE_LINK6"/>
       <w:r>
         <w:t>interval</w:t>
       </w:r>
       <w:r>
         <w:t xml:space="preserve"> </w:t>
       </w:r>
-      <w:bookmarkEnd w:id="68"/>
+      <w:bookmarkEnd w:id="73"/>
       <w:r>
         <w:t>(defined on Line</w:t>
       </w:r>
@@ -41239,8 +41302,8 @@
           <w:noProof/>
         </w:rPr>
       </w:pPr>
-      <w:bookmarkStart w:id="69" w:name="_Ref341827856"/>
-      <w:bookmarkStart w:id="70" w:name="_Toc343728238"/>
+      <w:bookmarkStart w:id="74" w:name="_Ref341827856"/>
+      <w:bookmarkStart w:id="75" w:name="_Toc343728238"/>
       <w:r>
         <w:rPr>
           <w:noProof/>
@@ -41248,8 +41311,8 @@
         <w:lastRenderedPageBreak/>
         <w:t>Load Effect Statistics Output</w:t>
       </w:r>
-      <w:bookmarkEnd w:id="69"/>
-      <w:bookmarkEnd w:id="70"/>
+      <w:bookmarkEnd w:id="74"/>
+      <w:bookmarkEnd w:id="75"/>
     </w:p>
     <w:p>
       <w:pPr>
@@ -41851,15 +41914,15 @@
       <w:pPr>
         <w:pStyle w:val="Heading2"/>
       </w:pPr>
-      <w:bookmarkStart w:id="71" w:name="_Toc343728239"/>
-      <w:bookmarkStart w:id="72" w:name="OLE_LINK49"/>
+      <w:bookmarkStart w:id="76" w:name="_Toc343728239"/>
+      <w:bookmarkStart w:id="77" w:name="OLE_LINK49"/>
       <w:r>
         <w:lastRenderedPageBreak/>
         <w:t>Loading Event File Structure</w:t>
       </w:r>
-      <w:bookmarkEnd w:id="71"/>
-    </w:p>
-    <w:bookmarkEnd w:id="72"/>
+      <w:bookmarkEnd w:id="76"/>
+    </w:p>
+    <w:bookmarkEnd w:id="77"/>
     <w:p>
       <w:pPr>
         <w:rPr>
@@ -43670,7 +43733,7 @@
           <w:lang w:val="en-IE" w:eastAsia="en-US"/>
         </w:rPr>
       </w:pPr>
-      <w:bookmarkStart w:id="73" w:name="_Toc343728240"/>
+      <w:bookmarkStart w:id="78" w:name="_Toc343728240"/>
       <w:r>
         <w:rPr>
           <w:lang w:val="en-IE" w:eastAsia="en-US"/>
@@ -43678,7 +43741,7 @@
         <w:lastRenderedPageBreak/>
         <w:t>Appendices</w:t>
       </w:r>
-      <w:bookmarkEnd w:id="73"/>
+      <w:bookmarkEnd w:id="78"/>
     </w:p>
     <w:p>
       <w:pPr>
@@ -43687,15 +43750,15 @@
           <w:lang w:val="en-IE"/>
         </w:rPr>
       </w:pPr>
-      <w:bookmarkStart w:id="74" w:name="_Ref207131440"/>
-      <w:bookmarkStart w:id="75" w:name="_Toc343728241"/>
+      <w:bookmarkStart w:id="79" w:name="_Ref207131440"/>
+      <w:bookmarkStart w:id="80" w:name="_Toc343728241"/>
       <w:r>
         <w:rPr>
           <w:lang w:val="en-IE"/>
         </w:rPr>
         <w:t xml:space="preserve">Appendix 1 – </w:t>
       </w:r>
-      <w:bookmarkEnd w:id="74"/>
+      <w:bookmarkEnd w:id="79"/>
       <w:r>
         <w:rPr>
           <w:lang w:val="en-IE"/>
@@ -43708,7 +43771,7 @@
         </w:rPr>
         <w:t xml:space="preserve"> File Formats</w:t>
       </w:r>
-      <w:bookmarkEnd w:id="75"/>
+      <w:bookmarkEnd w:id="80"/>
     </w:p>
     <w:p>
       <w:pPr>
@@ -45044,10 +45107,10 @@
                 <w:position w:val="-6"/>
               </w:rPr>
               <w:object w:dxaOrig="120" w:dyaOrig="300" w14:anchorId="38900DE7">
-                <v:shape id="_x0000_i1035" type="#_x0000_t75" alt="" style="width:5.75pt;height:15.35pt;mso-width-percent:0;mso-height-percent:0;mso-width-percent:0;mso-height-percent:0" o:ole="">
+                <v:shape id="_x0000_i1035" type="#_x0000_t75" alt="" style="width:6pt;height:15.35pt;mso-width-percent:0;mso-height-percent:0;mso-width-percent:0;mso-height-percent:0" o:ole="">
                   <v:imagedata r:id="rId61" o:title=""/>
                 </v:shape>
-                <o:OLEObject Type="Embed" ProgID="Equation.3" ShapeID="_x0000_i1035" DrawAspect="Content" ObjectID="_1722338657" r:id="rId62"/>
+                <o:OLEObject Type="Embed" ProgID="Equation.3" ShapeID="_x0000_i1035" DrawAspect="Content" ObjectID="_1723415683" r:id="rId62"/>
               </w:object>
             </w:r>
           </w:p>
@@ -45072,10 +45135,10 @@
                 <w:position w:val="-6"/>
               </w:rPr>
               <w:object w:dxaOrig="120" w:dyaOrig="300" w14:anchorId="7A945194">
-                <v:shape id="_x0000_i1034" type="#_x0000_t75" alt="" style="width:5.75pt;height:15.35pt;mso-width-percent:0;mso-height-percent:0;mso-width-percent:0;mso-height-percent:0" o:ole="">
+                <v:shape id="_x0000_i1034" type="#_x0000_t75" alt="" style="width:6pt;height:15.35pt;mso-width-percent:0;mso-height-percent:0;mso-width-percent:0;mso-height-percent:0" o:ole="">
                   <v:imagedata r:id="rId61" o:title=""/>
                 </v:shape>
-                <o:OLEObject Type="Embed" ProgID="Equation.3" ShapeID="_x0000_i1034" DrawAspect="Content" ObjectID="_1722338658" r:id="rId63"/>
+                <o:OLEObject Type="Embed" ProgID="Equation.3" ShapeID="_x0000_i1034" DrawAspect="Content" ObjectID="_1723415684" r:id="rId63"/>
               </w:object>
             </w:r>
           </w:p>
@@ -45101,10 +45164,10 @@
                 <w:position w:val="-6"/>
               </w:rPr>
               <w:object w:dxaOrig="120" w:dyaOrig="300" w14:anchorId="3851AEA3">
-                <v:shape id="_x0000_i1033" type="#_x0000_t75" alt="" style="width:5.75pt;height:15.35pt;mso-width-percent:0;mso-height-percent:0;mso-width-percent:0;mso-height-percent:0" o:ole="">
+                <v:shape id="_x0000_i1033" type="#_x0000_t75" alt="" style="width:6pt;height:15.35pt;mso-width-percent:0;mso-height-percent:0;mso-width-percent:0;mso-height-percent:0" o:ole="">
                   <v:imagedata r:id="rId61" o:title=""/>
                 </v:shape>
-                <o:OLEObject Type="Embed" ProgID="Equation.3" ShapeID="_x0000_i1033" DrawAspect="Content" ObjectID="_1722338659" r:id="rId64"/>
+                <o:OLEObject Type="Embed" ProgID="Equation.3" ShapeID="_x0000_i1033" DrawAspect="Content" ObjectID="_1723415685" r:id="rId64"/>
               </w:object>
             </w:r>
           </w:p>
@@ -46594,10 +46657,10 @@
                 <w:position w:val="-6"/>
               </w:rPr>
               <w:object w:dxaOrig="120" w:dyaOrig="300" w14:anchorId="2B952B15">
-                <v:shape id="_x0000_i1032" type="#_x0000_t75" alt="" style="width:5.75pt;height:15.35pt;mso-width-percent:0;mso-height-percent:0;mso-width-percent:0;mso-height-percent:0" o:ole="">
+                <v:shape id="_x0000_i1032" type="#_x0000_t75" alt="" style="width:6pt;height:15.35pt;mso-width-percent:0;mso-height-percent:0;mso-width-percent:0;mso-height-percent:0" o:ole="">
                   <v:imagedata r:id="rId61" o:title=""/>
                 </v:shape>
-                <o:OLEObject Type="Embed" ProgID="Equation.3" ShapeID="_x0000_i1032" DrawAspect="Content" ObjectID="_1722338660" r:id="rId65"/>
+                <o:OLEObject Type="Embed" ProgID="Equation.3" ShapeID="_x0000_i1032" DrawAspect="Content" ObjectID="_1723415686" r:id="rId65"/>
               </w:object>
             </w:r>
           </w:p>
@@ -46622,10 +46685,10 @@
                 <w:position w:val="-6"/>
               </w:rPr>
               <w:object w:dxaOrig="120" w:dyaOrig="300" w14:anchorId="6EAAC685">
-                <v:shape id="_x0000_i1031" type="#_x0000_t75" alt="" style="width:5.75pt;height:15.35pt;mso-width-percent:0;mso-height-percent:0;mso-width-percent:0;mso-height-percent:0" o:ole="">
+                <v:shape id="_x0000_i1031" type="#_x0000_t75" alt="" style="width:6pt;height:15.35pt;mso-width-percent:0;mso-height-percent:0;mso-width-percent:0;mso-height-percent:0" o:ole="">
                   <v:imagedata r:id="rId61" o:title=""/>
                 </v:shape>
-                <o:OLEObject Type="Embed" ProgID="Equation.3" ShapeID="_x0000_i1031" DrawAspect="Content" ObjectID="_1722338661" r:id="rId66"/>
+                <o:OLEObject Type="Embed" ProgID="Equation.3" ShapeID="_x0000_i1031" DrawAspect="Content" ObjectID="_1723415687" r:id="rId66"/>
               </w:object>
             </w:r>
           </w:p>
@@ -46651,10 +46714,10 @@
                 <w:position w:val="-6"/>
               </w:rPr>
               <w:object w:dxaOrig="120" w:dyaOrig="300" w14:anchorId="3AEFA2D2">
-                <v:shape id="_x0000_i1030" type="#_x0000_t75" alt="" style="width:5.75pt;height:15.35pt;mso-width-percent:0;mso-height-percent:0;mso-width-percent:0;mso-height-percent:0" o:ole="">
+                <v:shape id="_x0000_i1030" type="#_x0000_t75" alt="" style="width:6pt;height:15.35pt;mso-width-percent:0;mso-height-percent:0;mso-width-percent:0;mso-height-percent:0" o:ole="">
                   <v:imagedata r:id="rId61" o:title=""/>
                 </v:shape>
-                <o:OLEObject Type="Embed" ProgID="Equation.3" ShapeID="_x0000_i1030" DrawAspect="Content" ObjectID="_1722338662" r:id="rId67"/>
+                <o:OLEObject Type="Embed" ProgID="Equation.3" ShapeID="_x0000_i1030" DrawAspect="Content" ObjectID="_1723415688" r:id="rId67"/>
               </w:object>
             </w:r>
           </w:p>
@@ -48747,7 +48810,7 @@
               <w:spacing w:line="240" w:lineRule="auto"/>
               <w:jc w:val="center"/>
             </w:pPr>
-            <w:bookmarkStart w:id="76" w:name="_Hlk341790384"/>
+            <w:bookmarkStart w:id="81" w:name="_Hlk341790384"/>
             <w:r>
               <w:t>17</w:t>
             </w:r>
@@ -48767,11 +48830,11 @@
             <w:pPr>
               <w:spacing w:line="240" w:lineRule="auto"/>
             </w:pPr>
-            <w:bookmarkStart w:id="77" w:name="OLE_LINK1"/>
+            <w:bookmarkStart w:id="82" w:name="OLE_LINK1"/>
             <w:r>
               <w:t>Track Width Axle 1</w:t>
             </w:r>
-            <w:bookmarkEnd w:id="77"/>
+            <w:bookmarkEnd w:id="82"/>
           </w:p>
         </w:tc>
         <w:tc>
@@ -48834,7 +48897,7 @@
           </w:p>
         </w:tc>
       </w:tr>
-      <w:bookmarkEnd w:id="76"/>
+      <w:bookmarkEnd w:id="81"/>
       <w:tr>
         <w:trPr>
           <w:trHeight w:val="429"/>
@@ -49292,15 +49355,15 @@
                 <w:position w:val="-6"/>
               </w:rPr>
               <w:object w:dxaOrig="120" w:dyaOrig="300" w14:anchorId="362A6F81">
-                <v:shape id="_x0000_i1029" type="#_x0000_t75" alt="" style="width:5.75pt;height:15.35pt;mso-width-percent:0;mso-height-percent:0;mso-width-percent:0;mso-height-percent:0" o:ole="">
+                <v:shape id="_x0000_i1029" type="#_x0000_t75" alt="" style="width:6pt;height:15.35pt;mso-width-percent:0;mso-height-percent:0;mso-width-percent:0;mso-height-percent:0" o:ole="">
                   <v:imagedata r:id="rId61" o:title=""/>
                 </v:shape>
-                <o:OLEObject Type="Embed" ProgID="Equation.3" ShapeID="_x0000_i1029" DrawAspect="Content" ObjectID="_1722338663" r:id="rId68"/>
+                <o:OLEObject Type="Embed" ProgID="Equation.3" ShapeID="_x0000_i1029" DrawAspect="Content" ObjectID="_1723415689" r:id="rId68"/>
               </w:object>
             </w:r>
           </w:p>
         </w:tc>
-        <w:bookmarkStart w:id="78" w:name="OLE_LINK4"/>
+        <w:bookmarkStart w:id="83" w:name="OLE_LINK4"/>
         <w:tc>
           <w:tcPr>
             <w:tcW w:w="3615" w:type="dxa"/>
@@ -49322,13 +49385,13 @@
                 <w:position w:val="-6"/>
               </w:rPr>
               <w:object w:dxaOrig="120" w:dyaOrig="300" w14:anchorId="0C0B3504">
-                <v:shape id="_x0000_i1028" type="#_x0000_t75" alt="" style="width:5.75pt;height:15.35pt;mso-width-percent:0;mso-height-percent:0;mso-width-percent:0;mso-height-percent:0" o:ole="">
+                <v:shape id="_x0000_i1028" type="#_x0000_t75" alt="" style="width:6pt;height:15.35pt;mso-width-percent:0;mso-height-percent:0;mso-width-percent:0;mso-height-percent:0" o:ole="">
                   <v:imagedata r:id="rId61" o:title=""/>
                 </v:shape>
-                <o:OLEObject Type="Embed" ProgID="Equation.3" ShapeID="_x0000_i1028" DrawAspect="Content" ObjectID="_1722338664" r:id="rId69"/>
+                <o:OLEObject Type="Embed" ProgID="Equation.3" ShapeID="_x0000_i1028" DrawAspect="Content" ObjectID="_1723415690" r:id="rId69"/>
               </w:object>
             </w:r>
-            <w:bookmarkEnd w:id="78"/>
+            <w:bookmarkEnd w:id="83"/>
           </w:p>
         </w:tc>
         <w:tc>
@@ -49351,10 +49414,10 @@
                 <w:position w:val="-6"/>
               </w:rPr>
               <w:object w:dxaOrig="120" w:dyaOrig="300" w14:anchorId="2BE4FCEC">
-                <v:shape id="_x0000_i1027" type="#_x0000_t75" alt="" style="width:5.75pt;height:15.35pt;mso-width-percent:0;mso-height-percent:0;mso-width-percent:0;mso-height-percent:0" o:ole="">
+                <v:shape id="_x0000_i1027" type="#_x0000_t75" alt="" style="width:6pt;height:15.35pt;mso-width-percent:0;mso-height-percent:0;mso-width-percent:0;mso-height-percent:0" o:ole="">
                   <v:imagedata r:id="rId61" o:title=""/>
                 </v:shape>
-                <o:OLEObject Type="Embed" ProgID="Equation.3" ShapeID="_x0000_i1027" DrawAspect="Content" ObjectID="_1722338665" r:id="rId70"/>
+                <o:OLEObject Type="Embed" ProgID="Equation.3" ShapeID="_x0000_i1027" DrawAspect="Content" ObjectID="_1723415691" r:id="rId70"/>
               </w:object>
             </w:r>
           </w:p>
@@ -49380,10 +49443,10 @@
                 <w:position w:val="-6"/>
               </w:rPr>
               <w:object w:dxaOrig="120" w:dyaOrig="300" w14:anchorId="6EAA0454">
-                <v:shape id="_x0000_i1026" type="#_x0000_t75" alt="" style="width:5.75pt;height:15.35pt;mso-width-percent:0;mso-height-percent:0;mso-width-percent:0;mso-height-percent:0" o:ole="">
+                <v:shape id="_x0000_i1026" type="#_x0000_t75" alt="" style="width:6pt;height:15.35pt;mso-width-percent:0;mso-height-percent:0;mso-width-percent:0;mso-height-percent:0" o:ole="">
                   <v:imagedata r:id="rId61" o:title=""/>
                 </v:shape>
-                <o:OLEObject Type="Embed" ProgID="Equation.3" ShapeID="_x0000_i1026" DrawAspect="Content" ObjectID="_1722338666" r:id="rId71"/>
+                <o:OLEObject Type="Embed" ProgID="Equation.3" ShapeID="_x0000_i1026" DrawAspect="Content" ObjectID="_1723415692" r:id="rId71"/>
               </w:object>
             </w:r>
           </w:p>
@@ -49409,10 +49472,10 @@
                 <w:position w:val="-6"/>
               </w:rPr>
               <w:object w:dxaOrig="120" w:dyaOrig="300" w14:anchorId="420182A8">
-                <v:shape id="_x0000_i1025" type="#_x0000_t75" alt="" style="width:5.75pt;height:15.35pt;mso-width-percent:0;mso-height-percent:0;mso-width-percent:0;mso-height-percent:0" o:ole="">
+                <v:shape id="_x0000_i1025" type="#_x0000_t75" alt="" style="width:6pt;height:15.35pt;mso-width-percent:0;mso-height-percent:0;mso-width-percent:0;mso-height-percent:0" o:ole="">
                   <v:imagedata r:id="rId61" o:title=""/>
                 </v:shape>
-                <o:OLEObject Type="Embed" ProgID="Equation.3" ShapeID="_x0000_i1025" DrawAspect="Content" ObjectID="_1722338667" r:id="rId72"/>
+                <o:OLEObject Type="Embed" ProgID="Equation.3" ShapeID="_x0000_i1025" DrawAspect="Content" ObjectID="_1723415693" r:id="rId72"/>
               </w:object>
             </w:r>
           </w:p>
@@ -49745,7 +49808,7 @@
         <w:lastRenderedPageBreak/>
         <w:t xml:space="preserve"> </w:t>
       </w:r>
-      <w:bookmarkStart w:id="79" w:name="_Toc343728242"/>
+      <w:bookmarkStart w:id="84" w:name="_Toc343728242"/>
       <w:r>
         <w:t xml:space="preserve">Appendix </w:t>
       </w:r>
@@ -49755,7 +49818,7 @@
       <w:r>
         <w:t xml:space="preserve"> – References</w:t>
       </w:r>
-      <w:bookmarkEnd w:id="79"/>
+      <w:bookmarkEnd w:id="84"/>
     </w:p>
     <w:p>
       <w:pPr>
@@ -50091,14 +50154,7 @@
         <w:i/>
         <w:noProof/>
       </w:rPr>
-      <w:t>2</w:t>
-    </w:r>
-    <w:r>
-      <w:rPr>
-        <w:i/>
-        <w:noProof/>
-      </w:rPr>
-      <w:t>2</w:t>
+      <w:t>22</w:t>
     </w:r>
     <w:r>
       <w:rPr>
@@ -54784,6 +54840,14 @@
 </w:numbering>
 </file>
 
+<file path=word/people.xml><?xml version="1.0" encoding="utf-8"?>
+<w15:people xmlns:wpc="http://schemas.microsoft.com/office/word/2010/wordprocessingCanvas" xmlns:cx="http://schemas.microsoft.com/office/drawing/2014/chartex" xmlns:cx1="http://schemas.microsoft.com/office/drawing/2015/9/8/chartex" xmlns:cx2="http://schemas.microsoft.com/office/drawing/2015/10/21/chartex" xmlns:cx3="http://schemas.microsoft.com/office/drawing/2016/5/9/chartex" xmlns:cx4="http://schemas.microsoft.com/office/drawing/2016/5/10/chartex" xmlns:cx5="http://schemas.microsoft.com/office/drawing/2016/5/11/chartex" xmlns:cx6="http://schemas.microsoft.com/office/drawing/2016/5/12/chartex" xmlns:cx7="http://schemas.microsoft.com/office/drawing/2016/5/13/chartex" xmlns:cx8="http://schemas.microsoft.com/office/drawing/2016/5/14/chartex" xmlns:mc="http://schemas.openxmlformats.org/markup-compatibility/2006" xmlns:aink="http://schemas.microsoft.com/office/drawing/2016/ink" xmlns:am3d="http://schemas.microsoft.com/office/drawing/2017/model3d" xmlns:o="urn:schemas-microsoft-com:office:office" xmlns:oel="http://schemas.microsoft.com/office/2019/extlst" xmlns:r="http://schemas.openxmlformats.org/officeDocument/2006/relationships" xmlns:m="http://schemas.openxmlformats.org/officeDocument/2006/math" xmlns:v="urn:schemas-microsoft-com:vml" xmlns:wp14="http://schemas.microsoft.com/office/word/2010/wordprocessingDrawing" xmlns:wp="http://schemas.openxmlformats.org/drawingml/2006/wordprocessingDrawing" xmlns:w10="urn:schemas-microsoft-com:office:word" xmlns:w="http://schemas.openxmlformats.org/wordprocessingml/2006/main" xmlns:w14="http://schemas.microsoft.com/office/word/2010/wordml" xmlns:w15="http://schemas.microsoft.com/office/word/2012/wordml" xmlns:w16cex="http://schemas.microsoft.com/office/word/2018/wordml/cex" xmlns:w16cid="http://schemas.microsoft.com/office/word/2016/wordml/cid" xmlns:w16="http://schemas.microsoft.com/office/word/2018/wordml" xmlns:w16sdtdh="http://schemas.microsoft.com/office/word/2020/wordml/sdtdatahash" xmlns:w16se="http://schemas.microsoft.com/office/word/2015/wordml/symex" xmlns:wpg="http://schemas.microsoft.com/office/word/2010/wordprocessingGroup" xmlns:wpi="http://schemas.microsoft.com/office/word/2010/wordprocessingInk" xmlns:wne="http://schemas.microsoft.com/office/word/2006/wordml" xmlns:wps="http://schemas.microsoft.com/office/word/2010/wordprocessingShape" mc:Ignorable="w14 w15 w16se w16cid w16 w16cex w16sdtdh wp14">
+  <w15:person w15:author="Ziyi Zhou">
+    <w15:presenceInfo w15:providerId="AD" w15:userId="S::zzho0036@student.monash.edu::304411cb-d1ff-4839-bc3d-13e7f316c632"/>
+  </w15:person>
+</w15:people>
+</file>
+
 <file path=word/styles.xml><?xml version="1.0" encoding="utf-8"?>
 <w:styles xmlns:mc="http://schemas.openxmlformats.org/markup-compatibility/2006" xmlns:r="http://schemas.openxmlformats.org/officeDocument/2006/relationships" xmlns:w="http://schemas.openxmlformats.org/wordprocessingml/2006/main" xmlns:w14="http://schemas.microsoft.com/office/word/2010/wordml" xmlns:w15="http://schemas.microsoft.com/office/word/2012/wordml" xmlns:w16cex="http://schemas.microsoft.com/office/word/2018/wordml/cex" xmlns:w16cid="http://schemas.microsoft.com/office/word/2016/wordml/cid" xmlns:w16="http://schemas.microsoft.com/office/word/2018/wordml" xmlns:w16sdtdh="http://schemas.microsoft.com/office/word/2020/wordml/sdtdatahash" xmlns:w16se="http://schemas.microsoft.com/office/word/2015/wordml/symex" mc:Ignorable="w14 w15 w16se w16cid w16 w16cex w16sdtdh">
   <w:docDefaults>
@@ -54815,6 +54879,7 @@
     <w:lsdException w:name="Emphasis" w:uiPriority="20" w:qFormat="1"/>
     <w:lsdException w:name="Normal (Web)" w:uiPriority="99"/>
     <w:lsdException w:name="HTML Keyboard" w:semiHidden="1" w:unhideWhenUsed="1"/>
+    <w:lsdException w:name="Normal Table" w:semiHidden="1" w:unhideWhenUsed="1"/>
     <w:lsdException w:name="annotation subject" w:semiHidden="1" w:unhideWhenUsed="1"/>
     <w:lsdException w:name="No List" w:semiHidden="1" w:unhideWhenUsed="1"/>
     <w:lsdException w:name="Outline List 1" w:semiHidden="1" w:unhideWhenUsed="1"/>
@@ -54857,8 +54922,11 @@
     <w:lsdException w:name="Table Contemporary" w:semiHidden="1" w:unhideWhenUsed="1"/>
     <w:lsdException w:name="Table Elegant" w:semiHidden="1" w:unhideWhenUsed="1"/>
     <w:lsdException w:name="Table Professional" w:semiHidden="1" w:unhideWhenUsed="1"/>
+    <w:lsdException w:name="Table Subtle 1" w:semiHidden="1" w:unhideWhenUsed="1"/>
     <w:lsdException w:name="Table Subtle 2" w:semiHidden="1" w:unhideWhenUsed="1"/>
     <w:lsdException w:name="Table Web 1" w:semiHidden="1" w:unhideWhenUsed="1"/>
+    <w:lsdException w:name="Table Web 2" w:semiHidden="1" w:unhideWhenUsed="1"/>
+    <w:lsdException w:name="Table Web 3" w:semiHidden="1" w:unhideWhenUsed="1"/>
     <w:lsdException w:name="Balloon Text" w:semiHidden="1" w:unhideWhenUsed="1"/>
     <w:lsdException w:name="Table Theme" w:semiHidden="1" w:unhideWhenUsed="1"/>
     <w:lsdException w:name="Placeholder Text" w:semiHidden="1" w:uiPriority="99"/>
@@ -56175,6 +56243,18 @@
       <w:lang w:val="en-US" w:eastAsia="en-US"/>
     </w:rPr>
   </w:style>
+  <w:style w:type="paragraph" w:styleId="Revision">
+    <w:name w:val="Revision"/>
+    <w:hidden/>
+    <w:uiPriority w:val="99"/>
+    <w:semiHidden/>
+    <w:rsid w:val="00C73128"/>
+    <w:rPr>
+      <w:sz w:val="28"/>
+      <w:szCs w:val="24"/>
+      <w:lang w:val="en-IE" w:eastAsia="en-GB"/>
+    </w:rPr>
+  </w:style>
 </w:styles>
 </file>
 

</xml_diff>

<commit_message>
Move high-level ConfigData set methods to Python. Use numpy.isclose() for float tolerance.
</commit_message>
<xml_diff>
--- a/Manual/BTLS - User Manual.docx
+++ b/Manual/BTLS - User Manual.docx
@@ -8090,7 +8090,7 @@
                 <v:shape id="_x0000_i1061" type="#_x0000_t75" alt="" style="width:12pt;height:13pt;mso-width-percent:0;mso-height-percent:0;mso-width-percent:0;mso-height-percent:0" o:ole="">
                   <v:imagedata r:id="rId10" o:title=""/>
                 </v:shape>
-                <o:OLEObject Type="Embed" ProgID="Equation.DSMT4" ShapeID="_x0000_i1061" DrawAspect="Content" ObjectID="_1758632658" r:id="rId11"/>
+                <o:OLEObject Type="Embed" ProgID="Equation.DSMT4" ShapeID="_x0000_i1061" DrawAspect="Content" ObjectID="_1760317882" r:id="rId11"/>
               </w:object>
             </w:r>
           </w:p>
@@ -8124,7 +8124,7 @@
                 <v:shape id="_x0000_i1060" type="#_x0000_t75" alt="" style="width:12pt;height:13pt;mso-width-percent:0;mso-height-percent:0;mso-width-percent:0;mso-height-percent:0" o:ole="">
                   <v:imagedata r:id="rId12" o:title=""/>
                 </v:shape>
-                <o:OLEObject Type="Embed" ProgID="Equation.DSMT4" ShapeID="_x0000_i1060" DrawAspect="Content" ObjectID="_1758632659" r:id="rId13"/>
+                <o:OLEObject Type="Embed" ProgID="Equation.DSMT4" ShapeID="_x0000_i1060" DrawAspect="Content" ObjectID="_1760317883" r:id="rId13"/>
               </w:object>
             </w:r>
           </w:p>
@@ -8161,7 +8161,7 @@
                 <v:shape id="_x0000_i1059" type="#_x0000_t75" alt="" style="width:12pt;height:11pt;mso-width-percent:0;mso-height-percent:0;mso-width-percent:0;mso-height-percent:0" o:ole="">
                   <v:imagedata r:id="rId14" o:title=""/>
                 </v:shape>
-                <o:OLEObject Type="Embed" ProgID="Equation.DSMT4" ShapeID="_x0000_i1059" DrawAspect="Content" ObjectID="_1758632660" r:id="rId15"/>
+                <o:OLEObject Type="Embed" ProgID="Equation.DSMT4" ShapeID="_x0000_i1059" DrawAspect="Content" ObjectID="_1760317884" r:id="rId15"/>
               </w:object>
             </w:r>
           </w:p>
@@ -8196,7 +8196,7 @@
                 <v:shape id="_x0000_i1058" type="#_x0000_t75" alt="" style="width:12pt;height:13pt;mso-width-percent:0;mso-height-percent:0;mso-width-percent:0;mso-height-percent:0" o:ole="">
                   <v:imagedata r:id="rId10" o:title=""/>
                 </v:shape>
-                <o:OLEObject Type="Embed" ProgID="Equation.DSMT4" ShapeID="_x0000_i1058" DrawAspect="Content" ObjectID="_1758632661" r:id="rId16"/>
+                <o:OLEObject Type="Embed" ProgID="Equation.DSMT4" ShapeID="_x0000_i1058" DrawAspect="Content" ObjectID="_1760317885" r:id="rId16"/>
               </w:object>
             </w:r>
           </w:p>
@@ -8230,7 +8230,7 @@
                 <v:shape id="_x0000_i1057" type="#_x0000_t75" alt="" style="width:12pt;height:13pt;mso-width-percent:0;mso-height-percent:0;mso-width-percent:0;mso-height-percent:0" o:ole="">
                   <v:imagedata r:id="rId12" o:title=""/>
                 </v:shape>
-                <o:OLEObject Type="Embed" ProgID="Equation.DSMT4" ShapeID="_x0000_i1057" DrawAspect="Content" ObjectID="_1758632662" r:id="rId17"/>
+                <o:OLEObject Type="Embed" ProgID="Equation.DSMT4" ShapeID="_x0000_i1057" DrawAspect="Content" ObjectID="_1760317886" r:id="rId17"/>
               </w:object>
             </w:r>
           </w:p>
@@ -8267,7 +8267,7 @@
                 <v:shape id="_x0000_i1056" type="#_x0000_t75" alt="" style="width:12pt;height:11pt;mso-width-percent:0;mso-height-percent:0;mso-width-percent:0;mso-height-percent:0" o:ole="">
                   <v:imagedata r:id="rId14" o:title=""/>
                 </v:shape>
-                <o:OLEObject Type="Embed" ProgID="Equation.DSMT4" ShapeID="_x0000_i1056" DrawAspect="Content" ObjectID="_1758632663" r:id="rId18"/>
+                <o:OLEObject Type="Embed" ProgID="Equation.DSMT4" ShapeID="_x0000_i1056" DrawAspect="Content" ObjectID="_1760317887" r:id="rId18"/>
               </w:object>
             </w:r>
           </w:p>
@@ -8302,7 +8302,7 @@
                 <v:shape id="_x0000_i1055" type="#_x0000_t75" alt="" style="width:12pt;height:13pt;mso-width-percent:0;mso-height-percent:0;mso-width-percent:0;mso-height-percent:0" o:ole="">
                   <v:imagedata r:id="rId10" o:title=""/>
                 </v:shape>
-                <o:OLEObject Type="Embed" ProgID="Equation.DSMT4" ShapeID="_x0000_i1055" DrawAspect="Content" ObjectID="_1758632664" r:id="rId19"/>
+                <o:OLEObject Type="Embed" ProgID="Equation.DSMT4" ShapeID="_x0000_i1055" DrawAspect="Content" ObjectID="_1760317888" r:id="rId19"/>
               </w:object>
             </w:r>
           </w:p>
@@ -8336,7 +8336,7 @@
                 <v:shape id="_x0000_i1054" type="#_x0000_t75" alt="" style="width:12pt;height:13pt;mso-width-percent:0;mso-height-percent:0;mso-width-percent:0;mso-height-percent:0" o:ole="">
                   <v:imagedata r:id="rId12" o:title=""/>
                 </v:shape>
-                <o:OLEObject Type="Embed" ProgID="Equation.DSMT4" ShapeID="_x0000_i1054" DrawAspect="Content" ObjectID="_1758632665" r:id="rId20"/>
+                <o:OLEObject Type="Embed" ProgID="Equation.DSMT4" ShapeID="_x0000_i1054" DrawAspect="Content" ObjectID="_1760317889" r:id="rId20"/>
               </w:object>
             </w:r>
           </w:p>
@@ -8373,7 +8373,7 @@
                 <v:shape id="_x0000_i1053" type="#_x0000_t75" alt="" style="width:12pt;height:11pt;mso-width-percent:0;mso-height-percent:0;mso-width-percent:0;mso-height-percent:0" o:ole="">
                   <v:imagedata r:id="rId14" o:title=""/>
                 </v:shape>
-                <o:OLEObject Type="Embed" ProgID="Equation.DSMT4" ShapeID="_x0000_i1053" DrawAspect="Content" ObjectID="_1758632666" r:id="rId21"/>
+                <o:OLEObject Type="Embed" ProgID="Equation.DSMT4" ShapeID="_x0000_i1053" DrawAspect="Content" ObjectID="_1760317890" r:id="rId21"/>
               </w:object>
             </w:r>
           </w:p>
@@ -8408,7 +8408,7 @@
                 <v:shape id="_x0000_i1052" type="#_x0000_t75" alt="" style="width:12pt;height:13pt;mso-width-percent:0;mso-height-percent:0;mso-width-percent:0;mso-height-percent:0" o:ole="">
                   <v:imagedata r:id="rId10" o:title=""/>
                 </v:shape>
-                <o:OLEObject Type="Embed" ProgID="Equation.DSMT4" ShapeID="_x0000_i1052" DrawAspect="Content" ObjectID="_1758632667" r:id="rId22"/>
+                <o:OLEObject Type="Embed" ProgID="Equation.DSMT4" ShapeID="_x0000_i1052" DrawAspect="Content" ObjectID="_1760317891" r:id="rId22"/>
               </w:object>
             </w:r>
           </w:p>
@@ -8442,7 +8442,7 @@
                 <v:shape id="_x0000_i1051" type="#_x0000_t75" alt="" style="width:12pt;height:13pt;mso-width-percent:0;mso-height-percent:0;mso-width-percent:0;mso-height-percent:0" o:ole="">
                   <v:imagedata r:id="rId12" o:title=""/>
                 </v:shape>
-                <o:OLEObject Type="Embed" ProgID="Equation.DSMT4" ShapeID="_x0000_i1051" DrawAspect="Content" ObjectID="_1758632668" r:id="rId23"/>
+                <o:OLEObject Type="Embed" ProgID="Equation.DSMT4" ShapeID="_x0000_i1051" DrawAspect="Content" ObjectID="_1760317892" r:id="rId23"/>
               </w:object>
             </w:r>
           </w:p>
@@ -8479,7 +8479,7 @@
                 <v:shape id="_x0000_i1050" type="#_x0000_t75" alt="" style="width:12pt;height:11pt;mso-width-percent:0;mso-height-percent:0;mso-width-percent:0;mso-height-percent:0" o:ole="">
                   <v:imagedata r:id="rId14" o:title=""/>
                 </v:shape>
-                <o:OLEObject Type="Embed" ProgID="Equation.DSMT4" ShapeID="_x0000_i1050" DrawAspect="Content" ObjectID="_1758632669" r:id="rId24"/>
+                <o:OLEObject Type="Embed" ProgID="Equation.DSMT4" ShapeID="_x0000_i1050" DrawAspect="Content" ObjectID="_1760317893" r:id="rId24"/>
               </w:object>
             </w:r>
           </w:p>
@@ -15882,7 +15882,7 @@
                 <v:shape id="_x0000_i1049" type="#_x0000_t75" alt="" style="width:12pt;height:13pt;mso-width-percent:0;mso-height-percent:0;mso-width-percent:0;mso-height-percent:0" o:ole="">
                   <v:imagedata r:id="rId10" o:title=""/>
                 </v:shape>
-                <o:OLEObject Type="Embed" ProgID="Equation.DSMT4" ShapeID="_x0000_i1049" DrawAspect="Content" ObjectID="_1758632670" r:id="rId25"/>
+                <o:OLEObject Type="Embed" ProgID="Equation.DSMT4" ShapeID="_x0000_i1049" DrawAspect="Content" ObjectID="_1760317894" r:id="rId25"/>
               </w:object>
             </w:r>
           </w:p>
@@ -15916,7 +15916,7 @@
                 <v:shape id="_x0000_i1048" type="#_x0000_t75" alt="" style="width:12pt;height:13pt;mso-width-percent:0;mso-height-percent:0;mso-width-percent:0;mso-height-percent:0" o:ole="">
                   <v:imagedata r:id="rId12" o:title=""/>
                 </v:shape>
-                <o:OLEObject Type="Embed" ProgID="Equation.DSMT4" ShapeID="_x0000_i1048" DrawAspect="Content" ObjectID="_1758632671" r:id="rId26"/>
+                <o:OLEObject Type="Embed" ProgID="Equation.DSMT4" ShapeID="_x0000_i1048" DrawAspect="Content" ObjectID="_1760317895" r:id="rId26"/>
               </w:object>
             </w:r>
           </w:p>
@@ -15953,7 +15953,7 @@
                 <v:shape id="_x0000_i1047" type="#_x0000_t75" alt="" style="width:12pt;height:11pt;mso-width-percent:0;mso-height-percent:0;mso-width-percent:0;mso-height-percent:0" o:ole="">
                   <v:imagedata r:id="rId14" o:title=""/>
                 </v:shape>
-                <o:OLEObject Type="Embed" ProgID="Equation.DSMT4" ShapeID="_x0000_i1047" DrawAspect="Content" ObjectID="_1758632672" r:id="rId27"/>
+                <o:OLEObject Type="Embed" ProgID="Equation.DSMT4" ShapeID="_x0000_i1047" DrawAspect="Content" ObjectID="_1760317896" r:id="rId27"/>
               </w:object>
             </w:r>
           </w:p>
@@ -15988,7 +15988,7 @@
                 <v:shape id="_x0000_i1046" type="#_x0000_t75" alt="" style="width:12pt;height:13pt;mso-width-percent:0;mso-height-percent:0;mso-width-percent:0;mso-height-percent:0" o:ole="">
                   <v:imagedata r:id="rId10" o:title=""/>
                 </v:shape>
-                <o:OLEObject Type="Embed" ProgID="Equation.DSMT4" ShapeID="_x0000_i1046" DrawAspect="Content" ObjectID="_1758632673" r:id="rId28"/>
+                <o:OLEObject Type="Embed" ProgID="Equation.DSMT4" ShapeID="_x0000_i1046" DrawAspect="Content" ObjectID="_1760317897" r:id="rId28"/>
               </w:object>
             </w:r>
           </w:p>
@@ -16022,7 +16022,7 @@
                 <v:shape id="_x0000_i1045" type="#_x0000_t75" alt="" style="width:12pt;height:13pt;mso-width-percent:0;mso-height-percent:0;mso-width-percent:0;mso-height-percent:0" o:ole="">
                   <v:imagedata r:id="rId12" o:title=""/>
                 </v:shape>
-                <o:OLEObject Type="Embed" ProgID="Equation.DSMT4" ShapeID="_x0000_i1045" DrawAspect="Content" ObjectID="_1758632674" r:id="rId29"/>
+                <o:OLEObject Type="Embed" ProgID="Equation.DSMT4" ShapeID="_x0000_i1045" DrawAspect="Content" ObjectID="_1760317898" r:id="rId29"/>
               </w:object>
             </w:r>
           </w:p>
@@ -16059,7 +16059,7 @@
                 <v:shape id="_x0000_i1044" type="#_x0000_t75" alt="" style="width:12pt;height:11pt;mso-width-percent:0;mso-height-percent:0;mso-width-percent:0;mso-height-percent:0" o:ole="">
                   <v:imagedata r:id="rId14" o:title=""/>
                 </v:shape>
-                <o:OLEObject Type="Embed" ProgID="Equation.DSMT4" ShapeID="_x0000_i1044" DrawAspect="Content" ObjectID="_1758632675" r:id="rId30"/>
+                <o:OLEObject Type="Embed" ProgID="Equation.DSMT4" ShapeID="_x0000_i1044" DrawAspect="Content" ObjectID="_1760317899" r:id="rId30"/>
               </w:object>
             </w:r>
           </w:p>
@@ -16094,7 +16094,7 @@
                 <v:shape id="_x0000_i1043" type="#_x0000_t75" alt="" style="width:12pt;height:13pt;mso-width-percent:0;mso-height-percent:0;mso-width-percent:0;mso-height-percent:0" o:ole="">
                   <v:imagedata r:id="rId10" o:title=""/>
                 </v:shape>
-                <o:OLEObject Type="Embed" ProgID="Equation.DSMT4" ShapeID="_x0000_i1043" DrawAspect="Content" ObjectID="_1758632676" r:id="rId31"/>
+                <o:OLEObject Type="Embed" ProgID="Equation.DSMT4" ShapeID="_x0000_i1043" DrawAspect="Content" ObjectID="_1760317900" r:id="rId31"/>
               </w:object>
             </w:r>
           </w:p>
@@ -16128,7 +16128,7 @@
                 <v:shape id="_x0000_i1042" type="#_x0000_t75" alt="" style="width:12pt;height:13pt;mso-width-percent:0;mso-height-percent:0;mso-width-percent:0;mso-height-percent:0" o:ole="">
                   <v:imagedata r:id="rId12" o:title=""/>
                 </v:shape>
-                <o:OLEObject Type="Embed" ProgID="Equation.DSMT4" ShapeID="_x0000_i1042" DrawAspect="Content" ObjectID="_1758632677" r:id="rId32"/>
+                <o:OLEObject Type="Embed" ProgID="Equation.DSMT4" ShapeID="_x0000_i1042" DrawAspect="Content" ObjectID="_1760317901" r:id="rId32"/>
               </w:object>
             </w:r>
           </w:p>
@@ -16165,7 +16165,7 @@
                 <v:shape id="_x0000_i1041" type="#_x0000_t75" alt="" style="width:12pt;height:11pt;mso-width-percent:0;mso-height-percent:0;mso-width-percent:0;mso-height-percent:0" o:ole="">
                   <v:imagedata r:id="rId14" o:title=""/>
                 </v:shape>
-                <o:OLEObject Type="Embed" ProgID="Equation.DSMT4" ShapeID="_x0000_i1041" DrawAspect="Content" ObjectID="_1758632678" r:id="rId33"/>
+                <o:OLEObject Type="Embed" ProgID="Equation.DSMT4" ShapeID="_x0000_i1041" DrawAspect="Content" ObjectID="_1760317902" r:id="rId33"/>
               </w:object>
             </w:r>
           </w:p>
@@ -26839,7 +26839,7 @@
           <v:shape id="_x0000_i1040" type="#_x0000_t75" alt="" style="width:68pt;height:18pt;mso-width-percent:0;mso-height-percent:0;mso-width-percent:0;mso-height-percent:0" o:ole="">
             <v:imagedata r:id="rId35" o:title=""/>
           </v:shape>
-          <o:OLEObject Type="Embed" ProgID="Equation.DSMT4" ShapeID="_x0000_i1040" DrawAspect="Content" ObjectID="_1758632679" r:id="rId36"/>
+          <o:OLEObject Type="Embed" ProgID="Equation.DSMT4" ShapeID="_x0000_i1040" DrawAspect="Content" ObjectID="_1760317903" r:id="rId36"/>
         </w:object>
       </w:r>
     </w:p>
@@ -26873,7 +26873,7 @@
           <v:shape id="_x0000_i1039" type="#_x0000_t75" alt="" style="width:19pt;height:17pt;mso-width-percent:0;mso-height-percent:0;mso-width-percent:0;mso-height-percent:0" o:ole="">
             <v:imagedata r:id="rId37" o:title=""/>
           </v:shape>
-          <o:OLEObject Type="Embed" ProgID="Equation.DSMT4" ShapeID="_x0000_i1039" DrawAspect="Content" ObjectID="_1758632680" r:id="rId38"/>
+          <o:OLEObject Type="Embed" ProgID="Equation.DSMT4" ShapeID="_x0000_i1039" DrawAspect="Content" ObjectID="_1760317904" r:id="rId38"/>
         </w:object>
       </w:r>
       <w:r>
@@ -46541,10 +46541,7 @@
               <w:t>Direction</w:t>
             </w:r>
             <w:r>
-              <w:t xml:space="preserve"> </w:t>
-            </w:r>
-            <w:r>
-              <w:t>(1 or 2</w:t>
+              <w:t xml:space="preserve"> (1 or 2</w:t>
             </w:r>
             <w:r>
               <w:t>)</w:t>
@@ -46998,7 +46995,7 @@
                 <v:shape id="_x0000_i1038" type="#_x0000_t75" alt="" style="width:5pt;height:15pt;mso-width-percent:0;mso-height-percent:0;mso-width-percent:0;mso-height-percent:0" o:ole="">
                   <v:imagedata r:id="rId61" o:title=""/>
                 </v:shape>
-                <o:OLEObject Type="Embed" ProgID="Equation.3" ShapeID="_x0000_i1038" DrawAspect="Content" ObjectID="_1758632681" r:id="rId62"/>
+                <o:OLEObject Type="Embed" ProgID="Equation.3" ShapeID="_x0000_i1038" DrawAspect="Content" ObjectID="_1760317905" r:id="rId62"/>
               </w:object>
             </w:r>
           </w:p>
@@ -47026,7 +47023,7 @@
                 <v:shape id="_x0000_i1037" type="#_x0000_t75" alt="" style="width:5pt;height:15pt;mso-width-percent:0;mso-height-percent:0;mso-width-percent:0;mso-height-percent:0" o:ole="">
                   <v:imagedata r:id="rId61" o:title=""/>
                 </v:shape>
-                <o:OLEObject Type="Embed" ProgID="Equation.3" ShapeID="_x0000_i1037" DrawAspect="Content" ObjectID="_1758632682" r:id="rId63"/>
+                <o:OLEObject Type="Embed" ProgID="Equation.3" ShapeID="_x0000_i1037" DrawAspect="Content" ObjectID="_1760317906" r:id="rId63"/>
               </w:object>
             </w:r>
           </w:p>
@@ -47055,7 +47052,7 @@
                 <v:shape id="_x0000_i1036" type="#_x0000_t75" alt="" style="width:5pt;height:15pt;mso-width-percent:0;mso-height-percent:0;mso-width-percent:0;mso-height-percent:0" o:ole="">
                   <v:imagedata r:id="rId61" o:title=""/>
                 </v:shape>
-                <o:OLEObject Type="Embed" ProgID="Equation.3" ShapeID="_x0000_i1036" DrawAspect="Content" ObjectID="_1758632683" r:id="rId64"/>
+                <o:OLEObject Type="Embed" ProgID="Equation.3" ShapeID="_x0000_i1036" DrawAspect="Content" ObjectID="_1760317907" r:id="rId64"/>
               </w:object>
             </w:r>
           </w:p>
@@ -48548,7 +48545,7 @@
                 <v:shape id="_x0000_i1035" type="#_x0000_t75" alt="" style="width:5pt;height:15pt;mso-width-percent:0;mso-height-percent:0;mso-width-percent:0;mso-height-percent:0" o:ole="">
                   <v:imagedata r:id="rId61" o:title=""/>
                 </v:shape>
-                <o:OLEObject Type="Embed" ProgID="Equation.3" ShapeID="_x0000_i1035" DrawAspect="Content" ObjectID="_1758632684" r:id="rId65"/>
+                <o:OLEObject Type="Embed" ProgID="Equation.3" ShapeID="_x0000_i1035" DrawAspect="Content" ObjectID="_1760317908" r:id="rId65"/>
               </w:object>
             </w:r>
           </w:p>
@@ -48576,7 +48573,7 @@
                 <v:shape id="_x0000_i1034" type="#_x0000_t75" alt="" style="width:5pt;height:15pt;mso-width-percent:0;mso-height-percent:0;mso-width-percent:0;mso-height-percent:0" o:ole="">
                   <v:imagedata r:id="rId61" o:title=""/>
                 </v:shape>
-                <o:OLEObject Type="Embed" ProgID="Equation.3" ShapeID="_x0000_i1034" DrawAspect="Content" ObjectID="_1758632685" r:id="rId66"/>
+                <o:OLEObject Type="Embed" ProgID="Equation.3" ShapeID="_x0000_i1034" DrawAspect="Content" ObjectID="_1760317909" r:id="rId66"/>
               </w:object>
             </w:r>
           </w:p>
@@ -48605,7 +48602,7 @@
                 <v:shape id="_x0000_i1033" type="#_x0000_t75" alt="" style="width:5pt;height:15pt;mso-width-percent:0;mso-height-percent:0;mso-width-percent:0;mso-height-percent:0" o:ole="">
                   <v:imagedata r:id="rId61" o:title=""/>
                 </v:shape>
-                <o:OLEObject Type="Embed" ProgID="Equation.3" ShapeID="_x0000_i1033" DrawAspect="Content" ObjectID="_1758632686" r:id="rId67"/>
+                <o:OLEObject Type="Embed" ProgID="Equation.3" ShapeID="_x0000_i1033" DrawAspect="Content" ObjectID="_1760317910" r:id="rId67"/>
               </w:object>
             </w:r>
           </w:p>
@@ -51253,7 +51250,7 @@
                 <v:shape id="_x0000_i1032" type="#_x0000_t75" alt="" style="width:5pt;height:15pt;mso-width-percent:0;mso-height-percent:0;mso-width-percent:0;mso-height-percent:0" o:ole="">
                   <v:imagedata r:id="rId61" o:title=""/>
                 </v:shape>
-                <o:OLEObject Type="Embed" ProgID="Equation.3" ShapeID="_x0000_i1032" DrawAspect="Content" ObjectID="_1758632687" r:id="rId68"/>
+                <o:OLEObject Type="Embed" ProgID="Equation.3" ShapeID="_x0000_i1032" DrawAspect="Content" ObjectID="_1760317911" r:id="rId68"/>
               </w:object>
             </w:r>
           </w:p>
@@ -51283,7 +51280,7 @@
                 <v:shape id="_x0000_i1031" type="#_x0000_t75" alt="" style="width:5pt;height:15pt;mso-width-percent:0;mso-height-percent:0;mso-width-percent:0;mso-height-percent:0" o:ole="">
                   <v:imagedata r:id="rId61" o:title=""/>
                 </v:shape>
-                <o:OLEObject Type="Embed" ProgID="Equation.3" ShapeID="_x0000_i1031" DrawAspect="Content" ObjectID="_1758632688" r:id="rId69"/>
+                <o:OLEObject Type="Embed" ProgID="Equation.3" ShapeID="_x0000_i1031" DrawAspect="Content" ObjectID="_1760317912" r:id="rId69"/>
               </w:object>
             </w:r>
             <w:bookmarkEnd w:id="82"/>
@@ -51312,7 +51309,7 @@
                 <v:shape id="_x0000_i1030" type="#_x0000_t75" alt="" style="width:5pt;height:15pt;mso-width-percent:0;mso-height-percent:0;mso-width-percent:0;mso-height-percent:0" o:ole="">
                   <v:imagedata r:id="rId61" o:title=""/>
                 </v:shape>
-                <o:OLEObject Type="Embed" ProgID="Equation.3" ShapeID="_x0000_i1030" DrawAspect="Content" ObjectID="_1758632689" r:id="rId70"/>
+                <o:OLEObject Type="Embed" ProgID="Equation.3" ShapeID="_x0000_i1030" DrawAspect="Content" ObjectID="_1760317913" r:id="rId70"/>
               </w:object>
             </w:r>
           </w:p>
@@ -51341,7 +51338,7 @@
                 <v:shape id="_x0000_i1029" type="#_x0000_t75" alt="" style="width:5pt;height:15pt;mso-width-percent:0;mso-height-percent:0;mso-width-percent:0;mso-height-percent:0" o:ole="">
                   <v:imagedata r:id="rId61" o:title=""/>
                 </v:shape>
-                <o:OLEObject Type="Embed" ProgID="Equation.3" ShapeID="_x0000_i1029" DrawAspect="Content" ObjectID="_1758632690" r:id="rId71"/>
+                <o:OLEObject Type="Embed" ProgID="Equation.3" ShapeID="_x0000_i1029" DrawAspect="Content" ObjectID="_1760317914" r:id="rId71"/>
               </w:object>
             </w:r>
           </w:p>
@@ -51370,7 +51367,7 @@
                 <v:shape id="_x0000_i1028" type="#_x0000_t75" alt="" style="width:5pt;height:15pt;mso-width-percent:0;mso-height-percent:0;mso-width-percent:0;mso-height-percent:0" o:ole="">
                   <v:imagedata r:id="rId61" o:title=""/>
                 </v:shape>
-                <o:OLEObject Type="Embed" ProgID="Equation.3" ShapeID="_x0000_i1028" DrawAspect="Content" ObjectID="_1758632691" r:id="rId72"/>
+                <o:OLEObject Type="Embed" ProgID="Equation.3" ShapeID="_x0000_i1028" DrawAspect="Content" ObjectID="_1760317915" r:id="rId72"/>
               </w:object>
             </w:r>
           </w:p>
@@ -52254,6 +52251,11 @@
               <w:spacing w:line="240" w:lineRule="auto"/>
               <w:jc w:val="center"/>
             </w:pPr>
+            <w:proofErr w:type="spellStart"/>
+            <w:r>
+              <w:t>ms</w:t>
+            </w:r>
+            <w:proofErr w:type="spellEnd"/>
           </w:p>
         </w:tc>
         <w:tc>
@@ -52625,6 +52627,15 @@
             <w:r>
               <w:t>Lane</w:t>
             </w:r>
+            <w:r>
+              <w:t xml:space="preserve"> (1-based</w:t>
+            </w:r>
+            <w:r>
+              <w:t xml:space="preserve"> local</w:t>
+            </w:r>
+            <w:r>
+              <w:t>)</w:t>
+            </w:r>
           </w:p>
         </w:tc>
         <w:tc>
@@ -52684,7 +52695,13 @@
               <w:spacing w:line="240" w:lineRule="auto"/>
             </w:pPr>
             <w:r>
-              <w:t>Direction (zero-based)</w:t>
+              <w:t>Direction (</w:t>
+            </w:r>
+            <w:r>
+              <w:t>0</w:t>
+            </w:r>
+            <w:r>
+              <w:t>-based)</w:t>
             </w:r>
           </w:p>
         </w:tc>
@@ -53098,7 +53115,7 @@
                 <v:shape id="_x0000_i1027" type="#_x0000_t75" alt="" style="width:5pt;height:15pt;mso-width-percent:0;mso-height-percent:0;mso-width-percent:0;mso-height-percent:0" o:ole="">
                   <v:imagedata r:id="rId61" o:title=""/>
                 </v:shape>
-                <o:OLEObject Type="Embed" ProgID="Equation.3" ShapeID="_x0000_i1027" DrawAspect="Content" ObjectID="_1758632692" r:id="rId73"/>
+                <o:OLEObject Type="Embed" ProgID="Equation.3" ShapeID="_x0000_i1027" DrawAspect="Content" ObjectID="_1760317916" r:id="rId73"/>
               </w:object>
             </w:r>
           </w:p>
@@ -53126,7 +53143,7 @@
                 <v:shape id="_x0000_i1026" type="#_x0000_t75" alt="" style="width:5pt;height:15pt;mso-width-percent:0;mso-height-percent:0;mso-width-percent:0;mso-height-percent:0" o:ole="">
                   <v:imagedata r:id="rId61" o:title=""/>
                 </v:shape>
-                <o:OLEObject Type="Embed" ProgID="Equation.3" ShapeID="_x0000_i1026" DrawAspect="Content" ObjectID="_1758632693" r:id="rId74"/>
+                <o:OLEObject Type="Embed" ProgID="Equation.3" ShapeID="_x0000_i1026" DrawAspect="Content" ObjectID="_1760317917" r:id="rId74"/>
               </w:object>
             </w:r>
           </w:p>
@@ -53155,7 +53172,7 @@
                 <v:shape id="_x0000_i1025" type="#_x0000_t75" alt="" style="width:5pt;height:15pt;mso-width-percent:0;mso-height-percent:0;mso-width-percent:0;mso-height-percent:0" o:ole="">
                   <v:imagedata r:id="rId61" o:title=""/>
                 </v:shape>
-                <o:OLEObject Type="Embed" ProgID="Equation.3" ShapeID="_x0000_i1025" DrawAspect="Content" ObjectID="_1758632694" r:id="rId75"/>
+                <o:OLEObject Type="Embed" ProgID="Equation.3" ShapeID="_x0000_i1025" DrawAspect="Content" ObjectID="_1760317918" r:id="rId75"/>
               </w:object>
             </w:r>
           </w:p>

</xml_diff>

<commit_message>
Unify the Vehicle objects
Doc and version update
</commit_message>
<xml_diff>
--- a/Manual/BTLS - User Manual.docx
+++ b/Manual/BTLS - User Manual.docx
@@ -19,6 +19,7 @@
           <w:lang w:val="en-IE"/>
         </w:rPr>
       </w:pPr>
+      <w:proofErr w:type="spellStart"/>
       <w:r>
         <w:rPr>
           <w:rFonts w:ascii="Courier New" w:hAnsi="Courier New" w:cs="Courier New"/>
@@ -26,6 +27,7 @@
         </w:rPr>
         <w:t>BridgeTrafficLoadSim</w:t>
       </w:r>
+      <w:proofErr w:type="spellEnd"/>
       <w:r>
         <w:rPr>
           <w:rFonts w:ascii="Arial" w:hAnsi="Arial" w:cs="Arial"/>
@@ -2703,6 +2705,7 @@
         </w:rPr>
         <w:t xml:space="preserve">The </w:t>
       </w:r>
+      <w:proofErr w:type="spellStart"/>
       <w:r>
         <w:rPr>
           <w:rFonts w:ascii="Courier New" w:hAnsi="Courier New" w:cs="Courier New"/>
@@ -2710,6 +2713,7 @@
         </w:rPr>
         <w:t>BridgeTrafficLoadSim</w:t>
       </w:r>
+      <w:proofErr w:type="spellEnd"/>
       <w:r>
         <w:rPr>
           <w:lang w:val="en-IE"/>
@@ -2733,12 +2737,14 @@
           <w:right w:val="single" w:sz="4" w:space="4" w:color="auto"/>
         </w:pBdr>
       </w:pPr>
+      <w:proofErr w:type="spellStart"/>
       <w:r>
         <w:rPr>
           <w:rFonts w:ascii="Courier New" w:hAnsi="Courier New" w:cs="Courier New"/>
         </w:rPr>
         <w:t>BridgeTrafficLoadSim</w:t>
       </w:r>
+      <w:proofErr w:type="spellEnd"/>
       <w:r>
         <w:t xml:space="preserve"> </w:t>
       </w:r>
@@ -3141,7 +3147,15 @@
               <w:jc w:val="left"/>
             </w:pPr>
             <w:r>
-              <w:t>Fixed problem with AllEvents output – it now outputs the last unfilled buffer properly.</w:t>
+              <w:t xml:space="preserve">Fixed problem with </w:t>
+            </w:r>
+            <w:proofErr w:type="spellStart"/>
+            <w:r>
+              <w:t>AllEvents</w:t>
+            </w:r>
+            <w:proofErr w:type="spellEnd"/>
+            <w:r>
+              <w:t xml:space="preserve"> output – it now outputs the last unfilled buffer properly.</w:t>
             </w:r>
           </w:p>
         </w:tc>
@@ -3210,7 +3224,23 @@
               <w:jc w:val="left"/>
             </w:pPr>
             <w:r>
-              <w:t>Added a FatigueEvents output file type with max and min values of loading events in it. Only output if AllEvents is output - temp</w:t>
+              <w:t xml:space="preserve">Added a </w:t>
+            </w:r>
+            <w:proofErr w:type="spellStart"/>
+            <w:r>
+              <w:t>FatigueEvents</w:t>
+            </w:r>
+            <w:proofErr w:type="spellEnd"/>
+            <w:r>
+              <w:t xml:space="preserve"> output file type with max and min values of loading events in it. Only output if </w:t>
+            </w:r>
+            <w:proofErr w:type="spellStart"/>
+            <w:r>
+              <w:t>AllEvents</w:t>
+            </w:r>
+            <w:proofErr w:type="spellEnd"/>
+            <w:r>
+              <w:t xml:space="preserve"> is output - temp</w:t>
             </w:r>
             <w:r>
               <w:t>orarily</w:t>
@@ -3282,7 +3312,15 @@
               <w:jc w:val="left"/>
             </w:pPr>
             <w:r>
-              <w:t>Bug fix: truck departures not always correctly calculated - fixed using 1e300 for timeOff variables.</w:t>
+              <w:t xml:space="preserve">Bug fix: truck departures not always correctly calculated - fixed using 1e300 for </w:t>
+            </w:r>
+            <w:proofErr w:type="spellStart"/>
+            <w:r>
+              <w:t>timeOff</w:t>
+            </w:r>
+            <w:proofErr w:type="spellEnd"/>
+            <w:r>
+              <w:t xml:space="preserve"> variables.</w:t>
             </w:r>
           </w:p>
           <w:p>
@@ -3592,7 +3630,15 @@
               <w:jc w:val="left"/>
             </w:pPr>
             <w:r>
-              <w:t>Restructured the BTLSin file</w:t>
+              <w:t xml:space="preserve">Restructured the </w:t>
+            </w:r>
+            <w:proofErr w:type="spellStart"/>
+            <w:r>
+              <w:t>BTLSin</w:t>
+            </w:r>
+            <w:proofErr w:type="spellEnd"/>
+            <w:r>
+              <w:t xml:space="preserve"> file</w:t>
             </w:r>
           </w:p>
           <w:p>
@@ -3700,7 +3746,15 @@
               <w:jc w:val="left"/>
             </w:pPr>
             <w:r>
-              <w:t>Amended BTLSin file structure accordingly</w:t>
+              <w:t xml:space="preserve">Amended </w:t>
+            </w:r>
+            <w:proofErr w:type="spellStart"/>
+            <w:r>
+              <w:t>BTLSin</w:t>
+            </w:r>
+            <w:proofErr w:type="spellEnd"/>
+            <w:r>
+              <w:t xml:space="preserve"> file structure accordingly</w:t>
             </w:r>
           </w:p>
           <w:p>
@@ -3732,8 +3786,13 @@
               <w:jc w:val="left"/>
             </w:pPr>
             <w:r>
-              <w:t>Added POT counter file output and input specs in BTLSin</w:t>
-            </w:r>
+              <w:t xml:space="preserve">Added POT counter file output and input specs in </w:t>
+            </w:r>
+            <w:proofErr w:type="spellStart"/>
+            <w:r>
+              <w:t>BTLSin</w:t>
+            </w:r>
+            <w:proofErr w:type="spellEnd"/>
           </w:p>
           <w:p>
             <w:pPr>
@@ -3771,8 +3830,13 @@
               <w:jc w:val="left"/>
             </w:pPr>
             <w:r>
-              <w:t>Traffic folder location now can be specified in BTLSin</w:t>
-            </w:r>
+              <w:t xml:space="preserve">Traffic folder location now can be specified in </w:t>
+            </w:r>
+            <w:proofErr w:type="spellStart"/>
+            <w:r>
+              <w:t>BTLSin</w:t>
+            </w:r>
+            <w:proofErr w:type="spellEnd"/>
           </w:p>
           <w:p>
             <w:pPr>
@@ -3801,8 +3865,13 @@
               <w:jc w:val="left"/>
             </w:pPr>
             <w:r>
-              <w:t>Added transverse position in lane variability through BTLSin</w:t>
-            </w:r>
+              <w:t xml:space="preserve">Added transverse position in lane variability through </w:t>
+            </w:r>
+            <w:proofErr w:type="spellStart"/>
+            <w:r>
+              <w:t>BTLSin</w:t>
+            </w:r>
+            <w:proofErr w:type="spellEnd"/>
           </w:p>
           <w:p>
             <w:pPr>
@@ -3971,8 +4040,13 @@
             <w:r>
               <w:t xml:space="preserve">Bug fix: </w:t>
             </w:r>
-            <w:r>
-              <w:t>VehicleBuffer.h(31)</w:t>
+            <w:proofErr w:type="spellStart"/>
+            <w:r>
+              <w:t>VehicleBuffer.h</w:t>
+            </w:r>
+            <w:proofErr w:type="spellEnd"/>
+            <w:r>
+              <w:t>(31)</w:t>
             </w:r>
             <w:r>
               <w:t xml:space="preserve"> now max axles 20</w:t>
@@ -4588,8 +4662,13 @@
               <w:jc w:val="left"/>
             </w:pPr>
             <w:r>
-              <w:t>Converted to shared_ptr</w:t>
-            </w:r>
+              <w:t xml:space="preserve">Converted to </w:t>
+            </w:r>
+            <w:proofErr w:type="spellStart"/>
+            <w:r>
+              <w:t>shared_ptr</w:t>
+            </w:r>
+            <w:proofErr w:type="spellEnd"/>
           </w:p>
           <w:p>
             <w:pPr>
@@ -4601,8 +4680,13 @@
               <w:jc w:val="left"/>
             </w:pPr>
             <w:r>
-              <w:t>Still has memory leaks in CConfigData</w:t>
-            </w:r>
+              <w:t xml:space="preserve">Still has memory leaks in </w:t>
+            </w:r>
+            <w:proofErr w:type="spellStart"/>
+            <w:r>
+              <w:t>CConfigData</w:t>
+            </w:r>
+            <w:proofErr w:type="spellEnd"/>
           </w:p>
         </w:tc>
       </w:tr>
@@ -4670,7 +4754,15 @@
               <w:jc w:val="left"/>
             </w:pPr>
             <w:r>
-              <w:t>Fixed CVehicleBuffer bug, storing every vehicle forever.</w:t>
+              <w:t xml:space="preserve">Fixed </w:t>
+            </w:r>
+            <w:proofErr w:type="spellStart"/>
+            <w:r>
+              <w:t>CVehicleBuffer</w:t>
+            </w:r>
+            <w:proofErr w:type="spellEnd"/>
+            <w:r>
+              <w:t xml:space="preserve"> bug, storing every vehicle forever.</w:t>
             </w:r>
           </w:p>
           <w:p>
@@ -4709,8 +4801,13 @@
               <w:jc w:val="left"/>
             </w:pPr>
             <w:r>
-              <w:t>improved smart pointer useage</w:t>
-            </w:r>
+              <w:t xml:space="preserve">improved smart pointer </w:t>
+            </w:r>
+            <w:proofErr w:type="spellStart"/>
+            <w:r>
+              <w:t>useage</w:t>
+            </w:r>
+            <w:proofErr w:type="spellEnd"/>
           </w:p>
         </w:tc>
       </w:tr>
@@ -4848,7 +4945,15 @@
               <w:jc w:val="left"/>
             </w:pPr>
             <w:r>
-              <w:t>Fixed bug in MinGap calculations</w:t>
+              <w:t xml:space="preserve">Fixed bug in </w:t>
+            </w:r>
+            <w:proofErr w:type="spellStart"/>
+            <w:r>
+              <w:t>MinGap</w:t>
+            </w:r>
+            <w:proofErr w:type="spellEnd"/>
+            <w:r>
+              <w:t xml:space="preserve"> calculations</w:t>
             </w:r>
           </w:p>
           <w:p>
@@ -5073,7 +5178,23 @@
                 <w:rFonts w:hint="eastAsia"/>
                 <w:lang w:eastAsia="zh-CN"/>
               </w:rPr>
-              <w:t>Support rainflow process</w:t>
+              <w:t xml:space="preserve">Support </w:t>
+            </w:r>
+            <w:proofErr w:type="spellStart"/>
+            <w:r>
+              <w:rPr>
+                <w:rFonts w:hint="eastAsia"/>
+                <w:lang w:eastAsia="zh-CN"/>
+              </w:rPr>
+              <w:t>rainflow</w:t>
+            </w:r>
+            <w:proofErr w:type="spellEnd"/>
+            <w:r>
+              <w:rPr>
+                <w:rFonts w:hint="eastAsia"/>
+                <w:lang w:eastAsia="zh-CN"/>
+              </w:rPr>
+              <w:t xml:space="preserve"> process</w:t>
             </w:r>
           </w:p>
           <w:p>
@@ -6447,7 +6568,15 @@
         <w:t>located in a folder, named after the site which is located, which is a sub-folder to</w:t>
       </w:r>
       <w:r>
-        <w:t xml:space="preserve"> the Traffi Folder. As of v1.2.0 this location can be specified in </w:t>
+        <w:t xml:space="preserve"> the </w:t>
+      </w:r>
+      <w:proofErr w:type="spellStart"/>
+      <w:r>
+        <w:t>Traffi</w:t>
+      </w:r>
+      <w:proofErr w:type="spellEnd"/>
+      <w:r>
+        <w:t xml:space="preserve"> Folder. As of v1.2.0 this location can be specified in </w:t>
       </w:r>
       <w:r>
         <w:rPr>
@@ -7812,7 +7941,15 @@
         <w:t>This data may be more easily understood viewed in tabular form. The meaning of the rows and columns is also shown</w:t>
       </w:r>
       <w:r>
-        <w:t xml:space="preserve"> in relation to the ti-mode normal distribution adopted.</w:t>
+        <w:t xml:space="preserve"> in relation to the </w:t>
+      </w:r>
+      <w:proofErr w:type="spellStart"/>
+      <w:r>
+        <w:t>ti</w:t>
+      </w:r>
+      <w:proofErr w:type="spellEnd"/>
+      <w:r>
+        <w:t>-mode normal distribution adopted.</w:t>
       </w:r>
     </w:p>
     <w:p>
@@ -8138,7 +8275,7 @@
                 <v:shape id="_x0000_i1061" type="#_x0000_t75" alt="" style="width:12.35pt;height:13.35pt;mso-width-percent:0;mso-height-percent:0;mso-width-percent:0;mso-height-percent:0" o:ole="">
                   <v:imagedata r:id="rId10" o:title=""/>
                 </v:shape>
-                <o:OLEObject Type="Embed" ProgID="Equation.DSMT4" ShapeID="_x0000_i1061" DrawAspect="Content" ObjectID="_1812698906" r:id="rId11"/>
+                <o:OLEObject Type="Embed" ProgID="Equation.DSMT4" ShapeID="_x0000_i1061" DrawAspect="Content" ObjectID="_1815344342" r:id="rId11"/>
               </w:object>
             </w:r>
           </w:p>
@@ -8172,7 +8309,7 @@
                 <v:shape id="_x0000_i1060" type="#_x0000_t75" alt="" style="width:12.35pt;height:13.35pt;mso-width-percent:0;mso-height-percent:0;mso-width-percent:0;mso-height-percent:0" o:ole="">
                   <v:imagedata r:id="rId12" o:title=""/>
                 </v:shape>
-                <o:OLEObject Type="Embed" ProgID="Equation.DSMT4" ShapeID="_x0000_i1060" DrawAspect="Content" ObjectID="_1812698907" r:id="rId13"/>
+                <o:OLEObject Type="Embed" ProgID="Equation.DSMT4" ShapeID="_x0000_i1060" DrawAspect="Content" ObjectID="_1815344343" r:id="rId13"/>
               </w:object>
             </w:r>
           </w:p>
@@ -8209,7 +8346,7 @@
                 <v:shape id="_x0000_i1059" type="#_x0000_t75" alt="" style="width:12.35pt;height:11.3pt;mso-width-percent:0;mso-height-percent:0;mso-width-percent:0;mso-height-percent:0" o:ole="">
                   <v:imagedata r:id="rId14" o:title=""/>
                 </v:shape>
-                <o:OLEObject Type="Embed" ProgID="Equation.DSMT4" ShapeID="_x0000_i1059" DrawAspect="Content" ObjectID="_1812698908" r:id="rId15"/>
+                <o:OLEObject Type="Embed" ProgID="Equation.DSMT4" ShapeID="_x0000_i1059" DrawAspect="Content" ObjectID="_1815344344" r:id="rId15"/>
               </w:object>
             </w:r>
           </w:p>
@@ -8244,7 +8381,7 @@
                 <v:shape id="_x0000_i1058" type="#_x0000_t75" alt="" style="width:12.35pt;height:13.35pt;mso-width-percent:0;mso-height-percent:0;mso-width-percent:0;mso-height-percent:0" o:ole="">
                   <v:imagedata r:id="rId10" o:title=""/>
                 </v:shape>
-                <o:OLEObject Type="Embed" ProgID="Equation.DSMT4" ShapeID="_x0000_i1058" DrawAspect="Content" ObjectID="_1812698909" r:id="rId16"/>
+                <o:OLEObject Type="Embed" ProgID="Equation.DSMT4" ShapeID="_x0000_i1058" DrawAspect="Content" ObjectID="_1815344345" r:id="rId16"/>
               </w:object>
             </w:r>
           </w:p>
@@ -8278,7 +8415,7 @@
                 <v:shape id="_x0000_i1057" type="#_x0000_t75" alt="" style="width:12.35pt;height:13.35pt;mso-width-percent:0;mso-height-percent:0;mso-width-percent:0;mso-height-percent:0" o:ole="">
                   <v:imagedata r:id="rId12" o:title=""/>
                 </v:shape>
-                <o:OLEObject Type="Embed" ProgID="Equation.DSMT4" ShapeID="_x0000_i1057" DrawAspect="Content" ObjectID="_1812698910" r:id="rId17"/>
+                <o:OLEObject Type="Embed" ProgID="Equation.DSMT4" ShapeID="_x0000_i1057" DrawAspect="Content" ObjectID="_1815344346" r:id="rId17"/>
               </w:object>
             </w:r>
           </w:p>
@@ -8315,7 +8452,7 @@
                 <v:shape id="_x0000_i1056" type="#_x0000_t75" alt="" style="width:12.35pt;height:11.3pt;mso-width-percent:0;mso-height-percent:0;mso-width-percent:0;mso-height-percent:0" o:ole="">
                   <v:imagedata r:id="rId14" o:title=""/>
                 </v:shape>
-                <o:OLEObject Type="Embed" ProgID="Equation.DSMT4" ShapeID="_x0000_i1056" DrawAspect="Content" ObjectID="_1812698911" r:id="rId18"/>
+                <o:OLEObject Type="Embed" ProgID="Equation.DSMT4" ShapeID="_x0000_i1056" DrawAspect="Content" ObjectID="_1815344347" r:id="rId18"/>
               </w:object>
             </w:r>
           </w:p>
@@ -8350,7 +8487,7 @@
                 <v:shape id="_x0000_i1055" type="#_x0000_t75" alt="" style="width:12.35pt;height:13.35pt;mso-width-percent:0;mso-height-percent:0;mso-width-percent:0;mso-height-percent:0" o:ole="">
                   <v:imagedata r:id="rId10" o:title=""/>
                 </v:shape>
-                <o:OLEObject Type="Embed" ProgID="Equation.DSMT4" ShapeID="_x0000_i1055" DrawAspect="Content" ObjectID="_1812698912" r:id="rId19"/>
+                <o:OLEObject Type="Embed" ProgID="Equation.DSMT4" ShapeID="_x0000_i1055" DrawAspect="Content" ObjectID="_1815344348" r:id="rId19"/>
               </w:object>
             </w:r>
           </w:p>
@@ -8384,7 +8521,7 @@
                 <v:shape id="_x0000_i1054" type="#_x0000_t75" alt="" style="width:12.35pt;height:13.35pt;mso-width-percent:0;mso-height-percent:0;mso-width-percent:0;mso-height-percent:0" o:ole="">
                   <v:imagedata r:id="rId12" o:title=""/>
                 </v:shape>
-                <o:OLEObject Type="Embed" ProgID="Equation.DSMT4" ShapeID="_x0000_i1054" DrawAspect="Content" ObjectID="_1812698913" r:id="rId20"/>
+                <o:OLEObject Type="Embed" ProgID="Equation.DSMT4" ShapeID="_x0000_i1054" DrawAspect="Content" ObjectID="_1815344349" r:id="rId20"/>
               </w:object>
             </w:r>
           </w:p>
@@ -8421,7 +8558,7 @@
                 <v:shape id="_x0000_i1053" type="#_x0000_t75" alt="" style="width:12.35pt;height:11.3pt;mso-width-percent:0;mso-height-percent:0;mso-width-percent:0;mso-height-percent:0" o:ole="">
                   <v:imagedata r:id="rId14" o:title=""/>
                 </v:shape>
-                <o:OLEObject Type="Embed" ProgID="Equation.DSMT4" ShapeID="_x0000_i1053" DrawAspect="Content" ObjectID="_1812698914" r:id="rId21"/>
+                <o:OLEObject Type="Embed" ProgID="Equation.DSMT4" ShapeID="_x0000_i1053" DrawAspect="Content" ObjectID="_1815344350" r:id="rId21"/>
               </w:object>
             </w:r>
           </w:p>
@@ -8456,7 +8593,7 @@
                 <v:shape id="_x0000_i1052" type="#_x0000_t75" alt="" style="width:12.35pt;height:13.35pt;mso-width-percent:0;mso-height-percent:0;mso-width-percent:0;mso-height-percent:0" o:ole="">
                   <v:imagedata r:id="rId10" o:title=""/>
                 </v:shape>
-                <o:OLEObject Type="Embed" ProgID="Equation.DSMT4" ShapeID="_x0000_i1052" DrawAspect="Content" ObjectID="_1812698915" r:id="rId22"/>
+                <o:OLEObject Type="Embed" ProgID="Equation.DSMT4" ShapeID="_x0000_i1052" DrawAspect="Content" ObjectID="_1815344351" r:id="rId22"/>
               </w:object>
             </w:r>
           </w:p>
@@ -8490,7 +8627,7 @@
                 <v:shape id="_x0000_i1051" type="#_x0000_t75" alt="" style="width:12.35pt;height:13.35pt;mso-width-percent:0;mso-height-percent:0;mso-width-percent:0;mso-height-percent:0" o:ole="">
                   <v:imagedata r:id="rId12" o:title=""/>
                 </v:shape>
-                <o:OLEObject Type="Embed" ProgID="Equation.DSMT4" ShapeID="_x0000_i1051" DrawAspect="Content" ObjectID="_1812698916" r:id="rId23"/>
+                <o:OLEObject Type="Embed" ProgID="Equation.DSMT4" ShapeID="_x0000_i1051" DrawAspect="Content" ObjectID="_1815344352" r:id="rId23"/>
               </w:object>
             </w:r>
           </w:p>
@@ -8527,7 +8664,7 @@
                 <v:shape id="_x0000_i1050" type="#_x0000_t75" alt="" style="width:12.35pt;height:11.3pt;mso-width-percent:0;mso-height-percent:0;mso-width-percent:0;mso-height-percent:0" o:ole="">
                   <v:imagedata r:id="rId14" o:title=""/>
                 </v:shape>
-                <o:OLEObject Type="Embed" ProgID="Equation.DSMT4" ShapeID="_x0000_i1050" DrawAspect="Content" ObjectID="_1812698917" r:id="rId24"/>
+                <o:OLEObject Type="Embed" ProgID="Equation.DSMT4" ShapeID="_x0000_i1050" DrawAspect="Content" ObjectID="_1815344353" r:id="rId24"/>
               </w:object>
             </w:r>
           </w:p>
@@ -15930,7 +16067,7 @@
                 <v:shape id="_x0000_i1049" type="#_x0000_t75" alt="" style="width:12.35pt;height:13.35pt;mso-width-percent:0;mso-height-percent:0;mso-width-percent:0;mso-height-percent:0" o:ole="">
                   <v:imagedata r:id="rId10" o:title=""/>
                 </v:shape>
-                <o:OLEObject Type="Embed" ProgID="Equation.DSMT4" ShapeID="_x0000_i1049" DrawAspect="Content" ObjectID="_1812698918" r:id="rId25"/>
+                <o:OLEObject Type="Embed" ProgID="Equation.DSMT4" ShapeID="_x0000_i1049" DrawAspect="Content" ObjectID="_1815344354" r:id="rId25"/>
               </w:object>
             </w:r>
           </w:p>
@@ -15964,7 +16101,7 @@
                 <v:shape id="_x0000_i1048" type="#_x0000_t75" alt="" style="width:12.35pt;height:13.35pt;mso-width-percent:0;mso-height-percent:0;mso-width-percent:0;mso-height-percent:0" o:ole="">
                   <v:imagedata r:id="rId12" o:title=""/>
                 </v:shape>
-                <o:OLEObject Type="Embed" ProgID="Equation.DSMT4" ShapeID="_x0000_i1048" DrawAspect="Content" ObjectID="_1812698919" r:id="rId26"/>
+                <o:OLEObject Type="Embed" ProgID="Equation.DSMT4" ShapeID="_x0000_i1048" DrawAspect="Content" ObjectID="_1815344355" r:id="rId26"/>
               </w:object>
             </w:r>
           </w:p>
@@ -16001,7 +16138,7 @@
                 <v:shape id="_x0000_i1047" type="#_x0000_t75" alt="" style="width:12.35pt;height:11.3pt;mso-width-percent:0;mso-height-percent:0;mso-width-percent:0;mso-height-percent:0" o:ole="">
                   <v:imagedata r:id="rId14" o:title=""/>
                 </v:shape>
-                <o:OLEObject Type="Embed" ProgID="Equation.DSMT4" ShapeID="_x0000_i1047" DrawAspect="Content" ObjectID="_1812698920" r:id="rId27"/>
+                <o:OLEObject Type="Embed" ProgID="Equation.DSMT4" ShapeID="_x0000_i1047" DrawAspect="Content" ObjectID="_1815344356" r:id="rId27"/>
               </w:object>
             </w:r>
           </w:p>
@@ -16036,7 +16173,7 @@
                 <v:shape id="_x0000_i1046" type="#_x0000_t75" alt="" style="width:12.35pt;height:13.35pt;mso-width-percent:0;mso-height-percent:0;mso-width-percent:0;mso-height-percent:0" o:ole="">
                   <v:imagedata r:id="rId10" o:title=""/>
                 </v:shape>
-                <o:OLEObject Type="Embed" ProgID="Equation.DSMT4" ShapeID="_x0000_i1046" DrawAspect="Content" ObjectID="_1812698921" r:id="rId28"/>
+                <o:OLEObject Type="Embed" ProgID="Equation.DSMT4" ShapeID="_x0000_i1046" DrawAspect="Content" ObjectID="_1815344357" r:id="rId28"/>
               </w:object>
             </w:r>
           </w:p>
@@ -16070,7 +16207,7 @@
                 <v:shape id="_x0000_i1045" type="#_x0000_t75" alt="" style="width:12.35pt;height:13.35pt;mso-width-percent:0;mso-height-percent:0;mso-width-percent:0;mso-height-percent:0" o:ole="">
                   <v:imagedata r:id="rId12" o:title=""/>
                 </v:shape>
-                <o:OLEObject Type="Embed" ProgID="Equation.DSMT4" ShapeID="_x0000_i1045" DrawAspect="Content" ObjectID="_1812698922" r:id="rId29"/>
+                <o:OLEObject Type="Embed" ProgID="Equation.DSMT4" ShapeID="_x0000_i1045" DrawAspect="Content" ObjectID="_1815344358" r:id="rId29"/>
               </w:object>
             </w:r>
           </w:p>
@@ -16107,7 +16244,7 @@
                 <v:shape id="_x0000_i1044" type="#_x0000_t75" alt="" style="width:12.35pt;height:11.3pt;mso-width-percent:0;mso-height-percent:0;mso-width-percent:0;mso-height-percent:0" o:ole="">
                   <v:imagedata r:id="rId14" o:title=""/>
                 </v:shape>
-                <o:OLEObject Type="Embed" ProgID="Equation.DSMT4" ShapeID="_x0000_i1044" DrawAspect="Content" ObjectID="_1812698923" r:id="rId30"/>
+                <o:OLEObject Type="Embed" ProgID="Equation.DSMT4" ShapeID="_x0000_i1044" DrawAspect="Content" ObjectID="_1815344359" r:id="rId30"/>
               </w:object>
             </w:r>
           </w:p>
@@ -16142,7 +16279,7 @@
                 <v:shape id="_x0000_i1043" type="#_x0000_t75" alt="" style="width:12.35pt;height:13.35pt;mso-width-percent:0;mso-height-percent:0;mso-width-percent:0;mso-height-percent:0" o:ole="">
                   <v:imagedata r:id="rId10" o:title=""/>
                 </v:shape>
-                <o:OLEObject Type="Embed" ProgID="Equation.DSMT4" ShapeID="_x0000_i1043" DrawAspect="Content" ObjectID="_1812698924" r:id="rId31"/>
+                <o:OLEObject Type="Embed" ProgID="Equation.DSMT4" ShapeID="_x0000_i1043" DrawAspect="Content" ObjectID="_1815344360" r:id="rId31"/>
               </w:object>
             </w:r>
           </w:p>
@@ -16176,7 +16313,7 @@
                 <v:shape id="_x0000_i1042" type="#_x0000_t75" alt="" style="width:12.35pt;height:13.35pt;mso-width-percent:0;mso-height-percent:0;mso-width-percent:0;mso-height-percent:0" o:ole="">
                   <v:imagedata r:id="rId12" o:title=""/>
                 </v:shape>
-                <o:OLEObject Type="Embed" ProgID="Equation.DSMT4" ShapeID="_x0000_i1042" DrawAspect="Content" ObjectID="_1812698925" r:id="rId32"/>
+                <o:OLEObject Type="Embed" ProgID="Equation.DSMT4" ShapeID="_x0000_i1042" DrawAspect="Content" ObjectID="_1815344361" r:id="rId32"/>
               </w:object>
             </w:r>
           </w:p>
@@ -16213,7 +16350,7 @@
                 <v:shape id="_x0000_i1041" type="#_x0000_t75" alt="" style="width:12.35pt;height:11.3pt;mso-width-percent:0;mso-height-percent:0;mso-width-percent:0;mso-height-percent:0" o:ole="">
                   <v:imagedata r:id="rId14" o:title=""/>
                 </v:shape>
-                <o:OLEObject Type="Embed" ProgID="Equation.DSMT4" ShapeID="_x0000_i1041" DrawAspect="Content" ObjectID="_1812698926" r:id="rId33"/>
+                <o:OLEObject Type="Embed" ProgID="Equation.DSMT4" ShapeID="_x0000_i1041" DrawAspect="Content" ObjectID="_1815344362" r:id="rId33"/>
               </w:object>
             </w:r>
           </w:p>
@@ -18332,11 +18469,24 @@
     <w:p/>
     <w:p>
       <w:r>
-        <w:t>This file contains the axle weight information for the 4- and 5-axle trucks. It has been found that the axle weights of the 4- and 5-axle trucks depend on the Gross Vehicle Weight (GVW). Thus the data governing these axle weights have been assembled for 12 classes of truck GVW, beginning at 25 kN an</w:t>
-      </w:r>
-      <w:r>
-        <w:t>d increasing in steps of 50 kN.</w:t>
-      </w:r>
+        <w:t xml:space="preserve">This file contains the axle weight information for the 4- and 5-axle trucks. It has been found that the axle weights of the 4- and 5-axle trucks depend on the Gross Vehicle Weight (GVW). Thus the data governing these axle weights have been assembled for 12 classes of truck GVW, beginning at 25 </w:t>
+      </w:r>
+      <w:proofErr w:type="spellStart"/>
+      <w:r>
+        <w:t>kN</w:t>
+      </w:r>
+      <w:proofErr w:type="spellEnd"/>
+      <w:r>
+        <w:t xml:space="preserve"> an</w:t>
+      </w:r>
+      <w:r>
+        <w:t xml:space="preserve">d increasing in steps of 50 </w:t>
+      </w:r>
+      <w:proofErr w:type="spellStart"/>
+      <w:r>
+        <w:t>kN.</w:t>
+      </w:r>
+      <w:proofErr w:type="spellEnd"/>
     </w:p>
     <w:p/>
     <w:p>
@@ -19713,10 +19863,26 @@
         <w:t>Of the headway models, o</w:t>
       </w:r>
       <w:r>
-        <w:t xml:space="preserve">nly the HeDS model requires an input file. </w:t>
-      </w:r>
-      <w:r>
-        <w:t xml:space="preserve">This model is defined in OBrien &amp; Caprani (2005). </w:t>
+        <w:t xml:space="preserve">nly the </w:t>
+      </w:r>
+      <w:proofErr w:type="spellStart"/>
+      <w:r>
+        <w:t>HeDS</w:t>
+      </w:r>
+      <w:proofErr w:type="spellEnd"/>
+      <w:r>
+        <w:t xml:space="preserve"> model requires an input file. </w:t>
+      </w:r>
+      <w:r>
+        <w:t xml:space="preserve">This model is defined in </w:t>
+      </w:r>
+      <w:proofErr w:type="spellStart"/>
+      <w:r>
+        <w:t>OBrien</w:t>
+      </w:r>
+      <w:proofErr w:type="spellEnd"/>
+      <w:r>
+        <w:t xml:space="preserve"> &amp; Caprani (2005). </w:t>
       </w:r>
       <w:r>
         <w:t>An example is:</w:t>
@@ -20002,7 +20168,23 @@
     <w:p/>
     <w:p>
       <w:r>
-        <w:t>Line 1 indicates the number of flow-dependent headway models (always less than, or equal to, 24). Lines 2 and 3 give the parameters of the quadratic-fit headway cdf for under 1.0 s and between 1.0 s and 1.5 s respectively. The following lines (of number 15 in this example, from Line 1), return the parameters of the quadratic fit to the headway cdf for that flow (trucks per hour) of the first column. The values must be separated by commas</w:t>
+        <w:t xml:space="preserve">Line 1 indicates the number of flow-dependent headway models (always less than, or equal to, 24). Lines 2 and 3 give the parameters of the quadratic-fit headway </w:t>
+      </w:r>
+      <w:proofErr w:type="spellStart"/>
+      <w:r>
+        <w:t>cdf</w:t>
+      </w:r>
+      <w:proofErr w:type="spellEnd"/>
+      <w:r>
+        <w:t xml:space="preserve"> for under 1.0 s and between 1.0 s and 1.5 s respectively. The following lines (of number 15 in this example, from Line 1), return the parameters of the quadratic fit to the headway </w:t>
+      </w:r>
+      <w:proofErr w:type="spellStart"/>
+      <w:r>
+        <w:t>cdf</w:t>
+      </w:r>
+      <w:proofErr w:type="spellEnd"/>
+      <w:r>
+        <w:t xml:space="preserve"> for that flow (trucks per hour) of the first column. The values must be separated by commas</w:t>
       </w:r>
       <w:r>
         <w:t>.</w:t>
@@ -23734,6 +23916,7 @@
               </w:rPr>
               <w:t xml:space="preserve">// (0 - Auxerre </w:t>
             </w:r>
+            <w:proofErr w:type="spellStart"/>
             <w:r>
               <w:rPr>
                 <w:rFonts w:ascii="Courier New" w:hAnsi="Courier New" w:cs="Courier New" w:hint="eastAsia"/>
@@ -23743,6 +23926,7 @@
               </w:rPr>
               <w:t>HeDS</w:t>
             </w:r>
+            <w:proofErr w:type="spellEnd"/>
             <w:r>
               <w:rPr>
                 <w:rFonts w:ascii="Courier New" w:hAnsi="Courier New" w:cs="Courier New" w:hint="eastAsia"/>
@@ -24330,7 +24514,27 @@
                 <w:szCs w:val="18"/>
                 <w:lang w:eastAsia="en-US"/>
               </w:rPr>
-              <w:t>// Traffic input file format (CASTOR - 1, BeDIT - 2, DITIS - 3, MON - 4):</w:t>
+              <w:t xml:space="preserve">// Traffic input file format (CASTOR - 1, </w:t>
+            </w:r>
+            <w:proofErr w:type="spellStart"/>
+            <w:r>
+              <w:rPr>
+                <w:rFonts w:ascii="Courier New" w:hAnsi="Courier New" w:cs="Courier New"/>
+                <w:sz w:val="18"/>
+                <w:szCs w:val="18"/>
+                <w:lang w:eastAsia="en-US"/>
+              </w:rPr>
+              <w:t>BeDIT</w:t>
+            </w:r>
+            <w:proofErr w:type="spellEnd"/>
+            <w:r>
+              <w:rPr>
+                <w:rFonts w:ascii="Courier New" w:hAnsi="Courier New" w:cs="Courier New"/>
+                <w:sz w:val="18"/>
+                <w:szCs w:val="18"/>
+                <w:lang w:eastAsia="en-US"/>
+              </w:rPr>
+              <w:t xml:space="preserve"> - 2, DITIS - 3, MON - 4):</w:t>
             </w:r>
           </w:p>
           <w:p>
@@ -25149,7 +25353,27 @@
                 <w:szCs w:val="18"/>
                 <w:lang w:eastAsia="en-US"/>
               </w:rPr>
-              <w:t>// Conduct Rainflow algorithm for fatigue (1 or 0)</w:t>
+              <w:t xml:space="preserve">// Conduct </w:t>
+            </w:r>
+            <w:proofErr w:type="spellStart"/>
+            <w:r>
+              <w:rPr>
+                <w:rFonts w:ascii="Courier New" w:hAnsi="Courier New" w:cs="Courier New"/>
+                <w:sz w:val="18"/>
+                <w:szCs w:val="18"/>
+                <w:lang w:eastAsia="en-US"/>
+              </w:rPr>
+              <w:t>Rainflow</w:t>
+            </w:r>
+            <w:proofErr w:type="spellEnd"/>
+            <w:r>
+              <w:rPr>
+                <w:rFonts w:ascii="Courier New" w:hAnsi="Courier New" w:cs="Courier New"/>
+                <w:sz w:val="18"/>
+                <w:szCs w:val="18"/>
+                <w:lang w:eastAsia="en-US"/>
+              </w:rPr>
+              <w:t xml:space="preserve"> algorithm for fatigue (1 or 0)</w:t>
             </w:r>
           </w:p>
           <w:p>
@@ -25191,7 +25415,27 @@
                 <w:szCs w:val="18"/>
                 <w:lang w:eastAsia="en-US"/>
               </w:rPr>
-              <w:t>// Number of decimals left for Rainflow algorithm</w:t>
+              <w:t xml:space="preserve">// Number of decimals left for </w:t>
+            </w:r>
+            <w:proofErr w:type="spellStart"/>
+            <w:r>
+              <w:rPr>
+                <w:rFonts w:ascii="Courier New" w:hAnsi="Courier New" w:cs="Courier New"/>
+                <w:sz w:val="18"/>
+                <w:szCs w:val="18"/>
+                <w:lang w:eastAsia="en-US"/>
+              </w:rPr>
+              <w:t>Rainflow</w:t>
+            </w:r>
+            <w:proofErr w:type="spellEnd"/>
+            <w:r>
+              <w:rPr>
+                <w:rFonts w:ascii="Courier New" w:hAnsi="Courier New" w:cs="Courier New"/>
+                <w:sz w:val="18"/>
+                <w:szCs w:val="18"/>
+                <w:lang w:eastAsia="en-US"/>
+              </w:rPr>
+              <w:t xml:space="preserve"> algorithm</w:t>
             </w:r>
           </w:p>
           <w:p>
@@ -25284,7 +25528,27 @@
                 <w:szCs w:val="18"/>
                 <w:lang w:eastAsia="en-US"/>
               </w:rPr>
-              <w:t>// Rainflow-out file buffer size</w:t>
+              <w:t xml:space="preserve">// </w:t>
+            </w:r>
+            <w:proofErr w:type="spellStart"/>
+            <w:r>
+              <w:rPr>
+                <w:rFonts w:ascii="Courier New" w:hAnsi="Courier New" w:cs="Courier New"/>
+                <w:sz w:val="18"/>
+                <w:szCs w:val="18"/>
+                <w:lang w:eastAsia="en-US"/>
+              </w:rPr>
+              <w:t>Rainflow</w:t>
+            </w:r>
+            <w:proofErr w:type="spellEnd"/>
+            <w:r>
+              <w:rPr>
+                <w:rFonts w:ascii="Courier New" w:hAnsi="Courier New" w:cs="Courier New"/>
+                <w:sz w:val="18"/>
+                <w:szCs w:val="18"/>
+                <w:lang w:eastAsia="en-US"/>
+              </w:rPr>
+              <w:t>-out file buffer size</w:t>
             </w:r>
           </w:p>
           <w:p>
@@ -25452,7 +25716,27 @@
                 <w:szCs w:val="18"/>
                 <w:lang w:eastAsia="en-US"/>
               </w:rPr>
-              <w:t>// Traffic output file format (CASTOR - 1, BeDIT - 2, DITIS - 3, MON - 4):</w:t>
+              <w:t xml:space="preserve">// Traffic output file format (CASTOR - 1, </w:t>
+            </w:r>
+            <w:proofErr w:type="spellStart"/>
+            <w:r>
+              <w:rPr>
+                <w:rFonts w:ascii="Courier New" w:hAnsi="Courier New" w:cs="Courier New"/>
+                <w:sz w:val="18"/>
+                <w:szCs w:val="18"/>
+                <w:lang w:eastAsia="en-US"/>
+              </w:rPr>
+              <w:t>BeDIT</w:t>
+            </w:r>
+            <w:proofErr w:type="spellEnd"/>
+            <w:r>
+              <w:rPr>
+                <w:rFonts w:ascii="Courier New" w:hAnsi="Courier New" w:cs="Courier New"/>
+                <w:sz w:val="18"/>
+                <w:szCs w:val="18"/>
+                <w:lang w:eastAsia="en-US"/>
+              </w:rPr>
+              <w:t xml:space="preserve"> - 2, DITIS - 3, MON - 4):</w:t>
             </w:r>
           </w:p>
           <w:p>
@@ -27084,7 +27368,35 @@
         <w:rPr>
           <w:lang w:eastAsia="en-US"/>
         </w:rPr>
-        <w:t>“0” – The HeDS (Headway Distribution Statistics) model of OBrien &amp; Caprani (2005). This is suitable for the Auxerre site-measured flowrates only. It is a free-flow model that generates only trucks.</w:t>
+        <w:t xml:space="preserve">“0” – The </w:t>
+      </w:r>
+      <w:proofErr w:type="spellStart"/>
+      <w:r>
+        <w:rPr>
+          <w:lang w:eastAsia="en-US"/>
+        </w:rPr>
+        <w:t>HeDS</w:t>
+      </w:r>
+      <w:proofErr w:type="spellEnd"/>
+      <w:r>
+        <w:rPr>
+          <w:lang w:eastAsia="en-US"/>
+        </w:rPr>
+        <w:t xml:space="preserve"> (Headway Distribution Statistics) model of </w:t>
+      </w:r>
+      <w:proofErr w:type="spellStart"/>
+      <w:r>
+        <w:rPr>
+          <w:lang w:eastAsia="en-US"/>
+        </w:rPr>
+        <w:t>OBrien</w:t>
+      </w:r>
+      <w:proofErr w:type="spellEnd"/>
+      <w:r>
+        <w:rPr>
+          <w:lang w:eastAsia="en-US"/>
+        </w:rPr>
+        <w:t xml:space="preserve"> &amp; Caprani (2005). This is suitable for the Auxerre site-measured flowrates only. It is a free-flow model that generates only trucks.</w:t>
       </w:r>
     </w:p>
     <w:p>
@@ -27246,7 +27558,21 @@
         <w:rPr>
           <w:lang w:eastAsia="en-US"/>
         </w:rPr>
-        <w:t>“6” – Free-flow model which uses a Poisson arrival assumption based upon the Normalized Headway Model of Crespo-Minguillón and Casas (1997). This accounts for different flow rates (</w:t>
+        <w:t>“6” – Free-flow model which uses a Poisson arrival assumption based upon the Normalized Headway Model of Crespo-</w:t>
+      </w:r>
+      <w:proofErr w:type="spellStart"/>
+      <w:r>
+        <w:rPr>
+          <w:lang w:eastAsia="en-US"/>
+        </w:rPr>
+        <w:t>Minguillón</w:t>
+      </w:r>
+      <w:proofErr w:type="spellEnd"/>
+      <w:r>
+        <w:rPr>
+          <w:lang w:eastAsia="en-US"/>
+        </w:rPr>
+        <w:t xml:space="preserve"> and Casas (1997). This accounts for different flow rates (</w:t>
       </w:r>
       <w:r>
         <w:rPr>
@@ -27293,7 +27619,7 @@
           <v:shape id="_x0000_i1040" type="#_x0000_t75" alt="" style="width:67.9pt;height:18.5pt;mso-width-percent:0;mso-height-percent:0;mso-width-percent:0;mso-height-percent:0" o:ole="">
             <v:imagedata r:id="rId35" o:title=""/>
           </v:shape>
-          <o:OLEObject Type="Embed" ProgID="Equation.DSMT4" ShapeID="_x0000_i1040" DrawAspect="Content" ObjectID="_1812698927" r:id="rId36"/>
+          <o:OLEObject Type="Embed" ProgID="Equation.DSMT4" ShapeID="_x0000_i1040" DrawAspect="Content" ObjectID="_1815344363" r:id="rId36"/>
         </w:object>
       </w:r>
     </w:p>
@@ -27327,7 +27653,7 @@
           <v:shape id="_x0000_i1039" type="#_x0000_t75" alt="" style="width:18.5pt;height:17.5pt;mso-width-percent:0;mso-height-percent:0;mso-width-percent:0;mso-height-percent:0" o:ole="">
             <v:imagedata r:id="rId37" o:title=""/>
           </v:shape>
-          <o:OLEObject Type="Embed" ProgID="Equation.DSMT4" ShapeID="_x0000_i1039" DrawAspect="Content" ObjectID="_1812698928" r:id="rId38"/>
+          <o:OLEObject Type="Embed" ProgID="Equation.DSMT4" ShapeID="_x0000_i1039" DrawAspect="Content" ObjectID="_1815344364" r:id="rId38"/>
         </w:object>
       </w:r>
       <w:r>
@@ -27788,8 +28114,16 @@
         <w:rPr>
           <w:lang w:eastAsia="en-US"/>
         </w:rPr>
-        <w:t>1 – CASTOR format, 2 – BeDIT</w:t>
-      </w:r>
+        <w:t xml:space="preserve">1 – CASTOR format, 2 – </w:t>
+      </w:r>
+      <w:proofErr w:type="spellStart"/>
+      <w:r>
+        <w:rPr>
+          <w:lang w:eastAsia="en-US"/>
+        </w:rPr>
+        <w:t>BeDIT</w:t>
+      </w:r>
+      <w:proofErr w:type="spellEnd"/>
       <w:r>
         <w:rPr>
           <w:lang w:eastAsia="en-US"/>
@@ -28329,7 +28663,21 @@
         <w:rPr>
           <w:lang w:eastAsia="en-US"/>
         </w:rPr>
-        <w:t>To avoid unnecessary computation of smaller vehicles, this specifies the minim GVW for a vehicle’s load effect to be calculated. Its spatial arrangement on the road is not affected if its GVW is less than this number. The units are deci-tonnes (t/10)</w:t>
+        <w:t xml:space="preserve">To avoid unnecessary computation of smaller vehicles, this specifies the minim GVW for a vehicle’s load effect to be calculated. Its spatial arrangement on the road is not affected if its GVW is less than this number. The units are </w:t>
+      </w:r>
+      <w:proofErr w:type="spellStart"/>
+      <w:r>
+        <w:rPr>
+          <w:lang w:eastAsia="en-US"/>
+        </w:rPr>
+        <w:t>deci</w:t>
+      </w:r>
+      <w:proofErr w:type="spellEnd"/>
+      <w:r>
+        <w:rPr>
+          <w:lang w:eastAsia="en-US"/>
+        </w:rPr>
+        <w:t>-tonnes (t/10)</w:t>
       </w:r>
     </w:p>
     <w:p>
@@ -28568,65 +28916,23 @@
           <w:rFonts w:hint="eastAsia"/>
           <w:lang w:eastAsia="zh-CN"/>
         </w:rPr>
-        <w:t xml:space="preserve">Conduct Rainflow analysis on the load effects, which is for fatigue research. </w:t>
-      </w:r>
-    </w:p>
-    <w:p>
-      <w:pPr>
-        <w:pStyle w:val="Heading4"/>
-        <w:rPr>
-          <w:lang w:eastAsia="en-US"/>
-        </w:rPr>
-      </w:pPr>
-      <w:r>
-        <w:rPr>
-          <w:rFonts w:hint="eastAsia"/>
-          <w:lang w:eastAsia="en-US"/>
-        </w:rPr>
-        <w:t xml:space="preserve">Line 30: </w:t>
-      </w:r>
-    </w:p>
-    <w:p>
-      <w:pPr>
-        <w:rPr>
-          <w:lang w:eastAsia="zh-CN"/>
-        </w:rPr>
-      </w:pPr>
+        <w:t xml:space="preserve">Conduct </w:t>
+      </w:r>
+      <w:proofErr w:type="spellStart"/>
       <w:r>
         <w:rPr>
           <w:rFonts w:hint="eastAsia"/>
           <w:lang w:eastAsia="zh-CN"/>
         </w:rPr>
-        <w:t xml:space="preserve">The number of decimals kept for Rainflow analysis, acting as the bin size. </w:t>
-      </w:r>
-    </w:p>
-    <w:p>
-      <w:pPr>
-        <w:pStyle w:val="Heading4"/>
-        <w:rPr>
-          <w:lang w:eastAsia="en-US"/>
-        </w:rPr>
-      </w:pPr>
-      <w:r>
-        <w:rPr>
-          <w:rFonts w:hint="eastAsia"/>
-          <w:lang w:eastAsia="en-US"/>
-        </w:rPr>
-        <w:t xml:space="preserve">Line 31: </w:t>
-      </w:r>
-    </w:p>
-    <w:p>
-      <w:pPr>
-        <w:rPr>
-          <w:lang w:eastAsia="zh-CN"/>
-        </w:rPr>
-      </w:pPr>
+        <w:t>Rainflow</w:t>
+      </w:r>
+      <w:proofErr w:type="spellEnd"/>
       <w:r>
         <w:rPr>
           <w:rFonts w:hint="eastAsia"/>
           <w:lang w:eastAsia="zh-CN"/>
         </w:rPr>
-        <w:t xml:space="preserve">The cutoff value for Rainflow analysis. </w:t>
+        <w:t xml:space="preserve"> analysis on the load effects, which is for fatigue research. </w:t>
       </w:r>
     </w:p>
     <w:p>
@@ -28641,7 +28947,7 @@
           <w:rFonts w:hint="eastAsia"/>
           <w:lang w:eastAsia="en-US"/>
         </w:rPr>
-        <w:t xml:space="preserve">Line 32: </w:t>
+        <w:t xml:space="preserve">Line 30: </w:t>
       </w:r>
     </w:p>
     <w:p>
@@ -28655,80 +28961,179 @@
           <w:rFonts w:hint="eastAsia"/>
           <w:lang w:eastAsia="zh-CN"/>
         </w:rPr>
-        <w:t xml:space="preserve">Rainflow-output file buffer size. </w:t>
-      </w:r>
-    </w:p>
-    <w:p>
-      <w:pPr>
-        <w:pStyle w:val="Heading4"/>
-        <w:rPr>
-          <w:lang w:eastAsia="en-US"/>
-        </w:rPr>
-      </w:pPr>
-      <w:r>
-        <w:rPr>
-          <w:lang w:eastAsia="en-US"/>
-        </w:rPr>
-        <w:t xml:space="preserve">Line </w:t>
-      </w:r>
+        <w:t xml:space="preserve">The number of decimals kept for </w:t>
+      </w:r>
+      <w:proofErr w:type="spellStart"/>
       <w:r>
         <w:rPr>
           <w:rFonts w:hint="eastAsia"/>
           <w:lang w:eastAsia="zh-CN"/>
         </w:rPr>
-        <w:t>33</w:t>
-      </w:r>
-      <w:r>
-        <w:rPr>
-          <w:lang w:eastAsia="en-US"/>
-        </w:rPr>
-        <w:t>:</w:t>
-      </w:r>
-    </w:p>
-    <w:p>
-      <w:pPr>
-        <w:rPr>
-          <w:lang w:eastAsia="en-US"/>
-        </w:rPr>
-      </w:pPr>
-      <w:r>
-        <w:rPr>
-          <w:lang w:eastAsia="en-US"/>
-        </w:rPr>
-        <w:t>For all program modes, this option if “1” will write the generated or read</w:t>
-      </w:r>
-      <w:r>
-        <w:rPr>
-          <w:lang w:eastAsia="en-US"/>
-        </w:rPr>
-        <w:t>-</w:t>
-      </w:r>
-      <w:r>
-        <w:rPr>
-          <w:lang w:eastAsia="en-US"/>
-        </w:rPr>
-        <w:t>in vehicle file. For long run simulations this should be “0” as very large files can result, filling hard drive space and causing very slow computation. Mostly useful for short debugging or test runs.</w:t>
-      </w:r>
-    </w:p>
-    <w:p>
-      <w:pPr>
-        <w:pStyle w:val="Heading4"/>
-        <w:rPr>
-          <w:lang w:eastAsia="en-US"/>
-        </w:rPr>
-      </w:pPr>
-      <w:bookmarkStart w:id="29" w:name="OLE_LINK38"/>
-      <w:r>
-        <w:rPr>
-          <w:lang w:eastAsia="en-US"/>
-        </w:rPr>
-        <w:t xml:space="preserve">Line </w:t>
-      </w:r>
+        <w:t>Rainflow</w:t>
+      </w:r>
+      <w:proofErr w:type="spellEnd"/>
       <w:r>
         <w:rPr>
           <w:rFonts w:hint="eastAsia"/>
           <w:lang w:eastAsia="zh-CN"/>
         </w:rPr>
+        <w:t xml:space="preserve"> analysis, acting as the bin size. </w:t>
+      </w:r>
+    </w:p>
+    <w:p>
+      <w:pPr>
+        <w:pStyle w:val="Heading4"/>
+        <w:rPr>
+          <w:lang w:eastAsia="en-US"/>
+        </w:rPr>
+      </w:pPr>
+      <w:r>
+        <w:rPr>
+          <w:rFonts w:hint="eastAsia"/>
+          <w:lang w:eastAsia="en-US"/>
+        </w:rPr>
+        <w:t xml:space="preserve">Line 31: </w:t>
+      </w:r>
+    </w:p>
+    <w:p>
+      <w:pPr>
+        <w:rPr>
+          <w:lang w:eastAsia="zh-CN"/>
+        </w:rPr>
+      </w:pPr>
+      <w:r>
+        <w:rPr>
+          <w:rFonts w:hint="eastAsia"/>
+          <w:lang w:eastAsia="zh-CN"/>
+        </w:rPr>
+        <w:t xml:space="preserve">The cutoff value for </w:t>
+      </w:r>
+      <w:proofErr w:type="spellStart"/>
+      <w:r>
+        <w:rPr>
+          <w:rFonts w:hint="eastAsia"/>
+          <w:lang w:eastAsia="zh-CN"/>
+        </w:rPr>
+        <w:t>Rainflow</w:t>
+      </w:r>
+      <w:proofErr w:type="spellEnd"/>
+      <w:r>
+        <w:rPr>
+          <w:rFonts w:hint="eastAsia"/>
+          <w:lang w:eastAsia="zh-CN"/>
+        </w:rPr>
+        <w:t xml:space="preserve"> analysis. </w:t>
+      </w:r>
+    </w:p>
+    <w:p>
+      <w:pPr>
+        <w:pStyle w:val="Heading4"/>
+        <w:rPr>
+          <w:lang w:eastAsia="en-US"/>
+        </w:rPr>
+      </w:pPr>
+      <w:r>
+        <w:rPr>
+          <w:rFonts w:hint="eastAsia"/>
+          <w:lang w:eastAsia="en-US"/>
+        </w:rPr>
+        <w:t xml:space="preserve">Line 32: </w:t>
+      </w:r>
+    </w:p>
+    <w:p>
+      <w:pPr>
+        <w:rPr>
+          <w:lang w:eastAsia="zh-CN"/>
+        </w:rPr>
+      </w:pPr>
+      <w:proofErr w:type="spellStart"/>
+      <w:r>
+        <w:rPr>
+          <w:rFonts w:hint="eastAsia"/>
+          <w:lang w:eastAsia="zh-CN"/>
+        </w:rPr>
+        <w:t>Rainflow</w:t>
+      </w:r>
+      <w:proofErr w:type="spellEnd"/>
+      <w:r>
+        <w:rPr>
+          <w:rFonts w:hint="eastAsia"/>
+          <w:lang w:eastAsia="zh-CN"/>
+        </w:rPr>
+        <w:t xml:space="preserve">-output file buffer size. </w:t>
+      </w:r>
+    </w:p>
+    <w:p>
+      <w:pPr>
+        <w:pStyle w:val="Heading4"/>
+        <w:rPr>
+          <w:lang w:eastAsia="en-US"/>
+        </w:rPr>
+      </w:pPr>
+      <w:r>
+        <w:rPr>
+          <w:lang w:eastAsia="en-US"/>
+        </w:rPr>
+        <w:t xml:space="preserve">Line </w:t>
+      </w:r>
+      <w:r>
+        <w:rPr>
+          <w:rFonts w:hint="eastAsia"/>
+          <w:lang w:eastAsia="zh-CN"/>
+        </w:rPr>
+        <w:t>33</w:t>
+      </w:r>
+      <w:r>
+        <w:rPr>
+          <w:lang w:eastAsia="en-US"/>
+        </w:rPr>
+        <w:t>:</w:t>
+      </w:r>
+    </w:p>
+    <w:p>
+      <w:pPr>
+        <w:rPr>
+          <w:lang w:eastAsia="en-US"/>
+        </w:rPr>
+      </w:pPr>
+      <w:r>
+        <w:rPr>
+          <w:lang w:eastAsia="en-US"/>
+        </w:rPr>
+        <w:t>For all program modes, this option if “1” will write the generated or read</w:t>
+      </w:r>
+      <w:r>
+        <w:rPr>
+          <w:lang w:eastAsia="en-US"/>
+        </w:rPr>
+        <w:t>-</w:t>
+      </w:r>
+      <w:r>
+        <w:rPr>
+          <w:lang w:eastAsia="en-US"/>
+        </w:rPr>
+        <w:t>in vehicle file. For long run simulations this should be “0” as very large files can result, filling hard drive space and causing very slow computation. Mostly useful for short debugging or test runs.</w:t>
+      </w:r>
+    </w:p>
+    <w:p>
+      <w:pPr>
+        <w:pStyle w:val="Heading4"/>
+        <w:rPr>
+          <w:lang w:eastAsia="en-US"/>
+        </w:rPr>
+      </w:pPr>
+      <w:bookmarkStart w:id="29" w:name="OLE_LINK38"/>
+      <w:r>
+        <w:rPr>
+          <w:lang w:eastAsia="en-US"/>
+        </w:rPr>
+        <w:t xml:space="preserve">Line </w:t>
+      </w:r>
+      <w:r>
+        <w:rPr>
+          <w:rFonts w:hint="eastAsia"/>
+          <w:lang w:eastAsia="zh-CN"/>
+        </w:rPr>
         <w:t>34</w:t>
       </w:r>
       <w:r>
@@ -28754,8 +29159,16 @@
         <w:rPr>
           <w:lang w:eastAsia="en-US"/>
         </w:rPr>
-        <w:t>1 – CASTOR format, 2 – BeDIT</w:t>
-      </w:r>
+        <w:t xml:space="preserve">1 – CASTOR format, 2 – </w:t>
+      </w:r>
+      <w:proofErr w:type="spellStart"/>
+      <w:r>
+        <w:rPr>
+          <w:lang w:eastAsia="en-US"/>
+        </w:rPr>
+        <w:t>BeDIT</w:t>
+      </w:r>
+      <w:proofErr w:type="spellEnd"/>
       <w:r>
         <w:rPr>
           <w:lang w:eastAsia="en-US"/>
@@ -32042,8 +32455,16 @@
         <w:rPr>
           <w:lang w:eastAsia="en-IE"/>
         </w:rPr>
-        <w:t>, e.g. 3000.0 kNm</w:t>
-      </w:r>
+        <w:t xml:space="preserve">, e.g. 3000.0 </w:t>
+      </w:r>
+      <w:proofErr w:type="spellStart"/>
+      <w:r>
+        <w:rPr>
+          <w:lang w:eastAsia="en-IE"/>
+        </w:rPr>
+        <w:t>kNm</w:t>
+      </w:r>
+      <w:proofErr w:type="spellEnd"/>
       <w:r>
         <w:rPr>
           <w:lang w:eastAsia="en-IE"/>
@@ -39509,6 +39930,7 @@
         </w:rPr>
         <w:t xml:space="preserve">: the location of the edge of lane </w:t>
       </w:r>
+      <w:proofErr w:type="spellStart"/>
       <w:r>
         <w:rPr>
           <w:i/>
@@ -39516,6 +39938,7 @@
         </w:rPr>
         <w:t>i</w:t>
       </w:r>
+      <w:proofErr w:type="spellEnd"/>
       <w:r>
         <w:rPr>
           <w:lang w:eastAsia="en-US"/>
@@ -43916,7 +44339,15 @@
         <w:t>E</w:t>
       </w:r>
       <w:r>
-        <w:t xml:space="preserve"> is the load effect number. Each row of data in this file corresponds to a recorded peak. For each peak, the following data is ouput:</w:t>
+        <w:t xml:space="preserve"> is the load effect number. Each row of data in this file corresponds to a recorded peak. For each peak, the following data is </w:t>
+      </w:r>
+      <w:proofErr w:type="spellStart"/>
+      <w:r>
+        <w:t>ouput</w:t>
+      </w:r>
+      <w:proofErr w:type="spellEnd"/>
+      <w:r>
+        <w:t>:</w:t>
       </w:r>
     </w:p>
     <w:p>
@@ -44681,7 +45112,21 @@
         <w:rPr>
           <w:lang w:val="en-US" w:eastAsia="en-US"/>
         </w:rPr>
-        <w:t>The number of events comprising 1, 2, ands on, trucks.</w:t>
+        <w:t xml:space="preserve">The number of events comprising 1, 2, </w:t>
+      </w:r>
+      <w:proofErr w:type="spellStart"/>
+      <w:r>
+        <w:rPr>
+          <w:lang w:val="en-US" w:eastAsia="en-US"/>
+        </w:rPr>
+        <w:t>ands</w:t>
+      </w:r>
+      <w:proofErr w:type="spellEnd"/>
+      <w:r>
+        <w:rPr>
+          <w:lang w:val="en-US" w:eastAsia="en-US"/>
+        </w:rPr>
+        <w:t xml:space="preserve"> on, trucks.</w:t>
       </w:r>
     </w:p>
     <w:p>
@@ -48249,7 +48694,7 @@
                 <v:shape id="_x0000_i1038" type="#_x0000_t75" alt="" style="width:5.15pt;height:15.45pt;mso-width-percent:0;mso-height-percent:0;mso-width-percent:0;mso-height-percent:0" o:ole="">
                   <v:imagedata r:id="rId61" o:title=""/>
                 </v:shape>
-                <o:OLEObject Type="Embed" ProgID="Equation.3" ShapeID="_x0000_i1038" DrawAspect="Content" ObjectID="_1812698929" r:id="rId62"/>
+                <o:OLEObject Type="Embed" ProgID="Equation.3" ShapeID="_x0000_i1038" DrawAspect="Content" ObjectID="_1815344365" r:id="rId62"/>
               </w:object>
             </w:r>
           </w:p>
@@ -48277,7 +48722,7 @@
                 <v:shape id="_x0000_i1037" type="#_x0000_t75" alt="" style="width:5.15pt;height:15.45pt;mso-width-percent:0;mso-height-percent:0;mso-width-percent:0;mso-height-percent:0" o:ole="">
                   <v:imagedata r:id="rId61" o:title=""/>
                 </v:shape>
-                <o:OLEObject Type="Embed" ProgID="Equation.3" ShapeID="_x0000_i1037" DrawAspect="Content" ObjectID="_1812698930" r:id="rId63"/>
+                <o:OLEObject Type="Embed" ProgID="Equation.3" ShapeID="_x0000_i1037" DrawAspect="Content" ObjectID="_1815344366" r:id="rId63"/>
               </w:object>
             </w:r>
           </w:p>
@@ -48306,7 +48751,7 @@
                 <v:shape id="_x0000_i1036" type="#_x0000_t75" alt="" style="width:5.15pt;height:15.45pt;mso-width-percent:0;mso-height-percent:0;mso-width-percent:0;mso-height-percent:0" o:ole="">
                   <v:imagedata r:id="rId61" o:title=""/>
                 </v:shape>
-                <o:OLEObject Type="Embed" ProgID="Equation.3" ShapeID="_x0000_i1036" DrawAspect="Content" ObjectID="_1812698931" r:id="rId64"/>
+                <o:OLEObject Type="Embed" ProgID="Equation.3" ShapeID="_x0000_i1036" DrawAspect="Content" ObjectID="_1815344367" r:id="rId64"/>
               </w:object>
             </w:r>
           </w:p>
@@ -48448,9 +48893,14 @@
       <w:r>
         <w:br w:type="page"/>
       </w:r>
+      <w:proofErr w:type="spellStart"/>
       <w:r>
         <w:lastRenderedPageBreak/>
-        <w:t xml:space="preserve">BeDIT File Format </w:t>
+        <w:t>BeDIT</w:t>
+      </w:r>
+      <w:proofErr w:type="spellEnd"/>
+      <w:r>
+        <w:t xml:space="preserve"> File Format </w:t>
       </w:r>
     </w:p>
     <w:p>
@@ -49794,7 +50244,7 @@
                 <v:shape id="_x0000_i1035" type="#_x0000_t75" alt="" style="width:5.15pt;height:15.45pt;mso-width-percent:0;mso-height-percent:0;mso-width-percent:0;mso-height-percent:0" o:ole="">
                   <v:imagedata r:id="rId61" o:title=""/>
                 </v:shape>
-                <o:OLEObject Type="Embed" ProgID="Equation.3" ShapeID="_x0000_i1035" DrawAspect="Content" ObjectID="_1812698932" r:id="rId65"/>
+                <o:OLEObject Type="Embed" ProgID="Equation.3" ShapeID="_x0000_i1035" DrawAspect="Content" ObjectID="_1815344368" r:id="rId65"/>
               </w:object>
             </w:r>
           </w:p>
@@ -49822,7 +50272,7 @@
                 <v:shape id="_x0000_i1034" type="#_x0000_t75" alt="" style="width:5.15pt;height:15.45pt;mso-width-percent:0;mso-height-percent:0;mso-width-percent:0;mso-height-percent:0" o:ole="">
                   <v:imagedata r:id="rId61" o:title=""/>
                 </v:shape>
-                <o:OLEObject Type="Embed" ProgID="Equation.3" ShapeID="_x0000_i1034" DrawAspect="Content" ObjectID="_1812698933" r:id="rId66"/>
+                <o:OLEObject Type="Embed" ProgID="Equation.3" ShapeID="_x0000_i1034" DrawAspect="Content" ObjectID="_1815344369" r:id="rId66"/>
               </w:object>
             </w:r>
           </w:p>
@@ -49851,7 +50301,7 @@
                 <v:shape id="_x0000_i1033" type="#_x0000_t75" alt="" style="width:5.15pt;height:15.45pt;mso-width-percent:0;mso-height-percent:0;mso-width-percent:0;mso-height-percent:0" o:ole="">
                   <v:imagedata r:id="rId61" o:title=""/>
                 </v:shape>
-                <o:OLEObject Type="Embed" ProgID="Equation.3" ShapeID="_x0000_i1033" DrawAspect="Content" ObjectID="_1812698934" r:id="rId67"/>
+                <o:OLEObject Type="Embed" ProgID="Equation.3" ShapeID="_x0000_i1033" DrawAspect="Content" ObjectID="_1815344370" r:id="rId67"/>
               </w:object>
             </w:r>
           </w:p>
@@ -50024,9 +50474,11 @@
       <w:r>
         <w:t xml:space="preserve">This file format is similar to </w:t>
       </w:r>
+      <w:proofErr w:type="spellStart"/>
       <w:r>
         <w:t>BeDIT</w:t>
       </w:r>
+      <w:proofErr w:type="spellEnd"/>
       <w:r>
         <w:t xml:space="preserve"> except that the </w:t>
       </w:r>
@@ -50043,7 +50495,15 @@
         <w:t>f</w:t>
       </w:r>
       <w:r>
-        <w:t>or each axle; the transverse positon units are cm</w:t>
+        <w:t xml:space="preserve">or each axle; the transverse </w:t>
+      </w:r>
+      <w:proofErr w:type="spellStart"/>
+      <w:r>
+        <w:t>positon</w:t>
+      </w:r>
+      <w:proofErr w:type="spellEnd"/>
+      <w:r>
+        <w:t xml:space="preserve"> units are cm</w:t>
       </w:r>
       <w:r>
         <w:t>; and the direction is one-based</w:t>
@@ -52489,7 +52949,7 @@
                 <v:shape id="_x0000_i1032" type="#_x0000_t75" alt="" style="width:5.15pt;height:15.45pt;mso-width-percent:0;mso-height-percent:0;mso-width-percent:0;mso-height-percent:0" o:ole="">
                   <v:imagedata r:id="rId61" o:title=""/>
                 </v:shape>
-                <o:OLEObject Type="Embed" ProgID="Equation.3" ShapeID="_x0000_i1032" DrawAspect="Content" ObjectID="_1812698935" r:id="rId68"/>
+                <o:OLEObject Type="Embed" ProgID="Equation.3" ShapeID="_x0000_i1032" DrawAspect="Content" ObjectID="_1815344371" r:id="rId68"/>
               </w:object>
             </w:r>
           </w:p>
@@ -52519,7 +52979,7 @@
                 <v:shape id="_x0000_i1031" type="#_x0000_t75" alt="" style="width:5.15pt;height:15.45pt;mso-width-percent:0;mso-height-percent:0;mso-width-percent:0;mso-height-percent:0" o:ole="">
                   <v:imagedata r:id="rId61" o:title=""/>
                 </v:shape>
-                <o:OLEObject Type="Embed" ProgID="Equation.3" ShapeID="_x0000_i1031" DrawAspect="Content" ObjectID="_1812698936" r:id="rId69"/>
+                <o:OLEObject Type="Embed" ProgID="Equation.3" ShapeID="_x0000_i1031" DrawAspect="Content" ObjectID="_1815344372" r:id="rId69"/>
               </w:object>
             </w:r>
             <w:bookmarkEnd w:id="82"/>
@@ -52548,7 +53008,7 @@
                 <v:shape id="_x0000_i1030" type="#_x0000_t75" alt="" style="width:5.15pt;height:15.45pt;mso-width-percent:0;mso-height-percent:0;mso-width-percent:0;mso-height-percent:0" o:ole="">
                   <v:imagedata r:id="rId61" o:title=""/>
                 </v:shape>
-                <o:OLEObject Type="Embed" ProgID="Equation.3" ShapeID="_x0000_i1030" DrawAspect="Content" ObjectID="_1812698937" r:id="rId70"/>
+                <o:OLEObject Type="Embed" ProgID="Equation.3" ShapeID="_x0000_i1030" DrawAspect="Content" ObjectID="_1815344373" r:id="rId70"/>
               </w:object>
             </w:r>
           </w:p>
@@ -52577,7 +53037,7 @@
                 <v:shape id="_x0000_i1029" type="#_x0000_t75" alt="" style="width:5.15pt;height:15.45pt;mso-width-percent:0;mso-height-percent:0;mso-width-percent:0;mso-height-percent:0" o:ole="">
                   <v:imagedata r:id="rId61" o:title=""/>
                 </v:shape>
-                <o:OLEObject Type="Embed" ProgID="Equation.3" ShapeID="_x0000_i1029" DrawAspect="Content" ObjectID="_1812698938" r:id="rId71"/>
+                <o:OLEObject Type="Embed" ProgID="Equation.3" ShapeID="_x0000_i1029" DrawAspect="Content" ObjectID="_1815344374" r:id="rId71"/>
               </w:object>
             </w:r>
           </w:p>
@@ -52606,7 +53066,7 @@
                 <v:shape id="_x0000_i1028" type="#_x0000_t75" alt="" style="width:5.15pt;height:15.45pt;mso-width-percent:0;mso-height-percent:0;mso-width-percent:0;mso-height-percent:0" o:ole="">
                   <v:imagedata r:id="rId61" o:title=""/>
                 </v:shape>
-                <o:OLEObject Type="Embed" ProgID="Equation.3" ShapeID="_x0000_i1028" DrawAspect="Content" ObjectID="_1812698939" r:id="rId72"/>
+                <o:OLEObject Type="Embed" ProgID="Equation.3" ShapeID="_x0000_i1028" DrawAspect="Content" ObjectID="_1815344375" r:id="rId72"/>
               </w:object>
             </w:r>
           </w:p>
@@ -52954,7 +53414,15 @@
         <w:t xml:space="preserve">similar to </w:t>
       </w:r>
       <w:r>
-        <w:t>the BeDIT format</w:t>
+        <w:t xml:space="preserve">the </w:t>
+      </w:r>
+      <w:proofErr w:type="spellStart"/>
+      <w:r>
+        <w:t>BeDIT</w:t>
+      </w:r>
+      <w:proofErr w:type="spellEnd"/>
+      <w:r>
+        <w:t xml:space="preserve"> format</w:t>
       </w:r>
       <w:r>
         <w:t xml:space="preserve"> </w:t>
@@ -53492,9 +53960,11 @@
               <w:spacing w:line="240" w:lineRule="auto"/>
               <w:jc w:val="center"/>
             </w:pPr>
+            <w:proofErr w:type="spellStart"/>
             <w:r>
               <w:t>ms</w:t>
             </w:r>
+            <w:proofErr w:type="spellEnd"/>
           </w:p>
         </w:tc>
         <w:tc>
@@ -53748,15 +54218,16 @@
               <w:spacing w:line="240" w:lineRule="auto"/>
               <w:jc w:val="center"/>
               <w:rPr>
-                <w:lang w:eastAsia="zh-CN"/>
-              </w:rPr>
-            </w:pPr>
-            <w:r>
-              <w:rPr>
                 <w:rFonts w:hint="eastAsia"/>
                 <w:lang w:eastAsia="zh-CN"/>
               </w:rPr>
-              <w:t>m/s</w:t>
+            </w:pPr>
+            <w:r>
+              <w:rPr>
+                <w:rFonts w:hint="eastAsia"/>
+                <w:lang w:eastAsia="zh-CN"/>
+              </w:rPr>
+              <w:t>km/h</w:t>
             </w:r>
           </w:p>
         </w:tc>
@@ -54361,7 +54832,7 @@
                 <v:shape id="_x0000_i1027" type="#_x0000_t75" alt="" style="width:5.15pt;height:15.45pt;mso-width-percent:0;mso-height-percent:0;mso-width-percent:0;mso-height-percent:0" o:ole="">
                   <v:imagedata r:id="rId61" o:title=""/>
                 </v:shape>
-                <o:OLEObject Type="Embed" ProgID="Equation.3" ShapeID="_x0000_i1027" DrawAspect="Content" ObjectID="_1812698940" r:id="rId73"/>
+                <o:OLEObject Type="Embed" ProgID="Equation.3" ShapeID="_x0000_i1027" DrawAspect="Content" ObjectID="_1815344376" r:id="rId73"/>
               </w:object>
             </w:r>
           </w:p>
@@ -54389,7 +54860,7 @@
                 <v:shape id="_x0000_i1026" type="#_x0000_t75" alt="" style="width:5.15pt;height:15.45pt;mso-width-percent:0;mso-height-percent:0;mso-width-percent:0;mso-height-percent:0" o:ole="">
                   <v:imagedata r:id="rId61" o:title=""/>
                 </v:shape>
-                <o:OLEObject Type="Embed" ProgID="Equation.3" ShapeID="_x0000_i1026" DrawAspect="Content" ObjectID="_1812698941" r:id="rId74"/>
+                <o:OLEObject Type="Embed" ProgID="Equation.3" ShapeID="_x0000_i1026" DrawAspect="Content" ObjectID="_1815344377" r:id="rId74"/>
               </w:object>
             </w:r>
           </w:p>
@@ -54418,7 +54889,7 @@
                 <v:shape id="_x0000_i1025" type="#_x0000_t75" alt="" style="width:5.15pt;height:15.45pt;mso-width-percent:0;mso-height-percent:0;mso-width-percent:0;mso-height-percent:0" o:ole="">
                   <v:imagedata r:id="rId61" o:title=""/>
                 </v:shape>
-                <o:OLEObject Type="Embed" ProgID="Equation.3" ShapeID="_x0000_i1025" DrawAspect="Content" ObjectID="_1812698942" r:id="rId75"/>
+                <o:OLEObject Type="Embed" ProgID="Equation.3" ShapeID="_x0000_i1025" DrawAspect="Content" ObjectID="_1815344378" r:id="rId75"/>
               </w:object>
             </w:r>
           </w:p>
@@ -54665,7 +55136,15 @@
         </w:rPr>
       </w:pPr>
       <w:r>
-        <w:t xml:space="preserve">Caprani, C.C., OBrien, E.J. and McLachlan, G.J. (2008), ‘Characteristic traffic load effects from a mixture of loading events on short to medium span bridges’, </w:t>
+        <w:t xml:space="preserve">Caprani, C.C., </w:t>
+      </w:r>
+      <w:proofErr w:type="spellStart"/>
+      <w:r>
+        <w:t>OBrien</w:t>
+      </w:r>
+      <w:proofErr w:type="spellEnd"/>
+      <w:r>
+        <w:t xml:space="preserve">, E.J. and McLachlan, G.J. (2008), ‘Characteristic traffic load effects from a mixture of loading events on short to medium span bridges’, </w:t>
       </w:r>
       <w:r>
         <w:rPr>
@@ -54720,8 +55199,13 @@
           <w:numId w:val="36"/>
         </w:numPr>
       </w:pPr>
-      <w:r>
-        <w:t xml:space="preserve">OBrien, E.J. and </w:t>
+      <w:proofErr w:type="spellStart"/>
+      <w:r>
+        <w:t>OBrien</w:t>
+      </w:r>
+      <w:proofErr w:type="spellEnd"/>
+      <w:r>
+        <w:t xml:space="preserve">, E.J. and </w:t>
       </w:r>
       <w:r>
         <w:rPr>
@@ -54939,6 +55423,7 @@
         <w:lang w:val="en-GB"/>
       </w:rPr>
     </w:pPr>
+    <w:proofErr w:type="spellStart"/>
     <w:r>
       <w:rPr>
         <w:rFonts w:ascii="Courier New" w:hAnsi="Courier New" w:cs="Courier New"/>
@@ -54946,6 +55431,7 @@
       </w:rPr>
       <w:t>BridgeTrafficLoadSim</w:t>
     </w:r>
+    <w:proofErr w:type="spellEnd"/>
     <w:r>
       <w:rPr>
         <w:lang w:val="en-GB"/>

</xml_diff>